<commit_message>
update image FPT degree
</commit_message>
<xml_diff>
--- a/resume/Resume_Nguyen_Manh_Hung.docx
+++ b/resume/Resume_Nguyen_Manh_Hung.docx
@@ -15,7 +15,7 @@
           <w:insideH w:val="single" w:color="auto" w:sz="4" w:space="0"/>
           <w:insideV w:val="none" w:color="auto" w:sz="0" w:space="0"/>
         </w:tblBorders>
-        <w:tblLayout w:type="autofit"/>
+        <w:tblLayout w:type="fixed"/>
         <w:tblCellMar>
           <w:top w:w="0" w:type="dxa"/>
           <w:left w:w="108" w:type="dxa"/>
@@ -24,8 +24,9 @@
         </w:tblCellMar>
       </w:tblPr>
       <w:tblGrid>
-        <w:gridCol w:w="4963"/>
-        <w:gridCol w:w="5397"/>
+        <w:gridCol w:w="4960"/>
+        <w:gridCol w:w="2677"/>
+        <w:gridCol w:w="2850"/>
       </w:tblGrid>
       <w:tr>
         <w:tblPrEx>
@@ -46,7 +47,7 @@
         </w:tblPrEx>
         <w:tc>
           <w:tcPr>
-            <w:tcW w:w="4963" w:type="dxa"/>
+            <w:tcW w:w="4960" w:type="dxa"/>
             <w:tcBorders>
               <w:tl2br w:val="nil"/>
               <w:tr2bl w:val="nil"/>
@@ -76,17 +77,117 @@
                 <w:rFonts w:hint="default" w:ascii="JetBrainsMono NF" w:hAnsi="JetBrainsMono NF" w:cs="JetBrainsMono NF"/>
                 <w:b/>
                 <w:bCs/>
-                <w:sz w:val="36"/>
-                <w:szCs w:val="36"/>
+                <w:sz w:val="28"/>
+                <w:szCs w:val="28"/>
               </w:rPr>
             </w:pPr>
+            <w:r>
+              <w:rPr>
+                <w:sz w:val="13"/>
+              </w:rPr>
+              <w:drawing>
+                <wp:anchor distT="0" distB="0" distL="114300" distR="114300" simplePos="0" relativeHeight="251662336" behindDoc="0" locked="0" layoutInCell="1" allowOverlap="1">
+                  <wp:simplePos x="0" y="0"/>
+                  <wp:positionH relativeFrom="column">
+                    <wp:posOffset>2985770</wp:posOffset>
+                  </wp:positionH>
+                  <wp:positionV relativeFrom="paragraph">
+                    <wp:posOffset>-5080</wp:posOffset>
+                  </wp:positionV>
+                  <wp:extent cx="97790" cy="97790"/>
+                  <wp:effectExtent l="0" t="0" r="16510" b="16510"/>
+                  <wp:wrapNone/>
+                  <wp:docPr id="11" name="Picture 11" descr="phone"/>
+                  <wp:cNvGraphicFramePr>
+                    <a:graphicFrameLocks xmlns:a="http://schemas.openxmlformats.org/drawingml/2006/main" noChangeAspect="1"/>
+                  </wp:cNvGraphicFramePr>
+                  <a:graphic xmlns:a="http://schemas.openxmlformats.org/drawingml/2006/main">
+                    <a:graphicData uri="http://schemas.openxmlformats.org/drawingml/2006/picture">
+                      <pic:pic xmlns:pic="http://schemas.openxmlformats.org/drawingml/2006/picture">
+                        <pic:nvPicPr>
+                          <pic:cNvPr id="11" name="Picture 11" descr="phone"/>
+                          <pic:cNvPicPr>
+                            <a:picLocks noChangeAspect="1"/>
+                          </pic:cNvPicPr>
+                        </pic:nvPicPr>
+                        <pic:blipFill>
+                          <a:blip r:embed="rId6"/>
+                          <a:stretch>
+                            <a:fillRect/>
+                          </a:stretch>
+                        </pic:blipFill>
+                        <pic:spPr>
+                          <a:xfrm>
+                            <a:off x="3023235" y="384175"/>
+                            <a:ext cx="97790" cy="97790"/>
+                          </a:xfrm>
+                          <a:prstGeom prst="rect">
+                            <a:avLst/>
+                          </a:prstGeom>
+                        </pic:spPr>
+                      </pic:pic>
+                    </a:graphicData>
+                  </a:graphic>
+                </wp:anchor>
+              </w:drawing>
+            </w:r>
+            <w:r>
+              <w:rPr>
+                <w:sz w:val="22"/>
+              </w:rPr>
+              <w:drawing>
+                <wp:anchor distT="0" distB="0" distL="114300" distR="114300" simplePos="0" relativeHeight="251665408" behindDoc="0" locked="0" layoutInCell="1" allowOverlap="1">
+                  <wp:simplePos x="0" y="0"/>
+                  <wp:positionH relativeFrom="column">
+                    <wp:posOffset>2980055</wp:posOffset>
+                  </wp:positionH>
+                  <wp:positionV relativeFrom="paragraph">
+                    <wp:posOffset>139700</wp:posOffset>
+                  </wp:positionV>
+                  <wp:extent cx="97790" cy="97790"/>
+                  <wp:effectExtent l="0" t="0" r="16510" b="16510"/>
+                  <wp:wrapNone/>
+                  <wp:docPr id="15" name="Picture 15" descr="location"/>
+                  <wp:cNvGraphicFramePr>
+                    <a:graphicFrameLocks xmlns:a="http://schemas.openxmlformats.org/drawingml/2006/main" noChangeAspect="1"/>
+                  </wp:cNvGraphicFramePr>
+                  <a:graphic xmlns:a="http://schemas.openxmlformats.org/drawingml/2006/main">
+                    <a:graphicData uri="http://schemas.openxmlformats.org/drawingml/2006/picture">
+                      <pic:pic xmlns:pic="http://schemas.openxmlformats.org/drawingml/2006/picture">
+                        <pic:nvPicPr>
+                          <pic:cNvPr id="15" name="Picture 15" descr="location"/>
+                          <pic:cNvPicPr>
+                            <a:picLocks noChangeAspect="1"/>
+                          </pic:cNvPicPr>
+                        </pic:nvPicPr>
+                        <pic:blipFill>
+                          <a:blip r:embed="rId7"/>
+                          <a:stretch>
+                            <a:fillRect/>
+                          </a:stretch>
+                        </pic:blipFill>
+                        <pic:spPr>
+                          <a:xfrm>
+                            <a:off x="3023235" y="1003300"/>
+                            <a:ext cx="97790" cy="97790"/>
+                          </a:xfrm>
+                          <a:prstGeom prst="rect">
+                            <a:avLst/>
+                          </a:prstGeom>
+                        </pic:spPr>
+                      </pic:pic>
+                    </a:graphicData>
+                  </a:graphic>
+                </wp:anchor>
+              </w:drawing>
+            </w:r>
             <w:r>
               <w:rPr>
                 <w:rFonts w:hint="default" w:ascii="JetBrainsMono NF" w:hAnsi="JetBrainsMono NF" w:cs="JetBrainsMono NF"/>
                 <w:b/>
                 <w:bCs/>
-                <w:sz w:val="36"/>
-                <w:szCs w:val="36"/>
+                <w:sz w:val="28"/>
+                <w:szCs w:val="28"/>
                 <w:lang w:val="en-US"/>
               </w:rPr>
               <w:t>N</w:t>
@@ -96,8 +197,8 @@
                 <w:rFonts w:hint="default" w:ascii="JetBrainsMono NF" w:hAnsi="JetBrainsMono NF" w:cs="JetBrainsMono NF"/>
                 <w:b/>
                 <w:bCs/>
-                <w:sz w:val="36"/>
-                <w:szCs w:val="36"/>
+                <w:sz w:val="28"/>
+                <w:szCs w:val="28"/>
               </w:rPr>
               <w:t>guyen Manh Hung</w:t>
             </w:r>
@@ -122,19 +223,70 @@
               <w:textAlignment w:val="auto"/>
               <w:rPr>
                 <w:rFonts w:hint="default" w:ascii="JetBrainsMono NF" w:hAnsi="JetBrainsMono NF" w:cs="JetBrainsMono NF"/>
+                <w:sz w:val="16"/>
+                <w:szCs w:val="16"/>
+                <w:vertAlign w:val="baseline"/>
+                <w:lang w:val="en-US"/>
+              </w:rPr>
+            </w:pPr>
+            <w:r>
+              <w:rPr>
                 <w:sz w:val="20"/>
                 <w:szCs w:val="20"/>
-                <w:vertAlign w:val="baseline"/>
-                <w:lang w:val="en-US"/>
-              </w:rPr>
-            </w:pPr>
+              </w:rPr>
+              <w:drawing>
+                <wp:anchor distT="0" distB="0" distL="114300" distR="114300" simplePos="0" relativeHeight="251661312" behindDoc="0" locked="0" layoutInCell="1" allowOverlap="1">
+                  <wp:simplePos x="0" y="0"/>
+                  <wp:positionH relativeFrom="column">
+                    <wp:posOffset>2978785</wp:posOffset>
+                  </wp:positionH>
+                  <wp:positionV relativeFrom="paragraph">
+                    <wp:posOffset>5715</wp:posOffset>
+                  </wp:positionV>
+                  <wp:extent cx="103505" cy="103505"/>
+                  <wp:effectExtent l="0" t="0" r="10795" b="10795"/>
+                  <wp:wrapNone/>
+                  <wp:docPr id="10" name="Picture 10" descr="mail"/>
+                  <wp:cNvGraphicFramePr>
+                    <a:graphicFrameLocks xmlns:a="http://schemas.openxmlformats.org/drawingml/2006/main" noChangeAspect="1"/>
+                  </wp:cNvGraphicFramePr>
+                  <a:graphic xmlns:a="http://schemas.openxmlformats.org/drawingml/2006/main">
+                    <a:graphicData uri="http://schemas.openxmlformats.org/drawingml/2006/picture">
+                      <pic:pic xmlns:pic="http://schemas.openxmlformats.org/drawingml/2006/picture">
+                        <pic:nvPicPr>
+                          <pic:cNvPr id="10" name="Picture 10" descr="mail"/>
+                          <pic:cNvPicPr>
+                            <a:picLocks noChangeAspect="1"/>
+                          </pic:cNvPicPr>
+                        </pic:nvPicPr>
+                        <pic:blipFill>
+                          <a:blip r:embed="rId8"/>
+                          <a:stretch>
+                            <a:fillRect/>
+                          </a:stretch>
+                        </pic:blipFill>
+                        <pic:spPr>
+                          <a:xfrm>
+                            <a:off x="3020695" y="535305"/>
+                            <a:ext cx="103505" cy="103505"/>
+                          </a:xfrm>
+                          <a:prstGeom prst="rect">
+                            <a:avLst/>
+                          </a:prstGeom>
+                        </pic:spPr>
+                      </pic:pic>
+                    </a:graphicData>
+                  </a:graphic>
+                </wp:anchor>
+              </w:drawing>
+            </w:r>
             <w:r>
               <w:rPr>
                 <w:rFonts w:hint="default" w:ascii="JetBrainsMono NF" w:hAnsi="JetBrainsMono NF" w:cs="JetBrainsMono NF"/>
                 <w:b/>
                 <w:bCs/>
-                <w:sz w:val="24"/>
-                <w:szCs w:val="24"/>
+                <w:sz w:val="20"/>
+                <w:szCs w:val="20"/>
               </w:rPr>
               <w:t>Software Engineer</w:t>
             </w:r>
@@ -142,7 +294,7 @@
         </w:tc>
         <w:tc>
           <w:tcPr>
-            <w:tcW w:w="5397" w:type="dxa"/>
+            <w:tcW w:w="2677" w:type="dxa"/>
             <w:tcBorders>
               <w:tl2br w:val="nil"/>
               <w:tr2bl w:val="nil"/>
@@ -164,14 +316,13 @@
               <w:adjustRightInd/>
               <w:snapToGrid/>
               <w:spacing w:after="40" w:line="240" w:lineRule="auto"/>
-              <w:ind w:left="576" w:firstLine="720"/>
               <w:jc w:val="both"/>
               <w:textAlignment w:val="auto"/>
               <w:rPr>
                 <w:rFonts w:hint="default" w:ascii="JetBrainsMono NF" w:hAnsi="JetBrainsMono NF" w:cs="JetBrainsMono NF"/>
                 <w:color w:val="808080" w:themeColor="text1" w:themeTint="80"/>
-                <w:sz w:val="16"/>
-                <w:szCs w:val="16"/>
+                <w:sz w:val="13"/>
+                <w:szCs w:val="13"/>
                 <w14:textFill>
                   <w14:solidFill>
                     <w14:schemeClr w14:val="tx1">
@@ -184,246 +335,60 @@
             </w:pPr>
             <w:r>
               <w:rPr>
-                <w:sz w:val="16"/>
-              </w:rPr>
-              <mc:AlternateContent>
-                <mc:Choice Requires="wpg">
-                  <w:drawing>
-                    <wp:anchor distT="0" distB="0" distL="114300" distR="114300" simplePos="0" relativeHeight="251661312" behindDoc="0" locked="0" layoutInCell="1" allowOverlap="1">
-                      <wp:simplePos x="0" y="0"/>
-                      <wp:positionH relativeFrom="column">
-                        <wp:posOffset>625475</wp:posOffset>
-                      </wp:positionH>
-                      <wp:positionV relativeFrom="paragraph">
-                        <wp:posOffset>35560</wp:posOffset>
-                      </wp:positionV>
-                      <wp:extent cx="112395" cy="891540"/>
-                      <wp:effectExtent l="0" t="0" r="1905" b="3810"/>
-                      <wp:wrapNone/>
-                      <wp:docPr id="4" name="Group 4"/>
-                      <wp:cNvGraphicFramePr/>
-                      <a:graphic xmlns:a="http://schemas.openxmlformats.org/drawingml/2006/main">
-                        <a:graphicData uri="http://schemas.microsoft.com/office/word/2010/wordprocessingGroup">
-                          <wpg:wgp>
-                            <wpg:cNvGrpSpPr/>
-                            <wpg:grpSpPr>
-                              <a:xfrm>
-                                <a:off x="0" y="0"/>
-                                <a:ext cx="112395" cy="891540"/>
-                                <a:chOff x="7267" y="969"/>
-                                <a:chExt cx="177" cy="1404"/>
-                              </a:xfrm>
-                            </wpg:grpSpPr>
-                            <pic:pic xmlns:pic="http://schemas.openxmlformats.org/drawingml/2006/picture">
-                              <pic:nvPicPr>
-                                <pic:cNvPr id="3" name="Picture 3" descr="blog"/>
-                                <pic:cNvPicPr>
-                                  <a:picLocks noChangeAspect="1"/>
-                                </pic:cNvPicPr>
-                              </pic:nvPicPr>
-                              <pic:blipFill>
-                                <a:blip r:embed="rId6"/>
-                                <a:stretch>
-                                  <a:fillRect/>
-                                </a:stretch>
-                              </pic:blipFill>
-                              <pic:spPr>
-                                <a:xfrm>
-                                  <a:off x="7278" y="2207"/>
-                                  <a:ext cx="166" cy="166"/>
-                                </a:xfrm>
-                                <a:prstGeom prst="rect">
-                                  <a:avLst/>
-                                </a:prstGeom>
-                              </pic:spPr>
-                            </pic:pic>
-                            <wpg:grpSp>
-                              <wpg:cNvPr id="22" name="Group 22"/>
-                              <wpg:cNvGrpSpPr/>
-                              <wpg:grpSpPr>
-                                <a:xfrm>
-                                  <a:off x="7267" y="969"/>
-                                  <a:ext cx="166" cy="1129"/>
-                                  <a:chOff x="7267" y="955"/>
-                                  <a:chExt cx="166" cy="1129"/>
-                                </a:xfrm>
-                              </wpg:grpSpPr>
-                              <pic:pic xmlns:pic="http://schemas.openxmlformats.org/drawingml/2006/picture">
-                                <pic:nvPicPr>
-                                  <pic:cNvPr id="10" name="Picture 10" descr="mail"/>
-                                  <pic:cNvPicPr>
-                                    <a:picLocks noChangeAspect="1"/>
-                                  </pic:cNvPicPr>
-                                </pic:nvPicPr>
-                                <pic:blipFill>
-                                  <a:blip r:embed="rId7"/>
-                                  <a:stretch>
-                                    <a:fillRect/>
-                                  </a:stretch>
-                                </pic:blipFill>
-                                <pic:spPr>
-                                  <a:xfrm>
-                                    <a:off x="7269" y="1193"/>
-                                    <a:ext cx="163" cy="163"/>
-                                  </a:xfrm>
-                                  <a:prstGeom prst="rect">
-                                    <a:avLst/>
-                                  </a:prstGeom>
-                                </pic:spPr>
-                              </pic:pic>
-                              <pic:pic xmlns:pic="http://schemas.openxmlformats.org/drawingml/2006/picture">
-                                <pic:nvPicPr>
-                                  <pic:cNvPr id="11" name="Picture 11" descr="phone"/>
-                                  <pic:cNvPicPr>
-                                    <a:picLocks noChangeAspect="1"/>
-                                  </pic:cNvPicPr>
-                                </pic:nvPicPr>
-                                <pic:blipFill>
-                                  <a:blip r:embed="rId8"/>
-                                  <a:stretch>
-                                    <a:fillRect/>
-                                  </a:stretch>
-                                </pic:blipFill>
-                                <pic:spPr>
-                                  <a:xfrm>
-                                    <a:off x="7273" y="955"/>
-                                    <a:ext cx="154" cy="154"/>
-                                  </a:xfrm>
-                                  <a:prstGeom prst="rect">
-                                    <a:avLst/>
-                                  </a:prstGeom>
-                                </pic:spPr>
-                              </pic:pic>
-                              <pic:pic xmlns:pic="http://schemas.openxmlformats.org/drawingml/2006/picture">
-                                <pic:nvPicPr>
-                                  <pic:cNvPr id="12" name="Picture 12" descr="github"/>
-                                  <pic:cNvPicPr>
-                                    <a:picLocks noChangeAspect="1"/>
-                                  </pic:cNvPicPr>
-                                </pic:nvPicPr>
-                                <pic:blipFill>
-                                  <a:blip r:embed="rId9"/>
-                                  <a:stretch>
-                                    <a:fillRect/>
-                                  </a:stretch>
-                                </pic:blipFill>
-                                <pic:spPr>
-                                  <a:xfrm>
-                                    <a:off x="7267" y="1440"/>
-                                    <a:ext cx="166" cy="166"/>
-                                  </a:xfrm>
-                                  <a:prstGeom prst="rect">
-                                    <a:avLst/>
-                                  </a:prstGeom>
-                                </pic:spPr>
-                              </pic:pic>
-                              <pic:pic xmlns:pic="http://schemas.openxmlformats.org/drawingml/2006/picture">
-                                <pic:nvPicPr>
-                                  <pic:cNvPr id="14" name="Picture 14" descr="linkedin"/>
-                                  <pic:cNvPicPr>
-                                    <a:picLocks noChangeAspect="1"/>
-                                  </pic:cNvPicPr>
-                                </pic:nvPicPr>
-                                <pic:blipFill>
-                                  <a:blip r:embed="rId10"/>
-                                  <a:stretch>
-                                    <a:fillRect/>
-                                  </a:stretch>
-                                </pic:blipFill>
-                                <pic:spPr>
-                                  <a:xfrm>
-                                    <a:off x="7272" y="1690"/>
-                                    <a:ext cx="156" cy="156"/>
-                                  </a:xfrm>
-                                  <a:prstGeom prst="rect">
-                                    <a:avLst/>
-                                  </a:prstGeom>
-                                </pic:spPr>
-                              </pic:pic>
-                              <pic:pic xmlns:pic="http://schemas.openxmlformats.org/drawingml/2006/picture">
-                                <pic:nvPicPr>
-                                  <pic:cNvPr id="15" name="Picture 15" descr="location"/>
-                                  <pic:cNvPicPr>
-                                    <a:picLocks noChangeAspect="1"/>
-                                  </pic:cNvPicPr>
-                                </pic:nvPicPr>
-                                <pic:blipFill>
-                                  <a:blip r:embed="rId11"/>
-                                  <a:stretch>
-                                    <a:fillRect/>
-                                  </a:stretch>
-                                </pic:blipFill>
-                                <pic:spPr>
-                                  <a:xfrm>
-                                    <a:off x="7273" y="1930"/>
-                                    <a:ext cx="154" cy="154"/>
-                                  </a:xfrm>
-                                  <a:prstGeom prst="rect">
-                                    <a:avLst/>
-                                  </a:prstGeom>
-                                </pic:spPr>
-                              </pic:pic>
-                            </wpg:grpSp>
-                          </wpg:wgp>
-                        </a:graphicData>
-                      </a:graphic>
-                    </wp:anchor>
-                  </w:drawing>
-                </mc:Choice>
-                <mc:Fallback>
-                  <w:pict>
-                    <v:group id="_x0000_s1026" o:spid="_x0000_s1026" o:spt="203" style="position:absolute;left:0pt;margin-left:49.25pt;margin-top:2.8pt;height:70.2pt;width:8.85pt;z-index:251661312;mso-width-relative:page;mso-height-relative:page;" coordorigin="7267,969" coordsize="177,1404" o:gfxdata="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">
-                      <o:lock v:ext="edit" aspectratio="f"/>
-                      <v:shape id="_x0000_s1026" o:spid="_x0000_s1026" o:spt="75" alt="blog" type="#_x0000_t75" style="position:absolute;left:7278;top:2207;height:166;width:166;" filled="f" o:preferrelative="t" stroked="f" coordsize="21600,21600" o:gfxdata="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">
-                        <v:fill on="f" focussize="0,0"/>
-                        <v:stroke on="f"/>
-                        <v:imagedata r:id="rId6" o:title=""/>
-                        <o:lock v:ext="edit" aspectratio="t"/>
-                      </v:shape>
-                      <v:group id="_x0000_s1026" o:spid="_x0000_s1026" o:spt="203" style="position:absolute;left:7267;top:969;height:1129;width:166;" coordorigin="7267,955" coordsize="166,1129" o:gfxdata="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">
-                        <o:lock v:ext="edit" aspectratio="f"/>
-                        <v:shape id="_x0000_s1026" o:spid="_x0000_s1026" o:spt="75" alt="mail" type="#_x0000_t75" style="position:absolute;left:7269;top:1193;height:163;width:163;" filled="f" o:preferrelative="t" stroked="f" coordsize="21600,21600" o:gfxdata="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">
-                          <v:fill on="f" focussize="0,0"/>
-                          <v:stroke on="f"/>
-                          <v:imagedata r:id="rId7" o:title=""/>
-                          <o:lock v:ext="edit" aspectratio="t"/>
-                        </v:shape>
-                        <v:shape id="_x0000_s1026" o:spid="_x0000_s1026" o:spt="75" alt="phone" type="#_x0000_t75" style="position:absolute;left:7273;top:955;height:154;width:154;" filled="f" o:preferrelative="t" stroked="f" coordsize="21600,21600" o:gfxdata="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">
-                          <v:fill on="f" focussize="0,0"/>
-                          <v:stroke on="f"/>
-                          <v:imagedata r:id="rId8" o:title=""/>
-                          <o:lock v:ext="edit" aspectratio="t"/>
-                        </v:shape>
-                        <v:shape id="_x0000_s1026" o:spid="_x0000_s1026" o:spt="75" alt="github" type="#_x0000_t75" style="position:absolute;left:7267;top:1440;height:166;width:166;" filled="f" o:preferrelative="t" stroked="f" coordsize="21600,21600" o:gfxdata="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">
-                          <v:fill on="f" focussize="0,0"/>
-                          <v:stroke on="f"/>
-                          <v:imagedata r:id="rId9" o:title=""/>
-                          <o:lock v:ext="edit" aspectratio="t"/>
-                        </v:shape>
-                        <v:shape id="_x0000_s1026" o:spid="_x0000_s1026" o:spt="75" alt="linkedin" type="#_x0000_t75" style="position:absolute;left:7272;top:1690;height:156;width:156;" filled="f" o:preferrelative="t" stroked="f" coordsize="21600,21600" o:gfxdata="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">
-                          <v:fill on="f" focussize="0,0"/>
-                          <v:stroke on="f"/>
-                          <v:imagedata r:id="rId10" o:title=""/>
-                          <o:lock v:ext="edit" aspectratio="t"/>
-                        </v:shape>
-                        <v:shape id="_x0000_s1026" o:spid="_x0000_s1026" o:spt="75" alt="location" type="#_x0000_t75" style="position:absolute;left:7273;top:1930;height:154;width:154;" filled="f" o:preferrelative="t" stroked="f" coordsize="21600,21600" o:gfxdata="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">
-                          <v:fill on="f" focussize="0,0"/>
-                          <v:stroke on="f"/>
-                          <v:imagedata r:id="rId11" o:title=""/>
-                          <o:lock v:ext="edit" aspectratio="t"/>
-                        </v:shape>
-                      </v:group>
-                    </v:group>
-                  </w:pict>
-                </mc:Fallback>
-              </mc:AlternateContent>
+                <w:sz w:val="21"/>
+              </w:rPr>
+              <w:drawing>
+                <wp:anchor distT="0" distB="0" distL="114300" distR="114300" simplePos="0" relativeHeight="251664384" behindDoc="0" locked="0" layoutInCell="1" allowOverlap="1">
+                  <wp:simplePos x="0" y="0"/>
+                  <wp:positionH relativeFrom="column">
+                    <wp:posOffset>1533525</wp:posOffset>
+                  </wp:positionH>
+                  <wp:positionV relativeFrom="paragraph">
+                    <wp:posOffset>5715</wp:posOffset>
+                  </wp:positionV>
+                  <wp:extent cx="99060" cy="99060"/>
+                  <wp:effectExtent l="0" t="0" r="15240" b="15240"/>
+                  <wp:wrapNone/>
+                  <wp:docPr id="14" name="Picture 14" descr="linkedin"/>
+                  <wp:cNvGraphicFramePr>
+                    <a:graphicFrameLocks xmlns:a="http://schemas.openxmlformats.org/drawingml/2006/main" noChangeAspect="1"/>
+                  </wp:cNvGraphicFramePr>
+                  <a:graphic xmlns:a="http://schemas.openxmlformats.org/drawingml/2006/main">
+                    <a:graphicData uri="http://schemas.openxmlformats.org/drawingml/2006/picture">
+                      <pic:pic xmlns:pic="http://schemas.openxmlformats.org/drawingml/2006/picture">
+                        <pic:nvPicPr>
+                          <pic:cNvPr id="14" name="Picture 14" descr="linkedin"/>
+                          <pic:cNvPicPr>
+                            <a:picLocks noChangeAspect="1"/>
+                          </pic:cNvPicPr>
+                        </pic:nvPicPr>
+                        <pic:blipFill>
+                          <a:blip r:embed="rId9"/>
+                          <a:stretch>
+                            <a:fillRect/>
+                          </a:stretch>
+                        </pic:blipFill>
+                        <pic:spPr>
+                          <a:xfrm>
+                            <a:off x="3022600" y="850900"/>
+                            <a:ext cx="99060" cy="99060"/>
+                          </a:xfrm>
+                          <a:prstGeom prst="rect">
+                            <a:avLst/>
+                          </a:prstGeom>
+                        </pic:spPr>
+                      </pic:pic>
+                    </a:graphicData>
+                  </a:graphic>
+                </wp:anchor>
+              </w:drawing>
             </w:r>
             <w:r>
               <w:rPr>
                 <w:rFonts w:hint="default" w:ascii="JetBrainsMono NF" w:hAnsi="JetBrainsMono NF" w:cs="JetBrainsMono NF"/>
                 <w:color w:val="808080" w:themeColor="text1" w:themeTint="80"/>
-                <w:sz w:val="16"/>
-                <w:szCs w:val="16"/>
+                <w:sz w:val="13"/>
+                <w:szCs w:val="13"/>
                 <w14:textFill>
                   <w14:solidFill>
                     <w14:schemeClr w14:val="tx1">
@@ -452,14 +417,13 @@
               <w:adjustRightInd/>
               <w:snapToGrid/>
               <w:spacing w:after="40" w:line="240" w:lineRule="auto"/>
-              <w:ind w:left="576" w:firstLine="720"/>
               <w:jc w:val="both"/>
               <w:textAlignment w:val="auto"/>
               <w:rPr>
                 <w:rFonts w:hint="default" w:ascii="JetBrainsMono NF" w:hAnsi="JetBrainsMono NF" w:cs="JetBrainsMono NF"/>
                 <w:color w:val="808080" w:themeColor="text1" w:themeTint="80"/>
-                <w:sz w:val="16"/>
-                <w:szCs w:val="16"/>
+                <w:sz w:val="13"/>
+                <w:szCs w:val="13"/>
                 <w14:textFill>
                   <w14:solidFill>
                     <w14:schemeClr w14:val="tx1">
@@ -472,10 +436,191 @@
             </w:pPr>
             <w:r>
               <w:rPr>
+                <w:sz w:val="21"/>
+              </w:rPr>
+              <w:drawing>
+                <wp:anchor distT="0" distB="0" distL="114300" distR="114300" simplePos="0" relativeHeight="251663360" behindDoc="0" locked="0" layoutInCell="1" allowOverlap="1">
+                  <wp:simplePos x="0" y="0"/>
+                  <wp:positionH relativeFrom="column">
+                    <wp:posOffset>1533525</wp:posOffset>
+                  </wp:positionH>
+                  <wp:positionV relativeFrom="paragraph">
+                    <wp:posOffset>10160</wp:posOffset>
+                  </wp:positionV>
+                  <wp:extent cx="105410" cy="105410"/>
+                  <wp:effectExtent l="0" t="0" r="8890" b="8890"/>
+                  <wp:wrapNone/>
+                  <wp:docPr id="12" name="Picture 12" descr="github"/>
+                  <wp:cNvGraphicFramePr>
+                    <a:graphicFrameLocks xmlns:a="http://schemas.openxmlformats.org/drawingml/2006/main" noChangeAspect="1"/>
+                  </wp:cNvGraphicFramePr>
+                  <a:graphic xmlns:a="http://schemas.openxmlformats.org/drawingml/2006/main">
+                    <a:graphicData uri="http://schemas.openxmlformats.org/drawingml/2006/picture">
+                      <pic:pic xmlns:pic="http://schemas.openxmlformats.org/drawingml/2006/picture">
+                        <pic:nvPicPr>
+                          <pic:cNvPr id="12" name="Picture 12" descr="github"/>
+                          <pic:cNvPicPr>
+                            <a:picLocks noChangeAspect="1"/>
+                          </pic:cNvPicPr>
+                        </pic:nvPicPr>
+                        <pic:blipFill>
+                          <a:blip r:embed="rId10"/>
+                          <a:stretch>
+                            <a:fillRect/>
+                          </a:stretch>
+                        </pic:blipFill>
+                        <pic:spPr>
+                          <a:xfrm>
+                            <a:off x="3019425" y="692150"/>
+                            <a:ext cx="105410" cy="105410"/>
+                          </a:xfrm>
+                          <a:prstGeom prst="rect">
+                            <a:avLst/>
+                          </a:prstGeom>
+                        </pic:spPr>
+                      </pic:pic>
+                    </a:graphicData>
+                  </a:graphic>
+                </wp:anchor>
+              </w:drawing>
+            </w:r>
+            <w:r>
+              <w:rPr>
                 <w:rFonts w:hint="default" w:ascii="JetBrainsMono NF" w:hAnsi="JetBrainsMono NF" w:cs="JetBrainsMono NF"/>
                 <w:color w:val="808080" w:themeColor="text1" w:themeTint="80"/>
-                <w:sz w:val="16"/>
-                <w:szCs w:val="16"/>
+                <w:sz w:val="13"/>
+                <w:szCs w:val="13"/>
+                <w14:textFill>
+                  <w14:solidFill>
+                    <w14:schemeClr w14:val="tx1">
+                      <w14:lumMod w14:val="50000"/>
+                      <w14:lumOff w14:val="50000"/>
+                    </w14:schemeClr>
+                  </w14:solidFill>
+                </w14:textFill>
+              </w:rPr>
+              <w:t>H</w:t>
+            </w:r>
+            <w:r>
+              <w:rPr>
+                <w:rFonts w:hint="default" w:ascii="JetBrainsMono NF" w:hAnsi="JetBrainsMono NF" w:cs="JetBrainsMono NF"/>
+                <w:color w:val="808080" w:themeColor="text1" w:themeTint="80"/>
+                <w:sz w:val="13"/>
+                <w:szCs w:val="13"/>
+                <w:lang w:val="en-US"/>
+                <w14:textFill>
+                  <w14:solidFill>
+                    <w14:schemeClr w14:val="tx1">
+                      <w14:lumMod w14:val="50000"/>
+                      <w14:lumOff w14:val="50000"/>
+                    </w14:schemeClr>
+                  </w14:solidFill>
+                </w14:textFill>
+              </w:rPr>
+              <w:t>o Chi Minh City</w:t>
+            </w:r>
+          </w:p>
+          <w:p>
+            <w:pPr>
+              <w:keepNext w:val="0"/>
+              <w:keepLines w:val="0"/>
+              <w:pageBreakBefore w:val="0"/>
+              <w:widowControl/>
+              <w:kinsoku/>
+              <w:wordWrap/>
+              <w:overflowPunct/>
+              <w:topLinePunct w:val="0"/>
+              <w:autoSpaceDE/>
+              <w:autoSpaceDN/>
+              <w:bidi w:val="0"/>
+              <w:adjustRightInd/>
+              <w:snapToGrid/>
+              <w:spacing w:after="40" w:line="240" w:lineRule="auto"/>
+              <w:jc w:val="both"/>
+              <w:textAlignment w:val="auto"/>
+              <w:rPr>
+                <w:rFonts w:hint="default" w:ascii="JetBrainsMono NF" w:hAnsi="JetBrainsMono NF" w:cs="JetBrainsMono NF"/>
+                <w:color w:val="808080" w:themeColor="text1" w:themeTint="80"/>
+                <w:sz w:val="13"/>
+                <w:szCs w:val="13"/>
+                <w:lang w:val="en-US"/>
+                <w14:textFill>
+                  <w14:solidFill>
+                    <w14:schemeClr w14:val="tx1">
+                      <w14:lumMod w14:val="50000"/>
+                      <w14:lumOff w14:val="50000"/>
+                    </w14:schemeClr>
+                  </w14:solidFill>
+                </w14:textFill>
+              </w:rPr>
+            </w:pPr>
+            <w:r>
+              <w:rPr>
+                <w:rFonts w:hint="default" w:ascii="JetBrainsMono NF" w:hAnsi="JetBrainsMono NF" w:cs="JetBrainsMono NF"/>
+                <w:b/>
+                <w:bCs/>
+                <w:sz w:val="22"/>
+                <w:szCs w:val="22"/>
+                <w:lang w:val="en-US"/>
+              </w:rPr>
+              <w:drawing>
+                <wp:anchor distT="0" distB="0" distL="114300" distR="114300" simplePos="0" relativeHeight="251662336" behindDoc="0" locked="0" layoutInCell="1" allowOverlap="1">
+                  <wp:simplePos x="0" y="0"/>
+                  <wp:positionH relativeFrom="column">
+                    <wp:posOffset>1531620</wp:posOffset>
+                  </wp:positionH>
+                  <wp:positionV relativeFrom="paragraph">
+                    <wp:posOffset>19050</wp:posOffset>
+                  </wp:positionV>
+                  <wp:extent cx="104775" cy="104775"/>
+                  <wp:effectExtent l="0" t="0" r="9525" b="9525"/>
+                  <wp:wrapNone/>
+                  <wp:docPr id="7" name="Picture 7" descr="link"/>
+                  <wp:cNvGraphicFramePr>
+                    <a:graphicFrameLocks xmlns:a="http://schemas.openxmlformats.org/drawingml/2006/main" noChangeAspect="1"/>
+                  </wp:cNvGraphicFramePr>
+                  <a:graphic xmlns:a="http://schemas.openxmlformats.org/drawingml/2006/main">
+                    <a:graphicData uri="http://schemas.openxmlformats.org/drawingml/2006/picture">
+                      <pic:pic xmlns:pic="http://schemas.openxmlformats.org/drawingml/2006/picture">
+                        <pic:nvPicPr>
+                          <pic:cNvPr id="7" name="Picture 7" descr="link"/>
+                          <pic:cNvPicPr>
+                            <a:picLocks noChangeAspect="1"/>
+                          </pic:cNvPicPr>
+                        </pic:nvPicPr>
+                        <pic:blipFill>
+                          <a:blip r:embed="rId11">
+                            <a:extLst>
+                              <a:ext uri="{96DAC541-7B7A-43D3-8B79-37D633B846F1}">
+                                <asvg:svgBlip xmlns:asvg="http://schemas.microsoft.com/office/drawing/2016/SVG/main" r:embed="rId12"/>
+                              </a:ext>
+                            </a:extLst>
+                          </a:blip>
+                          <a:stretch>
+                            <a:fillRect/>
+                          </a:stretch>
+                        </pic:blipFill>
+                        <pic:spPr>
+                          <a:xfrm>
+                            <a:off x="0" y="0"/>
+                            <a:ext cx="104775" cy="104775"/>
+                          </a:xfrm>
+                          <a:prstGeom prst="rect">
+                            <a:avLst/>
+                          </a:prstGeom>
+                        </pic:spPr>
+                      </pic:pic>
+                    </a:graphicData>
+                  </a:graphic>
+                </wp:anchor>
+              </w:drawing>
+            </w:r>
+            <w:r>
+              <w:rPr>
+                <w:rFonts w:hint="default" w:ascii="JetBrainsMono NF" w:hAnsi="JetBrainsMono NF" w:cs="JetBrainsMono NF"/>
+                <w:color w:val="808080" w:themeColor="text1" w:themeTint="80"/>
+                <w:sz w:val="13"/>
+                <w:szCs w:val="13"/>
                 <w14:textFill>
                   <w14:solidFill>
                     <w14:schemeClr w14:val="tx1">
@@ -511,13 +656,13 @@
                           </pic:cNvPicPr>
                         </pic:nvPicPr>
                         <pic:blipFill>
-                          <a:blip r:embed="rId12" cstate="print">
+                          <a:blip r:embed="rId13" cstate="print">
                             <a:extLst>
                               <a:ext uri="{28A0092B-C50C-407E-A947-70E740481C1C}">
                                 <a14:useLocalDpi xmlns:a14="http://schemas.microsoft.com/office/drawing/2010/main" val="0"/>
                               </a:ext>
                               <a:ext uri="{96DAC541-7B7A-43D3-8B79-37D633B846F1}">
-                                <asvg:svgBlip xmlns:asvg="http://schemas.microsoft.com/office/drawing/2016/SVG/main" r:embed="rId13"/>
+                                <asvg:svgBlip xmlns:asvg="http://schemas.microsoft.com/office/drawing/2016/SVG/main" r:embed="rId14"/>
                               </a:ext>
                             </a:extLst>
                           </a:blip>
@@ -544,8 +689,8 @@
               <w:rPr>
                 <w:rFonts w:hint="default" w:ascii="JetBrainsMono NF" w:hAnsi="JetBrainsMono NF" w:cs="JetBrainsMono NF"/>
                 <w:color w:val="808080" w:themeColor="text1" w:themeTint="80"/>
-                <w:sz w:val="16"/>
-                <w:szCs w:val="16"/>
+                <w:sz w:val="13"/>
+                <w:szCs w:val="13"/>
                 <w14:textFill>
                   <w14:solidFill>
                     <w14:schemeClr w14:val="tx1">
@@ -561,8 +706,8 @@
               <w:rPr>
                 <w:rFonts w:hint="default" w:ascii="JetBrainsMono NF" w:hAnsi="JetBrainsMono NF" w:cs="JetBrainsMono NF"/>
                 <w:color w:val="808080" w:themeColor="text1" w:themeTint="80"/>
-                <w:sz w:val="16"/>
-                <w:szCs w:val="16"/>
+                <w:sz w:val="13"/>
+                <w:szCs w:val="13"/>
                 <w14:textFill>
                   <w14:solidFill>
                     <w14:schemeClr w14:val="tx1">
@@ -578,8 +723,8 @@
               <w:rPr>
                 <w:rFonts w:hint="default" w:ascii="JetBrainsMono NF" w:hAnsi="JetBrainsMono NF" w:cs="JetBrainsMono NF"/>
                 <w:color w:val="808080" w:themeColor="text1" w:themeTint="80"/>
-                <w:sz w:val="16"/>
-                <w:szCs w:val="16"/>
+                <w:sz w:val="13"/>
+                <w:szCs w:val="13"/>
                 <w14:textFill>
                   <w14:solidFill>
                     <w14:schemeClr w14:val="tx1">
@@ -596,8 +741,8 @@
                 <w:rStyle w:val="4"/>
                 <w:rFonts w:hint="default" w:ascii="JetBrainsMono NF" w:hAnsi="JetBrainsMono NF" w:cs="JetBrainsMono NF"/>
                 <w:color w:val="808080" w:themeColor="text1" w:themeTint="80"/>
-                <w:sz w:val="16"/>
-                <w:szCs w:val="16"/>
+                <w:sz w:val="13"/>
+                <w:szCs w:val="13"/>
                 <w14:textFill>
                   <w14:solidFill>
                     <w14:schemeClr w14:val="tx1">
@@ -614,8 +759,142 @@
                 <w:rStyle w:val="5"/>
                 <w:rFonts w:hint="default" w:ascii="JetBrainsMono NF" w:hAnsi="JetBrainsMono NF" w:cs="JetBrainsMono NF"/>
                 <w:color w:val="808080" w:themeColor="text1" w:themeTint="80"/>
-                <w:sz w:val="16"/>
-                <w:szCs w:val="16"/>
+                <w:sz w:val="13"/>
+                <w:szCs w:val="13"/>
+                <w14:textFill>
+                  <w14:solidFill>
+                    <w14:schemeClr w14:val="tx1">
+                      <w14:lumMod w14:val="50000"/>
+                      <w14:lumOff w14:val="50000"/>
+                    </w14:schemeClr>
+                  </w14:solidFill>
+                </w14:textFill>
+              </w:rPr>
+              <w:fldChar w:fldCharType="end"/>
+            </w:r>
+          </w:p>
+        </w:tc>
+        <w:tc>
+          <w:tcPr>
+            <w:tcW w:w="2850" w:type="dxa"/>
+            <w:tcBorders>
+              <w:tl2br w:val="nil"/>
+              <w:tr2bl w:val="nil"/>
+            </w:tcBorders>
+          </w:tcPr>
+          <w:p>
+            <w:pPr>
+              <w:keepNext w:val="0"/>
+              <w:keepLines w:val="0"/>
+              <w:pageBreakBefore w:val="0"/>
+              <w:widowControl/>
+              <w:kinsoku/>
+              <w:wordWrap/>
+              <w:overflowPunct/>
+              <w:topLinePunct w:val="0"/>
+              <w:autoSpaceDE/>
+              <w:autoSpaceDN/>
+              <w:bidi w:val="0"/>
+              <w:adjustRightInd/>
+              <w:snapToGrid/>
+              <w:spacing w:after="40" w:line="240" w:lineRule="auto"/>
+              <w:jc w:val="both"/>
+              <w:textAlignment w:val="auto"/>
+              <w:rPr>
+                <w:rStyle w:val="5"/>
+                <w:rFonts w:hint="default" w:ascii="JetBrainsMono NF" w:hAnsi="JetBrainsMono NF" w:cs="JetBrainsMono NF"/>
+                <w:color w:val="808080" w:themeColor="text1" w:themeTint="80"/>
+                <w:sz w:val="13"/>
+                <w:szCs w:val="13"/>
+                <w14:textFill>
+                  <w14:solidFill>
+                    <w14:schemeClr w14:val="tx1">
+                      <w14:lumMod w14:val="50000"/>
+                      <w14:lumOff w14:val="50000"/>
+                    </w14:schemeClr>
+                  </w14:solidFill>
+                </w14:textFill>
+              </w:rPr>
+            </w:pPr>
+            <w:r>
+              <w:rPr>
+                <w:rStyle w:val="5"/>
+                <w:rFonts w:hint="default" w:ascii="JetBrainsMono NF" w:hAnsi="JetBrainsMono NF" w:cs="JetBrainsMono NF"/>
+                <w:color w:val="808080" w:themeColor="text1" w:themeTint="80"/>
+                <w:sz w:val="13"/>
+                <w:szCs w:val="13"/>
+                <w14:textFill>
+                  <w14:solidFill>
+                    <w14:schemeClr w14:val="tx1">
+                      <w14:lumMod w14:val="50000"/>
+                      <w14:lumOff w14:val="50000"/>
+                    </w14:schemeClr>
+                  </w14:solidFill>
+                </w14:textFill>
+              </w:rPr>
+              <w:fldChar w:fldCharType="begin"/>
+            </w:r>
+            <w:r>
+              <w:rPr>
+                <w:rStyle w:val="5"/>
+                <w:rFonts w:hint="default" w:ascii="JetBrainsMono NF" w:hAnsi="JetBrainsMono NF" w:cs="JetBrainsMono NF"/>
+                <w:color w:val="808080" w:themeColor="text1" w:themeTint="80"/>
+                <w:sz w:val="13"/>
+                <w:szCs w:val="13"/>
+                <w14:textFill>
+                  <w14:solidFill>
+                    <w14:schemeClr w14:val="tx1">
+                      <w14:lumMod w14:val="50000"/>
+                      <w14:lumOff w14:val="50000"/>
+                    </w14:schemeClr>
+                  </w14:solidFill>
+                </w14:textFill>
+              </w:rPr>
+              <w:instrText xml:space="preserve"> HYPERLINK "https://www.linkedin.com/in/jinergenkai" </w:instrText>
+            </w:r>
+            <w:r>
+              <w:rPr>
+                <w:rStyle w:val="5"/>
+                <w:rFonts w:hint="default" w:ascii="JetBrainsMono NF" w:hAnsi="JetBrainsMono NF" w:cs="JetBrainsMono NF"/>
+                <w:color w:val="808080" w:themeColor="text1" w:themeTint="80"/>
+                <w:sz w:val="13"/>
+                <w:szCs w:val="13"/>
+                <w14:textFill>
+                  <w14:solidFill>
+                    <w14:schemeClr w14:val="tx1">
+                      <w14:lumMod w14:val="50000"/>
+                      <w14:lumOff w14:val="50000"/>
+                    </w14:schemeClr>
+                  </w14:solidFill>
+                </w14:textFill>
+              </w:rPr>
+              <w:fldChar w:fldCharType="separate"/>
+            </w:r>
+            <w:r>
+              <w:rPr>
+                <w:rStyle w:val="4"/>
+                <w:rFonts w:hint="default" w:ascii="JetBrainsMono NF" w:hAnsi="JetBrainsMono NF" w:cs="JetBrainsMono NF"/>
+                <w:color w:val="808080" w:themeColor="text1" w:themeTint="80"/>
+                <w:sz w:val="13"/>
+                <w:szCs w:val="13"/>
+                <w14:textFill>
+                  <w14:solidFill>
+                    <w14:schemeClr w14:val="tx1">
+                      <w14:lumMod w14:val="50000"/>
+                      <w14:lumOff w14:val="50000"/>
+                    </w14:schemeClr>
+                  </w14:solidFill>
+                </w14:textFill>
+              </w:rPr>
+              <w:t>Linked.in/jinergenkai</w:t>
+            </w:r>
+            <w:r>
+              <w:rPr>
+                <w:rStyle w:val="5"/>
+                <w:rFonts w:hint="default" w:ascii="JetBrainsMono NF" w:hAnsi="JetBrainsMono NF" w:cs="JetBrainsMono NF"/>
+                <w:color w:val="808080" w:themeColor="text1" w:themeTint="80"/>
+                <w:sz w:val="13"/>
+                <w:szCs w:val="13"/>
                 <w14:textFill>
                   <w14:solidFill>
                     <w14:schemeClr w14:val="tx1">
@@ -644,15 +923,14 @@
               <w:adjustRightInd/>
               <w:snapToGrid/>
               <w:spacing w:after="40" w:line="240" w:lineRule="auto"/>
-              <w:ind w:left="576" w:firstLine="720"/>
               <w:jc w:val="both"/>
               <w:textAlignment w:val="auto"/>
               <w:rPr>
                 <w:rStyle w:val="5"/>
                 <w:rFonts w:hint="default" w:ascii="JetBrainsMono NF" w:hAnsi="JetBrainsMono NF" w:cs="JetBrainsMono NF"/>
                 <w:color w:val="808080" w:themeColor="text1" w:themeTint="80"/>
-                <w:sz w:val="16"/>
-                <w:szCs w:val="16"/>
+                <w:sz w:val="13"/>
+                <w:szCs w:val="13"/>
                 <w14:textFill>
                   <w14:solidFill>
                     <w14:schemeClr w14:val="tx1">
@@ -667,8 +945,8 @@
               <w:rPr>
                 <w:rFonts w:hint="default" w:ascii="JetBrainsMono NF" w:hAnsi="JetBrainsMono NF" w:cs="JetBrainsMono NF"/>
                 <w:color w:val="808080" w:themeColor="text1" w:themeTint="80"/>
-                <w:sz w:val="16"/>
-                <w:szCs w:val="16"/>
+                <w:sz w:val="13"/>
+                <w:szCs w:val="13"/>
                 <w14:textFill>
                   <w14:solidFill>
                     <w14:schemeClr w14:val="tx1">
@@ -684,8 +962,8 @@
               <w:rPr>
                 <w:rFonts w:hint="default" w:ascii="JetBrainsMono NF" w:hAnsi="JetBrainsMono NF" w:cs="JetBrainsMono NF"/>
                 <w:color w:val="808080" w:themeColor="text1" w:themeTint="80"/>
-                <w:sz w:val="16"/>
-                <w:szCs w:val="16"/>
+                <w:sz w:val="13"/>
+                <w:szCs w:val="13"/>
                 <w14:textFill>
                   <w14:solidFill>
                     <w14:schemeClr w14:val="tx1">
@@ -701,8 +979,8 @@
               <w:rPr>
                 <w:rFonts w:hint="default" w:ascii="JetBrainsMono NF" w:hAnsi="JetBrainsMono NF" w:cs="JetBrainsMono NF"/>
                 <w:color w:val="808080" w:themeColor="text1" w:themeTint="80"/>
-                <w:sz w:val="16"/>
-                <w:szCs w:val="16"/>
+                <w:sz w:val="13"/>
+                <w:szCs w:val="13"/>
                 <w14:textFill>
                   <w14:solidFill>
                     <w14:schemeClr w14:val="tx1">
@@ -719,8 +997,8 @@
                 <w:rStyle w:val="4"/>
                 <w:rFonts w:hint="default" w:ascii="JetBrainsMono NF" w:hAnsi="JetBrainsMono NF" w:cs="JetBrainsMono NF"/>
                 <w:color w:val="808080" w:themeColor="text1" w:themeTint="80"/>
-                <w:sz w:val="16"/>
-                <w:szCs w:val="16"/>
+                <w:sz w:val="13"/>
+                <w:szCs w:val="13"/>
                 <w14:textFill>
                   <w14:solidFill>
                     <w14:schemeClr w14:val="tx1">
@@ -737,8 +1015,8 @@
                 <w:rStyle w:val="5"/>
                 <w:rFonts w:hint="default" w:ascii="JetBrainsMono NF" w:hAnsi="JetBrainsMono NF" w:cs="JetBrainsMono NF"/>
                 <w:color w:val="808080" w:themeColor="text1" w:themeTint="80"/>
-                <w:sz w:val="16"/>
-                <w:szCs w:val="16"/>
+                <w:sz w:val="13"/>
+                <w:szCs w:val="13"/>
                 <w14:textFill>
                   <w14:solidFill>
                     <w14:schemeClr w14:val="tx1">
@@ -767,248 +1045,42 @@
               <w:adjustRightInd/>
               <w:snapToGrid/>
               <w:spacing w:after="40" w:line="240" w:lineRule="auto"/>
-              <w:ind w:left="576" w:firstLine="720"/>
               <w:jc w:val="both"/>
               <w:textAlignment w:val="auto"/>
               <w:rPr>
-                <w:rFonts w:hint="default" w:ascii="JetBrainsMono NF" w:hAnsi="JetBrainsMono NF" w:cs="JetBrainsMono NF"/>
-                <w:color w:val="808080" w:themeColor="text1" w:themeTint="80"/>
-                <w:sz w:val="16"/>
-                <w:szCs w:val="16"/>
-                <w:u w:val="single"/>
-                <w14:textFill>
-                  <w14:solidFill>
-                    <w14:schemeClr w14:val="tx1">
-                      <w14:lumMod w14:val="50000"/>
-                      <w14:lumOff w14:val="50000"/>
-                    </w14:schemeClr>
-                  </w14:solidFill>
-                </w14:textFill>
-              </w:rPr>
-            </w:pPr>
-            <w:r>
-              <w:rPr>
-                <w:rStyle w:val="5"/>
-                <w:rFonts w:hint="default" w:ascii="JetBrainsMono NF" w:hAnsi="JetBrainsMono NF" w:cs="JetBrainsMono NF"/>
-                <w:color w:val="808080" w:themeColor="text1" w:themeTint="80"/>
-                <w:sz w:val="16"/>
-                <w:szCs w:val="16"/>
-                <w14:textFill>
-                  <w14:solidFill>
-                    <w14:schemeClr w14:val="tx1">
-                      <w14:lumMod w14:val="50000"/>
-                      <w14:lumOff w14:val="50000"/>
-                    </w14:schemeClr>
-                  </w14:solidFill>
-                </w14:textFill>
-              </w:rPr>
-              <w:fldChar w:fldCharType="begin"/>
-            </w:r>
-            <w:r>
-              <w:rPr>
-                <w:rStyle w:val="5"/>
-                <w:rFonts w:hint="default" w:ascii="JetBrainsMono NF" w:hAnsi="JetBrainsMono NF" w:cs="JetBrainsMono NF"/>
-                <w:color w:val="808080" w:themeColor="text1" w:themeTint="80"/>
-                <w:sz w:val="16"/>
-                <w:szCs w:val="16"/>
-                <w14:textFill>
-                  <w14:solidFill>
-                    <w14:schemeClr w14:val="tx1">
-                      <w14:lumMod w14:val="50000"/>
-                      <w14:lumOff w14:val="50000"/>
-                    </w14:schemeClr>
-                  </w14:solidFill>
-                </w14:textFill>
-              </w:rPr>
-              <w:instrText xml:space="preserve"> HYPERLINK "https://www.linkedin.com/in/jinergenkai" </w:instrText>
-            </w:r>
-            <w:r>
-              <w:rPr>
-                <w:rStyle w:val="5"/>
-                <w:rFonts w:hint="default" w:ascii="JetBrainsMono NF" w:hAnsi="JetBrainsMono NF" w:cs="JetBrainsMono NF"/>
-                <w:color w:val="808080" w:themeColor="text1" w:themeTint="80"/>
-                <w:sz w:val="16"/>
-                <w:szCs w:val="16"/>
-                <w14:textFill>
-                  <w14:solidFill>
-                    <w14:schemeClr w14:val="tx1">
-                      <w14:lumMod w14:val="50000"/>
-                      <w14:lumOff w14:val="50000"/>
-                    </w14:schemeClr>
-                  </w14:solidFill>
-                </w14:textFill>
-              </w:rPr>
-              <w:fldChar w:fldCharType="separate"/>
-            </w:r>
-            <w:r>
-              <w:rPr>
-                <w:rStyle w:val="4"/>
-                <w:rFonts w:hint="default" w:ascii="JetBrainsMono NF" w:hAnsi="JetBrainsMono NF" w:cs="JetBrainsMono NF"/>
-                <w:color w:val="808080" w:themeColor="text1" w:themeTint="80"/>
-                <w:sz w:val="16"/>
-                <w:szCs w:val="16"/>
-                <w14:textFill>
-                  <w14:solidFill>
-                    <w14:schemeClr w14:val="tx1">
-                      <w14:lumMod w14:val="50000"/>
-                      <w14:lumOff w14:val="50000"/>
-                    </w14:schemeClr>
-                  </w14:solidFill>
-                </w14:textFill>
-              </w:rPr>
-              <w:t>Linked.in/jinergenkai</w:t>
-            </w:r>
-            <w:r>
-              <w:rPr>
-                <w:rStyle w:val="5"/>
-                <w:rFonts w:hint="default" w:ascii="JetBrainsMono NF" w:hAnsi="JetBrainsMono NF" w:cs="JetBrainsMono NF"/>
-                <w:color w:val="808080" w:themeColor="text1" w:themeTint="80"/>
-                <w:sz w:val="16"/>
-                <w:szCs w:val="16"/>
-                <w14:textFill>
-                  <w14:solidFill>
-                    <w14:schemeClr w14:val="tx1">
-                      <w14:lumMod w14:val="50000"/>
-                      <w14:lumOff w14:val="50000"/>
-                    </w14:schemeClr>
-                  </w14:solidFill>
-                </w14:textFill>
-              </w:rPr>
-              <w:fldChar w:fldCharType="end"/>
-            </w:r>
-          </w:p>
-          <w:p>
-            <w:pPr>
-              <w:keepNext w:val="0"/>
-              <w:keepLines w:val="0"/>
-              <w:pageBreakBefore w:val="0"/>
-              <w:widowControl/>
-              <w:kinsoku/>
-              <w:wordWrap/>
-              <w:overflowPunct/>
-              <w:topLinePunct w:val="0"/>
-              <w:autoSpaceDE/>
-              <w:autoSpaceDN/>
-              <w:bidi w:val="0"/>
-              <w:adjustRightInd/>
-              <w:snapToGrid/>
-              <w:spacing w:after="40" w:line="240" w:lineRule="auto"/>
-              <w:ind w:left="576" w:firstLine="720"/>
-              <w:jc w:val="both"/>
-              <w:textAlignment w:val="auto"/>
-              <w:rPr>
-                <w:rFonts w:hint="default" w:ascii="JetBrainsMono NF" w:hAnsi="JetBrainsMono NF" w:cs="JetBrainsMono NF"/>
-                <w:color w:val="808080" w:themeColor="text1" w:themeTint="80"/>
-                <w:sz w:val="16"/>
-                <w:szCs w:val="16"/>
-                <w:lang w:val="en-US"/>
-                <w14:textFill>
-                  <w14:solidFill>
-                    <w14:schemeClr w14:val="tx1">
-                      <w14:lumMod w14:val="50000"/>
-                      <w14:lumOff w14:val="50000"/>
-                    </w14:schemeClr>
-                  </w14:solidFill>
-                </w14:textFill>
-              </w:rPr>
-            </w:pPr>
-            <w:r>
-              <w:rPr>
-                <w:rFonts w:hint="default" w:ascii="JetBrainsMono NF" w:hAnsi="JetBrainsMono NF" w:cs="JetBrainsMono NF"/>
-                <w:color w:val="808080" w:themeColor="text1" w:themeTint="80"/>
-                <w:sz w:val="16"/>
-                <w:szCs w:val="16"/>
-                <w14:textFill>
-                  <w14:solidFill>
-                    <w14:schemeClr w14:val="tx1">
-                      <w14:lumMod w14:val="50000"/>
-                      <w14:lumOff w14:val="50000"/>
-                    </w14:schemeClr>
-                  </w14:solidFill>
-                </w14:textFill>
-              </w:rPr>
-              <w:t>H</w:t>
-            </w:r>
-            <w:r>
-              <w:rPr>
-                <w:rFonts w:hint="default" w:ascii="JetBrainsMono NF" w:hAnsi="JetBrainsMono NF" w:cs="JetBrainsMono NF"/>
-                <w:color w:val="808080" w:themeColor="text1" w:themeTint="80"/>
-                <w:sz w:val="16"/>
-                <w:szCs w:val="16"/>
-                <w:lang w:val="en-US"/>
-                <w14:textFill>
-                  <w14:solidFill>
-                    <w14:schemeClr w14:val="tx1">
-                      <w14:lumMod w14:val="50000"/>
-                      <w14:lumOff w14:val="50000"/>
-                    </w14:schemeClr>
-                  </w14:solidFill>
-                </w14:textFill>
-              </w:rPr>
-              <w:t>o Chi Minh City</w:t>
-            </w:r>
-          </w:p>
-          <w:p>
-            <w:pPr>
-              <w:keepNext w:val="0"/>
-              <w:keepLines w:val="0"/>
-              <w:pageBreakBefore w:val="0"/>
-              <w:widowControl/>
-              <w:kinsoku/>
-              <w:wordWrap/>
-              <w:overflowPunct/>
-              <w:topLinePunct w:val="0"/>
-              <w:autoSpaceDE/>
-              <w:autoSpaceDN/>
-              <w:bidi w:val="0"/>
-              <w:adjustRightInd/>
-              <w:snapToGrid/>
-              <w:spacing w:after="40" w:line="240" w:lineRule="auto"/>
-              <w:ind w:left="576" w:firstLine="720"/>
-              <w:jc w:val="both"/>
-              <w:textAlignment w:val="auto"/>
-              <w:rPr>
-                <w:rFonts w:hint="default" w:ascii="JetBrainsMono NF" w:hAnsi="JetBrainsMono NF" w:cs="JetBrainsMono NF"/>
-                <w:color w:val="808080" w:themeColor="text1" w:themeTint="80"/>
-                <w:sz w:val="16"/>
-                <w:szCs w:val="16"/>
-                <w:lang w:val="en-US"/>
-                <w14:textFill>
-                  <w14:solidFill>
-                    <w14:schemeClr w14:val="tx1">
-                      <w14:lumMod w14:val="50000"/>
-                      <w14:lumOff w14:val="50000"/>
-                    </w14:schemeClr>
-                  </w14:solidFill>
-                </w14:textFill>
-              </w:rPr>
-            </w:pPr>
-            <w:r>
-              <w:rPr>
                 <w:rFonts w:hint="default" w:ascii="JetBrainsMono NF" w:hAnsi="JetBrainsMono NF"/>
                 <w:color w:val="808080" w:themeColor="background1" w:themeShade="80"/>
-                <w:sz w:val="16"/>
-                <w:szCs w:val="16"/>
-                <w:lang w:val="en-US"/>
-              </w:rPr>
-              <w:fldChar w:fldCharType="begin"/>
-            </w:r>
+                <w:sz w:val="13"/>
+                <w:szCs w:val="13"/>
+                <w:lang w:val="en-US"/>
+              </w:rPr>
+            </w:pPr>
             <w:r>
               <w:rPr>
                 <w:rFonts w:hint="default" w:ascii="JetBrainsMono NF" w:hAnsi="JetBrainsMono NF"/>
                 <w:color w:val="808080" w:themeColor="background1" w:themeShade="80"/>
-                <w:sz w:val="16"/>
-                <w:szCs w:val="16"/>
-                <w:lang w:val="en-US"/>
-              </w:rPr>
-              <w:instrText xml:space="preserve"> HYPERLINK "https://jine.blog/" </w:instrText>
+                <w:sz w:val="13"/>
+                <w:szCs w:val="13"/>
+                <w:lang w:val="en-US"/>
+              </w:rPr>
+              <w:fldChar w:fldCharType="begin"/>
             </w:r>
             <w:r>
               <w:rPr>
                 <w:rFonts w:hint="default" w:ascii="JetBrainsMono NF" w:hAnsi="JetBrainsMono NF"/>
                 <w:color w:val="808080" w:themeColor="background1" w:themeShade="80"/>
-                <w:sz w:val="16"/>
-                <w:szCs w:val="16"/>
+                <w:sz w:val="13"/>
+                <w:szCs w:val="13"/>
+                <w:lang w:val="en-US"/>
+              </w:rPr>
+              <w:instrText xml:space="preserve"> HYPERLINK "https://jine.blog/" </w:instrText>
+            </w:r>
+            <w:r>
+              <w:rPr>
+                <w:rFonts w:hint="default" w:ascii="JetBrainsMono NF" w:hAnsi="JetBrainsMono NF"/>
+                <w:color w:val="808080" w:themeColor="background1" w:themeShade="80"/>
+                <w:sz w:val="13"/>
+                <w:szCs w:val="13"/>
                 <w:lang w:val="en-US"/>
               </w:rPr>
               <w:fldChar w:fldCharType="separate"/>
@@ -1018,8 +1090,8 @@
                 <w:rStyle w:val="5"/>
                 <w:rFonts w:hint="default" w:ascii="JetBrainsMono NF" w:hAnsi="JetBrainsMono NF"/>
                 <w:color w:val="808080" w:themeColor="background1" w:themeShade="80"/>
-                <w:sz w:val="16"/>
-                <w:szCs w:val="16"/>
+                <w:sz w:val="13"/>
+                <w:szCs w:val="13"/>
                 <w:lang w:val="en-US"/>
               </w:rPr>
               <w:t>jine.blog</w:t>
@@ -1028,8 +1100,8 @@
               <w:rPr>
                 <w:rFonts w:hint="default" w:ascii="JetBrainsMono NF" w:hAnsi="JetBrainsMono NF"/>
                 <w:color w:val="808080" w:themeColor="background1" w:themeShade="80"/>
-                <w:sz w:val="16"/>
-                <w:szCs w:val="16"/>
+                <w:sz w:val="13"/>
+                <w:szCs w:val="13"/>
                 <w:lang w:val="en-US"/>
               </w:rPr>
               <w:fldChar w:fldCharType="end"/>
@@ -1042,13 +1114,13 @@
       <w:pPr>
         <w:rPr>
           <w:rFonts w:ascii="Century Gothic" w:hAnsi="Century Gothic"/>
-          <w:sz w:val="20"/>
-          <w:szCs w:val="20"/>
+          <w:sz w:val="16"/>
+          <w:szCs w:val="16"/>
         </w:rPr>
         <w:sectPr>
           <w:type w:val="continuous"/>
           <w:pgSz w:w="12240" w:h="15840"/>
-          <w:pgMar w:top="630" w:right="1080" w:bottom="1440" w:left="662" w:header="720" w:footer="720" w:gutter="0"/>
+          <w:pgMar w:top="634" w:right="1080" w:bottom="1440" w:left="662" w:header="720" w:footer="720" w:gutter="0"/>
           <w:pgBorders>
             <w:top w:val="none" w:sz="0" w:space="0"/>
             <w:left w:val="none" w:sz="0" w:space="0"/>
@@ -1072,18 +1144,36 @@
           <w:rFonts w:hint="default" w:ascii="JetBrainsMono NF" w:hAnsi="JetBrainsMono NF" w:cs="JetBrainsMono NF"/>
           <w:b/>
           <w:bCs/>
-          <w:sz w:val="28"/>
-          <w:szCs w:val="28"/>
+          <w:sz w:val="22"/>
+          <w:szCs w:val="22"/>
           <w:lang w:val="en-US"/>
         </w:rPr>
       </w:pPr>
-      <w:r>
+    </w:p>
+    <w:p>
+      <w:pPr>
+        <w:pStyle w:val="9"/>
+        <w:numPr>
+          <w:ilvl w:val="0"/>
+          <w:numId w:val="0"/>
+        </w:numPr>
+        <w:spacing w:line="240" w:lineRule="auto"/>
         <w:rPr>
           <w:rFonts w:hint="default" w:ascii="JetBrainsMono NF" w:hAnsi="JetBrainsMono NF" w:cs="JetBrainsMono NF"/>
           <w:b/>
           <w:bCs/>
-          <w:sz w:val="28"/>
-          <w:szCs w:val="28"/>
+          <w:sz w:val="20"/>
+          <w:szCs w:val="20"/>
+          <w:lang w:val="en-US"/>
+        </w:rPr>
+      </w:pPr>
+      <w:r>
+        <w:rPr>
+          <w:rFonts w:hint="default" w:ascii="JetBrainsMono NF" w:hAnsi="JetBrainsMono NF" w:cs="JetBrainsMono NF"/>
+          <w:b/>
+          <w:bCs/>
+          <w:sz w:val="20"/>
+          <w:szCs w:val="20"/>
           <w:lang w:val="en-US"/>
         </w:rPr>
         <w:t>About me</w:t>
@@ -1123,8 +1213,8 @@
         <w:rPr>
           <w:rFonts w:hint="default" w:ascii="JetBrainsMono NF" w:hAnsi="JetBrainsMono NF" w:cs="JetBrainsMono NF"/>
           <w:color w:val="404040" w:themeColor="text1" w:themeTint="BF"/>
-          <w:sz w:val="20"/>
-          <w:szCs w:val="20"/>
+          <w:sz w:val="16"/>
+          <w:szCs w:val="16"/>
           <w14:textFill>
             <w14:solidFill>
               <w14:schemeClr w14:val="tx1">
@@ -1139,8 +1229,8 @@
         <w:rPr>
           <w:rFonts w:hint="default" w:ascii="JetBrainsMono NF" w:hAnsi="JetBrainsMono NF"/>
           <w:color w:val="404040" w:themeColor="text1" w:themeTint="BF"/>
-          <w:sz w:val="20"/>
-          <w:szCs w:val="20"/>
+          <w:sz w:val="16"/>
+          <w:szCs w:val="16"/>
           <w14:textFill>
             <w14:solidFill>
               <w14:schemeClr w14:val="tx1">
@@ -1150,16 +1240,15 @@
             </w14:solidFill>
           </w14:textFill>
         </w:rPr>
-        <w:t xml:space="preserve">I am on a journey to sharpen my skills, unafraid of difficult challenges to achieve breakthroughs, my immediate aim is to become a Principal Software Engineer, while my long-term goal is to </w:t>
+        <w:t>I am a recent Software Engineering graduate specializing in software development with expertise in C#, Typescript and Dart. I have hands-on experience with backend architectures, including design, API management. I am familiar with Agile</w:t>
       </w:r>
       <w:r>
         <w:rPr>
           <w:rFonts w:hint="default" w:ascii="JetBrainsMono NF" w:hAnsi="JetBrainsMono NF"/>
-          <w:b/>
-          <w:bCs/>
           <w:color w:val="404040" w:themeColor="text1" w:themeTint="BF"/>
-          <w:sz w:val="20"/>
-          <w:szCs w:val="20"/>
+          <w:sz w:val="16"/>
+          <w:szCs w:val="16"/>
+          <w:lang w:val="en-US"/>
           <w14:textFill>
             <w14:solidFill>
               <w14:schemeClr w14:val="tx1">
@@ -1169,14 +1258,14 @@
             </w14:solidFill>
           </w14:textFill>
         </w:rPr>
-        <w:t>never stop learning</w:t>
+        <w:t xml:space="preserve"> </w:t>
       </w:r>
       <w:r>
         <w:rPr>
-          <w:rFonts w:hint="default" w:ascii="JetBrainsMono NF" w:hAnsi="JetBrainsMono NF" w:cs="JetBrainsMono NF"/>
+          <w:rFonts w:hint="default" w:ascii="JetBrainsMono NF" w:hAnsi="JetBrainsMono NF"/>
           <w:color w:val="404040" w:themeColor="text1" w:themeTint="BF"/>
-          <w:sz w:val="20"/>
-          <w:szCs w:val="20"/>
+          <w:sz w:val="16"/>
+          <w:szCs w:val="16"/>
           <w14:textFill>
             <w14:solidFill>
               <w14:schemeClr w14:val="tx1">
@@ -1186,7 +1275,7 @@
             </w14:solidFill>
           </w14:textFill>
         </w:rPr>
-        <w:t>.</w:t>
+        <w:t>and Waterfall methodologies. A quick learner with strong problem-solving skills, I am passionate about algorithm and tackling real-world challenges and eager to contribute to an innovative team.</w:t>
       </w:r>
     </w:p>
     <w:p>
@@ -1215,13 +1304,15 @@
         <w:textAlignment w:val="auto"/>
         <w:rPr>
           <w:rFonts w:hint="default"/>
-          <w:sz w:val="22"/>
+          <w:sz w:val="20"/>
+          <w:szCs w:val="20"/>
           <w:lang w:val="en-US"/>
         </w:rPr>
       </w:pPr>
       <w:r>
         <w:rPr>
-          <w:sz w:val="22"/>
+          <w:sz w:val="20"/>
+          <w:szCs w:val="20"/>
         </w:rPr>
         <mc:AlternateContent>
           <mc:Choice Requires="wps">
@@ -1300,8 +1391,8 @@
         <w:spacing w:before="250" w:beforeLines="69" w:beforeAutospacing="0" w:after="540" w:afterAutospacing="0" w:line="240" w:lineRule="auto"/>
         <w:rPr>
           <w:rFonts w:hint="default" w:ascii="JetBrainsMono NF" w:hAnsi="JetBrainsMono NF" w:cs="JetBrainsMono NF"/>
-          <w:sz w:val="24"/>
-          <w:szCs w:val="24"/>
+          <w:sz w:val="21"/>
+          <w:szCs w:val="21"/>
         </w:rPr>
       </w:pPr>
       <w:r>
@@ -1309,8 +1400,8 @@
           <w:rFonts w:hint="default" w:ascii="JetBrainsMono NF" w:hAnsi="JetBrainsMono NF" w:cs="JetBrainsMono NF"/>
           <w:b/>
           <w:bCs/>
-          <w:sz w:val="28"/>
-          <w:szCs w:val="28"/>
+          <w:sz w:val="20"/>
+          <w:szCs w:val="20"/>
         </w:rPr>
         <w:t>Skills</w:t>
       </w:r>
@@ -1390,8 +1481,8 @@
               <w:rPr>
                 <w:rFonts w:hint="default" w:ascii="JetBrainsMono NF" w:hAnsi="JetBrainsMono NF" w:cs="JetBrainsMono NF"/>
                 <w:color w:val="404040" w:themeColor="text1" w:themeTint="BF"/>
-                <w:sz w:val="20"/>
-                <w:szCs w:val="20"/>
+                <w:sz w:val="16"/>
+                <w:szCs w:val="16"/>
                 <w14:textFill>
                   <w14:solidFill>
                     <w14:schemeClr w14:val="tx1">
@@ -1408,8 +1499,8 @@
                 <w:b/>
                 <w:bCs/>
                 <w:color w:val="404040" w:themeColor="text1" w:themeTint="BF"/>
-                <w:sz w:val="20"/>
-                <w:szCs w:val="20"/>
+                <w:sz w:val="16"/>
+                <w:szCs w:val="16"/>
                 <w:lang w:val="en-US"/>
                 <w14:textFill>
                   <w14:solidFill>
@@ -1426,8 +1517,8 @@
               <w:rPr>
                 <w:rFonts w:hint="default" w:ascii="JetBrainsMono NF" w:hAnsi="JetBrainsMono NF" w:cs="JetBrainsMono NF"/>
                 <w:color w:val="404040" w:themeColor="text1" w:themeTint="BF"/>
-                <w:sz w:val="20"/>
-                <w:szCs w:val="20"/>
+                <w:sz w:val="16"/>
+                <w:szCs w:val="16"/>
                 <w:lang w:val="en-US"/>
                 <w14:textFill>
                   <w14:solidFill>
@@ -1444,8 +1535,8 @@
               <w:rPr>
                 <w:rFonts w:hint="default" w:ascii="JetBrainsMono NF" w:hAnsi="JetBrainsMono NF" w:cs="JetBrainsMono NF"/>
                 <w:color w:val="404040" w:themeColor="text1" w:themeTint="BF"/>
-                <w:sz w:val="20"/>
-                <w:szCs w:val="20"/>
+                <w:sz w:val="16"/>
+                <w:szCs w:val="16"/>
                 <w14:textFill>
                   <w14:solidFill>
                     <w14:schemeClr w14:val="tx1">
@@ -1461,8 +1552,8 @@
               <w:rPr>
                 <w:rFonts w:hint="default" w:ascii="JetBrainsMono NF" w:hAnsi="JetBrainsMono NF" w:cs="JetBrainsMono NF"/>
                 <w:color w:val="404040" w:themeColor="text1" w:themeTint="BF"/>
-                <w:sz w:val="20"/>
-                <w:szCs w:val="20"/>
+                <w:sz w:val="16"/>
+                <w:szCs w:val="16"/>
                 <w:lang w:val="en-US"/>
                 <w14:textFill>
                   <w14:solidFill>
@@ -1498,8 +1589,8 @@
               <w:rPr>
                 <w:rFonts w:hint="default" w:ascii="JetBrainsMono NF" w:hAnsi="JetBrainsMono NF" w:cs="JetBrainsMono NF"/>
                 <w:color w:val="404040" w:themeColor="text1" w:themeTint="BF"/>
-                <w:sz w:val="20"/>
-                <w:szCs w:val="20"/>
+                <w:sz w:val="16"/>
+                <w:szCs w:val="16"/>
                 <w14:textFill>
                   <w14:solidFill>
                     <w14:schemeClr w14:val="tx1">
@@ -1516,8 +1607,8 @@
                 <w:b/>
                 <w:bCs/>
                 <w:color w:val="404040" w:themeColor="text1" w:themeTint="BF"/>
-                <w:sz w:val="20"/>
-                <w:szCs w:val="20"/>
+                <w:sz w:val="16"/>
+                <w:szCs w:val="16"/>
                 <w:lang w:val="en-US"/>
                 <w14:textFill>
                   <w14:solidFill>
@@ -1534,8 +1625,8 @@
               <w:rPr>
                 <w:rFonts w:hint="default" w:ascii="JetBrainsMono NF" w:hAnsi="JetBrainsMono NF" w:cs="JetBrainsMono NF"/>
                 <w:color w:val="404040" w:themeColor="text1" w:themeTint="BF"/>
-                <w:sz w:val="20"/>
-                <w:szCs w:val="20"/>
+                <w:sz w:val="16"/>
+                <w:szCs w:val="16"/>
                 <w14:textFill>
                   <w14:solidFill>
                     <w14:schemeClr w14:val="tx1">
@@ -1551,8 +1642,8 @@
               <w:rPr>
                 <w:rFonts w:hint="default" w:ascii="JetBrainsMono NF" w:hAnsi="JetBrainsMono NF" w:cs="JetBrainsMono NF"/>
                 <w:color w:val="404040" w:themeColor="text1" w:themeTint="BF"/>
-                <w:sz w:val="20"/>
-                <w:szCs w:val="20"/>
+                <w:sz w:val="16"/>
+                <w:szCs w:val="16"/>
                 <w:lang w:val="en-US"/>
                 <w14:textFill>
                   <w14:solidFill>
@@ -1569,8 +1660,8 @@
               <w:rPr>
                 <w:rFonts w:hint="default" w:ascii="JetBrainsMono NF" w:hAnsi="JetBrainsMono NF" w:cs="JetBrainsMono NF"/>
                 <w:color w:val="404040" w:themeColor="text1" w:themeTint="BF"/>
-                <w:sz w:val="20"/>
-                <w:szCs w:val="20"/>
+                <w:sz w:val="16"/>
+                <w:szCs w:val="16"/>
                 <w14:textFill>
                   <w14:solidFill>
                     <w14:schemeClr w14:val="tx1">
@@ -1586,8 +1677,8 @@
               <w:rPr>
                 <w:rFonts w:hint="default" w:ascii="JetBrainsMono NF" w:hAnsi="JetBrainsMono NF" w:cs="JetBrainsMono NF"/>
                 <w:color w:val="404040" w:themeColor="text1" w:themeTint="BF"/>
-                <w:sz w:val="20"/>
-                <w:szCs w:val="20"/>
+                <w:sz w:val="16"/>
+                <w:szCs w:val="16"/>
                 <w:lang w:val="en-US"/>
                 <w14:textFill>
                   <w14:solidFill>
@@ -1623,8 +1714,8 @@
               <w:rPr>
                 <w:rFonts w:hint="default" w:ascii="JetBrainsMono NF" w:hAnsi="JetBrainsMono NF" w:cs="JetBrainsMono NF"/>
                 <w:color w:val="404040" w:themeColor="text1" w:themeTint="BF"/>
-                <w:sz w:val="20"/>
-                <w:szCs w:val="20"/>
+                <w:sz w:val="16"/>
+                <w:szCs w:val="16"/>
                 <w14:textFill>
                   <w14:solidFill>
                     <w14:schemeClr w14:val="tx1">
@@ -1641,8 +1732,8 @@
                 <w:b/>
                 <w:bCs/>
                 <w:color w:val="404040" w:themeColor="text1" w:themeTint="BF"/>
-                <w:sz w:val="20"/>
-                <w:szCs w:val="20"/>
+                <w:sz w:val="16"/>
+                <w:szCs w:val="16"/>
                 <w:lang w:val="en-US"/>
                 <w14:textFill>
                   <w14:solidFill>
@@ -1659,8 +1750,8 @@
               <w:rPr>
                 <w:rFonts w:hint="default" w:ascii="JetBrainsMono NF" w:hAnsi="JetBrainsMono NF" w:cs="JetBrainsMono NF"/>
                 <w:color w:val="404040" w:themeColor="text1" w:themeTint="BF"/>
-                <w:sz w:val="20"/>
-                <w:szCs w:val="20"/>
+                <w:sz w:val="16"/>
+                <w:szCs w:val="16"/>
                 <w:lang w:val="en-US"/>
                 <w14:textFill>
                   <w14:solidFill>
@@ -1677,8 +1768,8 @@
               <w:rPr>
                 <w:rFonts w:hint="default" w:ascii="JetBrainsMono NF" w:hAnsi="JetBrainsMono NF" w:cs="JetBrainsMono NF"/>
                 <w:color w:val="404040" w:themeColor="text1" w:themeTint="BF"/>
-                <w:sz w:val="20"/>
-                <w:szCs w:val="20"/>
+                <w:sz w:val="16"/>
+                <w:szCs w:val="16"/>
                 <w14:textFill>
                   <w14:solidFill>
                     <w14:schemeClr w14:val="tx1">
@@ -1725,8 +1816,8 @@
               <w:textAlignment w:val="auto"/>
               <w:rPr>
                 <w:rFonts w:hint="default" w:ascii="JetBrainsMono NF" w:hAnsi="JetBrainsMono NF" w:cs="JetBrainsMono NF"/>
-                <w:sz w:val="18"/>
-                <w:szCs w:val="18"/>
+                <w:sz w:val="15"/>
+                <w:szCs w:val="15"/>
                 <w:vertAlign w:val="baseline"/>
               </w:rPr>
             </w:pPr>
@@ -1736,8 +1827,8 @@
                 <w:b/>
                 <w:bCs/>
                 <w:color w:val="404040" w:themeColor="text1" w:themeTint="BF"/>
-                <w:sz w:val="20"/>
-                <w:szCs w:val="20"/>
+                <w:sz w:val="16"/>
+                <w:szCs w:val="16"/>
                 <w:lang w:val="en-US"/>
                 <w14:textFill>
                   <w14:solidFill>
@@ -1754,8 +1845,8 @@
               <w:rPr>
                 <w:rFonts w:hint="default" w:ascii="JetBrainsMono NF" w:hAnsi="JetBrainsMono NF" w:cs="JetBrainsMono NF"/>
                 <w:color w:val="404040" w:themeColor="text1" w:themeTint="BF"/>
-                <w:sz w:val="20"/>
-                <w:szCs w:val="20"/>
+                <w:sz w:val="16"/>
+                <w:szCs w:val="16"/>
                 <w:lang w:val="en-US"/>
                 <w14:textFill>
                   <w14:solidFill>
@@ -1772,8 +1863,8 @@
               <w:rPr>
                 <w:rFonts w:hint="default" w:ascii="JetBrainsMono NF" w:hAnsi="JetBrainsMono NF"/>
                 <w:color w:val="404040" w:themeColor="text1" w:themeTint="BF"/>
-                <w:sz w:val="20"/>
-                <w:szCs w:val="20"/>
+                <w:sz w:val="16"/>
+                <w:szCs w:val="16"/>
                 <w:lang w:val="en-US"/>
                 <w14:textFill>
                   <w14:solidFill>
@@ -1790,8 +1881,8 @@
               <w:rPr>
                 <w:rFonts w:hint="default" w:ascii="JetBrainsMono NF" w:hAnsi="JetBrainsMono NF" w:cs="JetBrainsMono NF"/>
                 <w:color w:val="404040" w:themeColor="text1" w:themeTint="BF"/>
-                <w:sz w:val="20"/>
-                <w:szCs w:val="20"/>
+                <w:sz w:val="16"/>
+                <w:szCs w:val="16"/>
                 <w14:textFill>
                   <w14:solidFill>
                     <w14:schemeClr w14:val="tx1">
@@ -1807,8 +1898,8 @@
               <w:rPr>
                 <w:rFonts w:hint="default" w:ascii="JetBrainsMono NF" w:hAnsi="JetBrainsMono NF" w:cs="JetBrainsMono NF"/>
                 <w:color w:val="404040" w:themeColor="text1" w:themeTint="BF"/>
-                <w:sz w:val="20"/>
-                <w:szCs w:val="20"/>
+                <w:sz w:val="16"/>
+                <w:szCs w:val="16"/>
                 <w:lang w:val="en-US"/>
                 <w14:textFill>
                   <w14:solidFill>
@@ -1852,8 +1943,8 @@
               <w:jc w:val="both"/>
               <w:rPr>
                 <w:rFonts w:hint="default" w:ascii="JetBrainsMono NF" w:hAnsi="JetBrainsMono NF" w:cs="JetBrainsMono NF"/>
-                <w:sz w:val="18"/>
-                <w:szCs w:val="18"/>
+                <w:sz w:val="15"/>
+                <w:szCs w:val="15"/>
                 <w:vertAlign w:val="baseline"/>
               </w:rPr>
             </w:pPr>
@@ -1869,13 +1960,14 @@
         <w:jc w:val="left"/>
         <w:rPr>
           <w:rFonts w:hint="default" w:ascii="JetBrainsMono NF" w:hAnsi="JetBrainsMono NF" w:cs="JetBrainsMono NF"/>
+          <w:sz w:val="16"/>
+          <w:szCs w:val="16"/>
+        </w:rPr>
+      </w:pPr>
+      <w:r>
+        <w:rPr>
           <w:sz w:val="20"/>
           <w:szCs w:val="20"/>
-        </w:rPr>
-      </w:pPr>
-      <w:r>
-        <w:rPr>
-          <w:sz w:val="22"/>
         </w:rPr>
         <mc:AlternateContent>
           <mc:Choice Requires="wps">
@@ -1955,8 +2047,8 @@
         <w:ind w:leftChars="0"/>
         <w:rPr>
           <w:rFonts w:hint="default" w:ascii="JetBrainsMono NF" w:hAnsi="JetBrainsMono NF" w:cs="JetBrainsMono NF"/>
-          <w:sz w:val="28"/>
-          <w:szCs w:val="28"/>
+          <w:sz w:val="22"/>
+          <w:szCs w:val="22"/>
           <w:lang w:val="en-US"/>
         </w:rPr>
       </w:pPr>
@@ -1965,8 +2057,8 @@
           <w:rFonts w:hint="default" w:ascii="JetBrainsMono NF" w:hAnsi="JetBrainsMono NF" w:cs="JetBrainsMono NF"/>
           <w:b/>
           <w:bCs/>
-          <w:sz w:val="28"/>
-          <w:szCs w:val="28"/>
+          <w:sz w:val="20"/>
+          <w:szCs w:val="20"/>
         </w:rPr>
         <w:t>Education</w:t>
       </w:r>
@@ -1975,8 +2067,8 @@
           <w:rFonts w:hint="default" w:ascii="JetBrainsMono NF" w:hAnsi="JetBrainsMono NF" w:cs="JetBrainsMono NF"/>
           <w:b/>
           <w:bCs/>
-          <w:sz w:val="28"/>
-          <w:szCs w:val="28"/>
+          <w:sz w:val="20"/>
+          <w:szCs w:val="20"/>
           <w:lang w:val="en-US"/>
         </w:rPr>
         <w:t>s</w:t>
@@ -2061,8 +2153,8 @@
                 <w:i/>
                 <w:iCs/>
                 <w:color w:val="404040" w:themeColor="text1" w:themeTint="BF"/>
-                <w:sz w:val="20"/>
-                <w:szCs w:val="20"/>
+                <w:sz w:val="16"/>
+                <w:szCs w:val="16"/>
                 <w:lang w:val="en-US"/>
                 <w14:textFill>
                   <w14:solidFill>
@@ -2080,11 +2172,23 @@
                 <w:b/>
                 <w:bCs/>
                 <w:kern w:val="0"/>
-                <w:sz w:val="24"/>
-                <w:szCs w:val="24"/>
+                <w:sz w:val="20"/>
+                <w:szCs w:val="20"/>
                 <w:lang w:val="en-US" w:eastAsia="zh-CN" w:bidi="ar"/>
               </w:rPr>
-              <w:t xml:space="preserve">FPT HCM University                     </w:t>
+              <w:t>FPT HCM University</w:t>
+            </w:r>
+            <w:r>
+              <w:rPr>
+                <w:rFonts w:hint="default" w:ascii="JetBrainsMono NF" w:hAnsi="JetBrainsMono NF" w:eastAsia="Yu Mincho" w:cs="JetBrainsMono NF"/>
+                <w:b/>
+                <w:bCs/>
+                <w:kern w:val="0"/>
+                <w:sz w:val="21"/>
+                <w:szCs w:val="21"/>
+                <w:lang w:val="en-US" w:eastAsia="zh-CN" w:bidi="ar"/>
+              </w:rPr>
+              <w:t xml:space="preserve">                     </w:t>
             </w:r>
             <w:r>
               <w:rPr>
@@ -2094,8 +2198,8 @@
                 <w:i/>
                 <w:iCs/>
                 <w:color w:val="404040" w:themeColor="text1" w:themeTint="BF"/>
-                <w:sz w:val="20"/>
-                <w:szCs w:val="20"/>
+                <w:sz w:val="16"/>
+                <w:szCs w:val="16"/>
                 <w14:textFill>
                   <w14:solidFill>
                     <w14:schemeClr w14:val="tx1">
@@ -2115,8 +2219,8 @@
                 <w:i/>
                 <w:iCs/>
                 <w:color w:val="404040" w:themeColor="text1" w:themeTint="BF"/>
-                <w:sz w:val="20"/>
-                <w:szCs w:val="20"/>
+                <w:sz w:val="16"/>
+                <w:szCs w:val="16"/>
                 <w:lang w:val="en-US"/>
                 <w14:textFill>
                   <w14:solidFill>
@@ -2137,8 +2241,8 @@
                 <w:i/>
                 <w:iCs/>
                 <w:color w:val="404040" w:themeColor="text1" w:themeTint="BF"/>
-                <w:sz w:val="20"/>
-                <w:szCs w:val="20"/>
+                <w:sz w:val="16"/>
+                <w:szCs w:val="16"/>
                 <w14:textFill>
                   <w14:solidFill>
                     <w14:schemeClr w14:val="tx1">
@@ -2158,8 +2262,8 @@
                 <w:i/>
                 <w:iCs/>
                 <w:color w:val="404040" w:themeColor="text1" w:themeTint="BF"/>
-                <w:sz w:val="20"/>
-                <w:szCs w:val="20"/>
+                <w:sz w:val="16"/>
+                <w:szCs w:val="16"/>
                 <w:lang w:val="en-US"/>
                 <w14:textFill>
                   <w14:solidFill>
@@ -2200,8 +2304,8 @@
               <w:rPr>
                 <w:rFonts w:hint="default" w:ascii="JetBrainsMono NF" w:hAnsi="JetBrainsMono NF" w:eastAsia="Yu Mincho" w:cs="JetBrainsMono NF"/>
                 <w:color w:val="404040" w:themeColor="text1" w:themeTint="BF"/>
-                <w:sz w:val="20"/>
-                <w:szCs w:val="20"/>
+                <w:sz w:val="16"/>
+                <w:szCs w:val="16"/>
                 <w14:textFill>
                   <w14:solidFill>
                     <w14:schemeClr w14:val="tx1">
@@ -2216,8 +2320,8 @@
               <w:rPr>
                 <w:rFonts w:hint="default" w:ascii="JetBrainsMono NF" w:hAnsi="JetBrainsMono NF" w:eastAsia="Yu Mincho" w:cs="JetBrainsMono NF"/>
                 <w:color w:val="404040" w:themeColor="text1" w:themeTint="BF"/>
-                <w:sz w:val="20"/>
-                <w:szCs w:val="20"/>
+                <w:sz w:val="16"/>
+                <w:szCs w:val="16"/>
                 <w:lang w:val="en-US"/>
                 <w14:textFill>
                   <w14:solidFill>
@@ -2257,8 +2361,8 @@
               <w:textAlignment w:val="auto"/>
               <w:rPr>
                 <w:rFonts w:hint="default" w:ascii="JetBrainsMono NF" w:hAnsi="JetBrainsMono NF" w:cs="JetBrainsMono NF"/>
-                <w:sz w:val="18"/>
-                <w:szCs w:val="18"/>
+                <w:sz w:val="15"/>
+                <w:szCs w:val="15"/>
                 <w:vertAlign w:val="baseline"/>
               </w:rPr>
             </w:pPr>
@@ -2266,8 +2370,8 @@
               <w:rPr>
                 <w:rFonts w:hint="default" w:ascii="JetBrainsMono NF" w:hAnsi="JetBrainsMono NF" w:cs="JetBrainsMono NF"/>
                 <w:color w:val="404040" w:themeColor="text1" w:themeTint="BF"/>
-                <w:sz w:val="20"/>
-                <w:szCs w:val="20"/>
+                <w:sz w:val="16"/>
+                <w:szCs w:val="16"/>
                 <w:vertAlign w:val="baseline"/>
                 <w:lang w:val="en-US"/>
                 <w14:textFill>
@@ -2339,8 +2443,8 @@
                 <w:i/>
                 <w:iCs/>
                 <w:color w:val="404040" w:themeColor="text1" w:themeTint="BF"/>
-                <w:sz w:val="20"/>
-                <w:szCs w:val="20"/>
+                <w:sz w:val="16"/>
+                <w:szCs w:val="16"/>
                 <w:lang w:val="en-US"/>
                 <w14:textFill>
                   <w14:solidFill>
@@ -2358,11 +2462,23 @@
                 <w:b/>
                 <w:bCs/>
                 <w:kern w:val="0"/>
-                <w:sz w:val="24"/>
-                <w:szCs w:val="24"/>
+                <w:sz w:val="20"/>
+                <w:szCs w:val="20"/>
                 <w:lang w:val="en-US" w:eastAsia="zh-CN" w:bidi="ar"/>
               </w:rPr>
-              <w:t xml:space="preserve">Nguyen Du High School for Gifted Students               </w:t>
+              <w:t>Nguyen Du High School for Gifted Students</w:t>
+            </w:r>
+            <w:r>
+              <w:rPr>
+                <w:rFonts w:hint="default" w:ascii="JetBrainsMono NF" w:hAnsi="JetBrainsMono NF" w:eastAsia="Yu Mincho" w:cs="JetBrainsMono NF"/>
+                <w:b/>
+                <w:bCs/>
+                <w:kern w:val="0"/>
+                <w:sz w:val="21"/>
+                <w:szCs w:val="21"/>
+                <w:lang w:val="en-US" w:eastAsia="zh-CN" w:bidi="ar"/>
+              </w:rPr>
+              <w:t xml:space="preserve">               </w:t>
             </w:r>
             <w:r>
               <w:rPr>
@@ -2372,8 +2488,8 @@
                 <w:i/>
                 <w:iCs/>
                 <w:color w:val="404040" w:themeColor="text1" w:themeTint="BF"/>
-                <w:sz w:val="20"/>
-                <w:szCs w:val="20"/>
+                <w:sz w:val="16"/>
+                <w:szCs w:val="16"/>
                 <w14:textFill>
                   <w14:solidFill>
                     <w14:schemeClr w14:val="tx1">
@@ -2393,8 +2509,8 @@
                 <w:i/>
                 <w:iCs/>
                 <w:color w:val="404040" w:themeColor="text1" w:themeTint="BF"/>
-                <w:sz w:val="20"/>
-                <w:szCs w:val="20"/>
+                <w:sz w:val="16"/>
+                <w:szCs w:val="16"/>
                 <w:lang w:val="en-US"/>
                 <w14:textFill>
                   <w14:solidFill>
@@ -2435,8 +2551,8 @@
               <w:rPr>
                 <w:rFonts w:hint="default" w:ascii="JetBrainsMono NF" w:hAnsi="JetBrainsMono NF" w:cs="JetBrainsMono NF"/>
                 <w:color w:val="404040" w:themeColor="text1" w:themeTint="BF"/>
-                <w:sz w:val="20"/>
-                <w:szCs w:val="20"/>
+                <w:sz w:val="16"/>
+                <w:szCs w:val="16"/>
                 <w14:textFill>
                   <w14:solidFill>
                     <w14:schemeClr w14:val="tx1">
@@ -2451,25 +2567,44 @@
               <w:rPr>
                 <w:rFonts w:hint="default" w:ascii="JetBrainsMono NF" w:hAnsi="JetBrainsMono NF" w:cs="JetBrainsMono NF"/>
                 <w:color w:val="404040" w:themeColor="text1" w:themeTint="BF"/>
-                <w:sz w:val="20"/>
-                <w:szCs w:val="20"/>
-                <w14:textFill>
-                  <w14:solidFill>
-                    <w14:schemeClr w14:val="tx1">
-                      <w14:lumMod w14:val="75000"/>
-                      <w14:lumOff w14:val="25000"/>
-                    </w14:schemeClr>
-                  </w14:solidFill>
-                </w14:textFill>
-              </w:rPr>
-              <w:t>The national informatics team of Dak Lak provinc</w:t>
-            </w:r>
-            <w:r>
-              <w:rPr>
-                <w:rFonts w:hint="default" w:ascii="JetBrainsMono NF" w:hAnsi="JetBrainsMono NF" w:cs="JetBrainsMono NF"/>
-                <w:color w:val="404040" w:themeColor="text1" w:themeTint="BF"/>
-                <w:sz w:val="20"/>
-                <w:szCs w:val="20"/>
+                <w:sz w:val="16"/>
+                <w:szCs w:val="16"/>
+                <w14:textFill>
+                  <w14:solidFill>
+                    <w14:schemeClr w14:val="tx1">
+                      <w14:lumMod w14:val="75000"/>
+                      <w14:lumOff w14:val="25000"/>
+                    </w14:schemeClr>
+                  </w14:solidFill>
+                </w14:textFill>
+              </w:rPr>
+              <w:t>The national informatics team of Da</w:t>
+            </w:r>
+            <w:bookmarkStart w:id="0" w:name="_GoBack"/>
+            <w:bookmarkEnd w:id="0"/>
+            <w:r>
+              <w:rPr>
+                <w:rFonts w:hint="default" w:ascii="JetBrainsMono NF" w:hAnsi="JetBrainsMono NF" w:cs="JetBrainsMono NF"/>
+                <w:color w:val="404040" w:themeColor="text1" w:themeTint="BF"/>
+                <w:sz w:val="16"/>
+                <w:szCs w:val="16"/>
+                <w14:textFill>
+                  <w14:solidFill>
+                    <w14:schemeClr w14:val="tx1">
+                      <w14:lumMod w14:val="75000"/>
+                      <w14:lumOff w14:val="25000"/>
+                    </w14:schemeClr>
+                  </w14:solidFill>
+                </w14:textFill>
+              </w:rPr>
+              <w:t>k Lak provinc</w:t>
+            </w:r>
+            <w:r>
+              <w:rPr>
+                <w:rFonts w:hint="default" w:ascii="JetBrainsMono NF" w:hAnsi="JetBrainsMono NF" w:cs="JetBrainsMono NF"/>
+                <w:color w:val="404040" w:themeColor="text1" w:themeTint="BF"/>
+                <w:sz w:val="16"/>
+                <w:szCs w:val="16"/>
                 <w:lang w:val="en-US"/>
                 <w14:textFill>
                   <w14:solidFill>
@@ -2509,8 +2644,8 @@
               <w:textAlignment w:val="auto"/>
               <w:rPr>
                 <w:rFonts w:hint="default" w:ascii="JetBrainsMono NF" w:hAnsi="JetBrainsMono NF" w:cs="JetBrainsMono NF"/>
-                <w:sz w:val="18"/>
-                <w:szCs w:val="18"/>
+                <w:sz w:val="15"/>
+                <w:szCs w:val="15"/>
                 <w:vertAlign w:val="baseline"/>
                 <w:lang w:val="en-US"/>
               </w:rPr>
@@ -2519,8 +2654,8 @@
               <w:rPr>
                 <w:rFonts w:hint="default" w:ascii="JetBrainsMono NF" w:hAnsi="JetBrainsMono NF" w:cs="JetBrainsMono NF"/>
                 <w:color w:val="404040" w:themeColor="text1" w:themeTint="BF"/>
-                <w:sz w:val="20"/>
-                <w:szCs w:val="20"/>
+                <w:sz w:val="16"/>
+                <w:szCs w:val="16"/>
                 <w14:textFill>
                   <w14:solidFill>
                     <w14:schemeClr w14:val="tx1">
@@ -2545,13 +2680,14 @@
           <w:rFonts w:hint="default" w:ascii="JetBrainsMono NF" w:hAnsi="JetBrainsMono NF" w:cs="JetBrainsMono NF"/>
           <w:b/>
           <w:bCs/>
-          <w:sz w:val="30"/>
-          <w:szCs w:val="30"/>
+          <w:sz w:val="24"/>
+          <w:szCs w:val="24"/>
         </w:rPr>
       </w:pPr>
       <w:r>
         <w:rPr>
-          <w:sz w:val="22"/>
+          <w:sz w:val="20"/>
+          <w:szCs w:val="20"/>
         </w:rPr>
         <mc:AlternateContent>
           <mc:Choice Requires="wps">
@@ -2633,8 +2769,8 @@
           <w:b/>
           <w:bCs/>
           <w:color w:val="262626" w:themeColor="text1" w:themeTint="D9"/>
-          <w:sz w:val="30"/>
-          <w:szCs w:val="30"/>
+          <w:sz w:val="20"/>
+          <w:szCs w:val="20"/>
           <w14:textFill>
             <w14:solidFill>
               <w14:schemeClr w14:val="tx1">
@@ -2650,8 +2786,8 @@
           <w:rFonts w:hint="default" w:ascii="JetBrainsMono NF" w:hAnsi="JetBrainsMono NF" w:cs="JetBrainsMono NF"/>
           <w:b/>
           <w:bCs/>
-          <w:sz w:val="30"/>
-          <w:szCs w:val="30"/>
+          <w:sz w:val="20"/>
+          <w:szCs w:val="20"/>
         </w:rPr>
         <w:t>Awards &amp; Achievements</w:t>
       </w:r>
@@ -2675,16 +2811,16 @@
           <w:rStyle w:val="4"/>
           <w:rFonts w:hint="default" w:ascii="JetBrainsMono NF" w:hAnsi="JetBrainsMono NF" w:cs="JetBrainsMono NF"/>
           <w:color w:val="auto"/>
-          <w:sz w:val="20"/>
-          <w:szCs w:val="20"/>
+          <w:sz w:val="16"/>
+          <w:szCs w:val="16"/>
         </w:rPr>
       </w:pPr>
       <w:r>
         <w:rPr>
           <w:rFonts w:hint="default" w:ascii="JetBrainsMono NF" w:hAnsi="JetBrainsMono NF" w:cs="JetBrainsMono NF"/>
           <w:color w:val="auto"/>
-          <w:sz w:val="20"/>
-          <w:szCs w:val="20"/>
+          <w:sz w:val="16"/>
+          <w:szCs w:val="16"/>
           <w:u w:val="none"/>
         </w:rPr>
         <w:fldChar w:fldCharType="begin"/>
@@ -2693,8 +2829,8 @@
         <w:rPr>
           <w:rFonts w:hint="default" w:ascii="JetBrainsMono NF" w:hAnsi="JetBrainsMono NF" w:cs="JetBrainsMono NF"/>
           <w:color w:val="auto"/>
-          <w:sz w:val="20"/>
-          <w:szCs w:val="20"/>
+          <w:sz w:val="16"/>
+          <w:szCs w:val="16"/>
           <w:u w:val="none"/>
         </w:rPr>
         <w:instrText xml:space="preserve"> HYPERLINK "https://github.com/jinergenkai/jinergenkai/blob/main/awards/2023-ICPC%20Vietnam%20Southern%20Provincial%20PC-MEDAL.pdf" </w:instrText>
@@ -2703,8 +2839,8 @@
         <w:rPr>
           <w:rFonts w:hint="default" w:ascii="JetBrainsMono NF" w:hAnsi="JetBrainsMono NF" w:cs="JetBrainsMono NF"/>
           <w:color w:val="auto"/>
-          <w:sz w:val="20"/>
-          <w:szCs w:val="20"/>
+          <w:sz w:val="16"/>
+          <w:szCs w:val="16"/>
           <w:u w:val="none"/>
         </w:rPr>
         <w:fldChar w:fldCharType="separate"/>
@@ -2714,8 +2850,8 @@
           <w:rStyle w:val="4"/>
           <w:rFonts w:hint="default" w:ascii="JetBrainsMono NF" w:hAnsi="JetBrainsMono NF" w:cs="JetBrainsMono NF"/>
           <w:color w:val="auto"/>
-          <w:sz w:val="20"/>
-          <w:szCs w:val="20"/>
+          <w:sz w:val="16"/>
+          <w:szCs w:val="16"/>
         </w:rPr>
         <w:t>Third Prize for the 2023 ICPC Vietnam Southern Programming Contest</w:t>
       </w:r>
@@ -2736,18 +2872,19 @@
         <w:spacing w:before="88" w:beforeLines="24" w:beforeAutospacing="0" w:after="58" w:afterAutospacing="0" w:line="259" w:lineRule="auto"/>
         <w:ind w:left="570" w:leftChars="0" w:hanging="311" w:firstLineChars="0"/>
         <w:rPr>
+          <w:rStyle w:val="4"/>
           <w:rFonts w:hint="default" w:ascii="JetBrainsMono NF" w:hAnsi="JetBrainsMono NF" w:cs="JetBrainsMono NF"/>
           <w:color w:val="auto"/>
-          <w:sz w:val="20"/>
-          <w:szCs w:val="20"/>
+          <w:sz w:val="16"/>
+          <w:szCs w:val="16"/>
         </w:rPr>
       </w:pPr>
       <w:r>
         <w:rPr>
           <w:rFonts w:hint="default" w:ascii="JetBrainsMono NF" w:hAnsi="JetBrainsMono NF" w:cs="JetBrainsMono NF"/>
           <w:color w:val="auto"/>
-          <w:sz w:val="20"/>
-          <w:szCs w:val="20"/>
+          <w:sz w:val="16"/>
+          <w:szCs w:val="16"/>
           <w:u w:val="none"/>
         </w:rPr>
         <w:fldChar w:fldCharType="end"/>
@@ -2756,72 +2893,39 @@
         <w:rPr>
           <w:rFonts w:hint="default" w:ascii="JetBrainsMono NF" w:hAnsi="JetBrainsMono NF" w:cs="JetBrainsMono NF"/>
           <w:color w:val="auto"/>
-          <w:sz w:val="20"/>
-          <w:szCs w:val="20"/>
-        </w:rPr>
-        <w:t>Excellent Student at FPT University HCM in the summer semester 2022</w:t>
+          <w:sz w:val="16"/>
+          <w:szCs w:val="16"/>
+          <w:u w:val="none"/>
+        </w:rPr>
+        <w:fldChar w:fldCharType="begin"/>
       </w:r>
-    </w:p>
-    <w:p>
-      <w:pPr>
-        <w:numPr>
-          <w:ilvl w:val="0"/>
-          <w:numId w:val="3"/>
-        </w:numPr>
-        <w:pBdr>
-          <w:top w:val="none" w:color="auto" w:sz="0" w:space="1"/>
-          <w:left w:val="single" w:color="auto" w:sz="18" w:space="9"/>
-          <w:bottom w:val="none" w:color="auto" w:sz="0" w:space="1"/>
-          <w:right w:val="none" w:color="auto" w:sz="0" w:space="4"/>
-          <w:between w:val="none" w:color="auto" w:sz="0" w:space="0"/>
-        </w:pBdr>
-        <w:spacing w:before="88" w:beforeLines="24" w:beforeAutospacing="0" w:after="58" w:afterAutospacing="0" w:line="259" w:lineRule="auto"/>
-        <w:ind w:left="570" w:leftChars="0" w:hanging="311" w:firstLineChars="0"/>
+      <w:r>
+        <w:rPr>
+          <w:rFonts w:hint="default" w:ascii="JetBrainsMono NF" w:hAnsi="JetBrainsMono NF" w:cs="JetBrainsMono NF"/>
+          <w:color w:val="auto"/>
+          <w:sz w:val="16"/>
+          <w:szCs w:val="16"/>
+          <w:u w:val="none"/>
+        </w:rPr>
+        <w:instrText xml:space="preserve"> HYPERLINK "https://github.com/jinergenkai/jinergenkai/blob/main/awards/2021-ICPC%20Vietnam%20National%20PC-HONORABLE.pdf" </w:instrText>
+      </w:r>
+      <w:r>
+        <w:rPr>
+          <w:rFonts w:hint="default" w:ascii="JetBrainsMono NF" w:hAnsi="JetBrainsMono NF" w:cs="JetBrainsMono NF"/>
+          <w:color w:val="auto"/>
+          <w:sz w:val="16"/>
+          <w:szCs w:val="16"/>
+          <w:u w:val="none"/>
+        </w:rPr>
+        <w:fldChar w:fldCharType="separate"/>
+      </w:r>
+      <w:r>
         <w:rPr>
           <w:rStyle w:val="4"/>
           <w:rFonts w:hint="default" w:ascii="JetBrainsMono NF" w:hAnsi="JetBrainsMono NF" w:cs="JetBrainsMono NF"/>
           <w:color w:val="auto"/>
-          <w:sz w:val="20"/>
-          <w:szCs w:val="20"/>
-        </w:rPr>
-      </w:pPr>
-      <w:r>
-        <w:rPr>
-          <w:rFonts w:hint="default" w:ascii="JetBrainsMono NF" w:hAnsi="JetBrainsMono NF" w:cs="JetBrainsMono NF"/>
-          <w:color w:val="auto"/>
-          <w:sz w:val="20"/>
-          <w:szCs w:val="20"/>
-          <w:u w:val="none"/>
-        </w:rPr>
-        <w:fldChar w:fldCharType="begin"/>
-      </w:r>
-      <w:r>
-        <w:rPr>
-          <w:rFonts w:hint="default" w:ascii="JetBrainsMono NF" w:hAnsi="JetBrainsMono NF" w:cs="JetBrainsMono NF"/>
-          <w:color w:val="auto"/>
-          <w:sz w:val="20"/>
-          <w:szCs w:val="20"/>
-          <w:u w:val="none"/>
-        </w:rPr>
-        <w:instrText xml:space="preserve"> HYPERLINK "https://github.com/jinergenkai/jinergenkai/blob/main/awards/2021-ICPC%20Vietnam%20National%20PC-HONORABLE.pdf" </w:instrText>
-      </w:r>
-      <w:r>
-        <w:rPr>
-          <w:rFonts w:hint="default" w:ascii="JetBrainsMono NF" w:hAnsi="JetBrainsMono NF" w:cs="JetBrainsMono NF"/>
-          <w:color w:val="auto"/>
-          <w:sz w:val="20"/>
-          <w:szCs w:val="20"/>
-          <w:u w:val="none"/>
-        </w:rPr>
-        <w:fldChar w:fldCharType="separate"/>
-      </w:r>
-      <w:r>
-        <w:rPr>
-          <w:rStyle w:val="4"/>
-          <w:rFonts w:hint="default" w:ascii="JetBrainsMono NF" w:hAnsi="JetBrainsMono NF" w:cs="JetBrainsMono NF"/>
-          <w:color w:val="auto"/>
-          <w:sz w:val="20"/>
-          <w:szCs w:val="20"/>
+          <w:sz w:val="16"/>
+          <w:szCs w:val="16"/>
         </w:rPr>
         <w:t>Honorable Mention for the 2021 ICPC Vietnam National</w:t>
       </w:r>
@@ -2843,16 +2947,16 @@
         <w:ind w:left="570" w:leftChars="0" w:hanging="311" w:firstLineChars="0"/>
         <w:rPr>
           <w:rFonts w:hint="default" w:ascii="JetBrainsMono NF" w:hAnsi="JetBrainsMono NF" w:cs="JetBrainsMono NF"/>
-          <w:sz w:val="18"/>
-          <w:szCs w:val="18"/>
+          <w:sz w:val="15"/>
+          <w:szCs w:val="15"/>
         </w:rPr>
       </w:pPr>
       <w:r>
         <w:rPr>
           <w:rFonts w:hint="default" w:ascii="JetBrainsMono NF" w:hAnsi="JetBrainsMono NF" w:cs="JetBrainsMono NF"/>
           <w:color w:val="auto"/>
-          <w:sz w:val="20"/>
-          <w:szCs w:val="20"/>
+          <w:sz w:val="16"/>
+          <w:szCs w:val="16"/>
           <w:u w:val="none"/>
         </w:rPr>
         <w:fldChar w:fldCharType="end"/>
@@ -2861,8 +2965,8 @@
         <w:rPr>
           <w:rFonts w:hint="default" w:ascii="JetBrainsMono NF" w:hAnsi="JetBrainsMono NF" w:cs="JetBrainsMono NF"/>
           <w:color w:val="auto"/>
-          <w:sz w:val="20"/>
-          <w:szCs w:val="20"/>
+          <w:sz w:val="16"/>
+          <w:szCs w:val="16"/>
         </w:rPr>
         <w:fldChar w:fldCharType="begin"/>
       </w:r>
@@ -2870,8 +2974,8 @@
         <w:rPr>
           <w:rFonts w:hint="default" w:ascii="JetBrainsMono NF" w:hAnsi="JetBrainsMono NF" w:cs="JetBrainsMono NF"/>
           <w:color w:val="auto"/>
-          <w:sz w:val="20"/>
-          <w:szCs w:val="20"/>
+          <w:sz w:val="16"/>
+          <w:szCs w:val="16"/>
         </w:rPr>
         <w:instrText xml:space="preserve"> HYPERLINK "https://github.com/jinergenkai/jinergenkai/blob/main/awards/Honorable%20mention%20for%20The%20Informatics%20in%20the%202020%20National%20High%20School.jpg" </w:instrText>
       </w:r>
@@ -2879,8 +2983,8 @@
         <w:rPr>
           <w:rFonts w:hint="default" w:ascii="JetBrainsMono NF" w:hAnsi="JetBrainsMono NF" w:cs="JetBrainsMono NF"/>
           <w:color w:val="auto"/>
-          <w:sz w:val="20"/>
-          <w:szCs w:val="20"/>
+          <w:sz w:val="16"/>
+          <w:szCs w:val="16"/>
         </w:rPr>
         <w:fldChar w:fldCharType="separate"/>
       </w:r>
@@ -2889,8 +2993,8 @@
           <w:rStyle w:val="4"/>
           <w:rFonts w:hint="default" w:ascii="JetBrainsMono NF" w:hAnsi="JetBrainsMono NF" w:cs="JetBrainsMono NF"/>
           <w:color w:val="auto"/>
-          <w:sz w:val="20"/>
-          <w:szCs w:val="20"/>
+          <w:sz w:val="16"/>
+          <w:szCs w:val="16"/>
         </w:rPr>
         <w:t xml:space="preserve">Honorable </w:t>
       </w:r>
@@ -2899,8 +3003,8 @@
           <w:rStyle w:val="4"/>
           <w:rFonts w:hint="default" w:ascii="JetBrainsMono NF" w:hAnsi="JetBrainsMono NF" w:cs="JetBrainsMono NF"/>
           <w:color w:val="auto"/>
-          <w:sz w:val="20"/>
-          <w:szCs w:val="20"/>
+          <w:sz w:val="16"/>
+          <w:szCs w:val="16"/>
           <w:lang w:val="en-US"/>
         </w:rPr>
         <w:t>M</w:t>
@@ -2910,8 +3014,8 @@
           <w:rStyle w:val="4"/>
           <w:rFonts w:hint="default" w:ascii="JetBrainsMono NF" w:hAnsi="JetBrainsMono NF" w:cs="JetBrainsMono NF"/>
           <w:color w:val="auto"/>
-          <w:sz w:val="20"/>
-          <w:szCs w:val="20"/>
+          <w:sz w:val="16"/>
+          <w:szCs w:val="16"/>
         </w:rPr>
         <w:t>ention for the Informatics in the 2020 National High School</w:t>
       </w:r>
@@ -2919,8 +3023,8 @@
         <w:rPr>
           <w:rFonts w:hint="default" w:ascii="JetBrainsMono NF" w:hAnsi="JetBrainsMono NF" w:cs="JetBrainsMono NF"/>
           <w:color w:val="auto"/>
-          <w:sz w:val="20"/>
-          <w:szCs w:val="20"/>
+          <w:sz w:val="16"/>
+          <w:szCs w:val="16"/>
         </w:rPr>
         <w:fldChar w:fldCharType="end"/>
       </w:r>
@@ -2932,13 +3036,14 @@
         <w:ind w:left="0" w:leftChars="0" w:firstLine="0" w:firstLineChars="0"/>
         <w:rPr>
           <w:rFonts w:hint="default" w:ascii="JetBrainsMono NF" w:hAnsi="JetBrainsMono NF" w:cs="JetBrainsMono NF"/>
-          <w:sz w:val="18"/>
-          <w:szCs w:val="18"/>
+          <w:sz w:val="15"/>
+          <w:szCs w:val="15"/>
         </w:rPr>
       </w:pPr>
       <w:r>
         <w:rPr>
-          <w:sz w:val="22"/>
+          <w:sz w:val="20"/>
+          <w:szCs w:val="20"/>
         </w:rPr>
         <mc:AlternateContent>
           <mc:Choice Requires="wps">
@@ -3027,8 +3132,8 @@
           <w:rFonts w:hint="default" w:ascii="JetBrainsMono NF" w:hAnsi="JetBrainsMono NF" w:cs="JetBrainsMono NF"/>
           <w:b/>
           <w:bCs/>
-          <w:sz w:val="28"/>
-          <w:szCs w:val="28"/>
+          <w:sz w:val="20"/>
+          <w:szCs w:val="20"/>
         </w:rPr>
         <w:t>Work Experience</w:t>
       </w:r>
@@ -3101,8 +3206,8 @@
                 <w:i/>
                 <w:iCs/>
                 <w:color w:val="404040" w:themeColor="text1" w:themeTint="BF"/>
-                <w:sz w:val="20"/>
-                <w:szCs w:val="20"/>
+                <w:sz w:val="16"/>
+                <w:szCs w:val="16"/>
                 <w:lang w:val="en-US"/>
                 <w14:textFill>
                   <w14:solidFill>
@@ -3120,11 +3225,11 @@
                 <w:b/>
                 <w:bCs/>
                 <w:kern w:val="0"/>
-                <w:sz w:val="24"/>
-                <w:szCs w:val="24"/>
+                <w:sz w:val="20"/>
+                <w:szCs w:val="20"/>
                 <w:lang w:val="en-US" w:eastAsia="zh-CN" w:bidi="ar"/>
               </w:rPr>
-              <w:t xml:space="preserve">FPT Software - Aloka team </w:t>
+              <w:t>FPT Software - Aloka team</w:t>
             </w:r>
             <w:r>
               <w:rPr>
@@ -3132,11 +3237,11 @@
                 <w:b/>
                 <w:bCs/>
                 <w:kern w:val="0"/>
-                <w:sz w:val="24"/>
-                <w:szCs w:val="24"/>
+                <w:sz w:val="21"/>
+                <w:szCs w:val="21"/>
                 <w:lang w:val="en-US" w:eastAsia="zh-CN" w:bidi="ar"/>
               </w:rPr>
-              <w:tab/>
+              <w:t xml:space="preserve"> </w:t>
             </w:r>
             <w:r>
               <w:rPr>
@@ -3144,8 +3249,8 @@
                 <w:b/>
                 <w:bCs/>
                 <w:kern w:val="0"/>
-                <w:sz w:val="24"/>
-                <w:szCs w:val="24"/>
+                <w:sz w:val="21"/>
+                <w:szCs w:val="21"/>
                 <w:lang w:val="en-US" w:eastAsia="zh-CN" w:bidi="ar"/>
               </w:rPr>
               <w:tab/>
@@ -3156,8 +3261,8 @@
                 <w:b/>
                 <w:bCs/>
                 <w:kern w:val="0"/>
-                <w:sz w:val="24"/>
-                <w:szCs w:val="24"/>
+                <w:sz w:val="21"/>
+                <w:szCs w:val="21"/>
                 <w:lang w:val="en-US" w:eastAsia="zh-CN" w:bidi="ar"/>
               </w:rPr>
               <w:tab/>
@@ -3168,8 +3273,8 @@
                 <w:b/>
                 <w:bCs/>
                 <w:kern w:val="0"/>
-                <w:sz w:val="24"/>
-                <w:szCs w:val="24"/>
+                <w:sz w:val="21"/>
+                <w:szCs w:val="21"/>
                 <w:lang w:val="en-US" w:eastAsia="zh-CN" w:bidi="ar"/>
               </w:rPr>
               <w:tab/>
@@ -3180,8 +3285,20 @@
                 <w:b/>
                 <w:bCs/>
                 <w:kern w:val="0"/>
-                <w:sz w:val="24"/>
-                <w:szCs w:val="24"/>
+                <w:sz w:val="21"/>
+                <w:szCs w:val="21"/>
+                <w:lang w:val="en-US" w:eastAsia="zh-CN" w:bidi="ar"/>
+              </w:rPr>
+              <w:tab/>
+            </w:r>
+            <w:r>
+              <w:rPr>
+                <w:rFonts w:hint="default" w:ascii="JetBrainsMono NF" w:hAnsi="JetBrainsMono NF" w:eastAsia="Yu Mincho" w:cs="JetBrainsMono NF"/>
+                <w:b/>
+                <w:bCs/>
+                <w:kern w:val="0"/>
+                <w:sz w:val="21"/>
+                <w:szCs w:val="21"/>
                 <w:lang w:val="en-US" w:eastAsia="zh-CN" w:bidi="ar"/>
               </w:rPr>
               <w:t xml:space="preserve">                         </w:t>
@@ -3193,8 +3310,8 @@
                 <w:bCs w:val="0"/>
                 <w:i/>
                 <w:iCs/>
-                <w:sz w:val="20"/>
-                <w:szCs w:val="20"/>
+                <w:sz w:val="16"/>
+                <w:szCs w:val="16"/>
               </w:rPr>
               <w:t xml:space="preserve"> </w:t>
             </w:r>
@@ -3205,8 +3322,8 @@
                 <w:bCs w:val="0"/>
                 <w:i/>
                 <w:iCs/>
-                <w:sz w:val="20"/>
-                <w:szCs w:val="20"/>
+                <w:sz w:val="16"/>
+                <w:szCs w:val="16"/>
                 <w:lang w:val="en-US"/>
               </w:rPr>
               <w:t xml:space="preserve">      </w:t>
@@ -3219,8 +3336,8 @@
                 <w:i/>
                 <w:iCs/>
                 <w:color w:val="404040" w:themeColor="text1" w:themeTint="BF"/>
-                <w:sz w:val="20"/>
-                <w:szCs w:val="20"/>
+                <w:sz w:val="16"/>
+                <w:szCs w:val="16"/>
                 <w14:textFill>
                   <w14:solidFill>
                     <w14:schemeClr w14:val="tx1">
@@ -3240,8 +3357,8 @@
                 <w:i/>
                 <w:iCs/>
                 <w:color w:val="404040" w:themeColor="text1" w:themeTint="BF"/>
-                <w:sz w:val="20"/>
-                <w:szCs w:val="20"/>
+                <w:sz w:val="16"/>
+                <w:szCs w:val="16"/>
                 <w:lang w:val="en-US"/>
                 <w14:textFill>
                   <w14:solidFill>
@@ -3271,8 +3388,8 @@
               <w:rPr>
                 <w:rFonts w:hint="default" w:ascii="JetBrainsMono NF" w:hAnsi="JetBrainsMono NF" w:eastAsia="Yu Mincho" w:cs="JetBrainsMono NF"/>
                 <w:color w:val="404040" w:themeColor="text1" w:themeTint="BF"/>
-                <w:sz w:val="20"/>
-                <w:szCs w:val="20"/>
+                <w:sz w:val="16"/>
+                <w:szCs w:val="16"/>
                 <w14:textFill>
                   <w14:solidFill>
                     <w14:schemeClr w14:val="tx1">
@@ -3290,8 +3407,8 @@
                 <w:bCs/>
                 <w:color w:val="404040" w:themeColor="text1" w:themeTint="BF"/>
                 <w:kern w:val="0"/>
-                <w:sz w:val="20"/>
-                <w:szCs w:val="20"/>
+                <w:sz w:val="16"/>
+                <w:szCs w:val="16"/>
                 <w:lang w:val="en-US" w:eastAsia="zh-CN" w:bidi="ar"/>
                 <w14:textFill>
                   <w14:solidFill>
@@ -3309,8 +3426,8 @@
                 <w:rFonts w:hint="default" w:ascii="JetBrainsMono NF" w:hAnsi="JetBrainsMono NF" w:eastAsia="Yu Mincho" w:cs="JetBrainsMono NF"/>
                 <w:color w:val="404040" w:themeColor="text1" w:themeTint="BF"/>
                 <w:kern w:val="0"/>
-                <w:sz w:val="20"/>
-                <w:szCs w:val="20"/>
+                <w:sz w:val="16"/>
+                <w:szCs w:val="16"/>
                 <w:lang w:val="en-US" w:eastAsia="zh-CN" w:bidi="ar"/>
                 <w14:textFill>
                   <w14:solidFill>
@@ -3340,8 +3457,8 @@
               <w:rPr>
                 <w:rFonts w:hint="default" w:ascii="JetBrainsMono NF" w:hAnsi="JetBrainsMono NF" w:eastAsia="Yu Mincho" w:cs="JetBrainsMono NF"/>
                 <w:color w:val="404040" w:themeColor="text1" w:themeTint="BF"/>
-                <w:sz w:val="20"/>
-                <w:szCs w:val="20"/>
+                <w:sz w:val="16"/>
+                <w:szCs w:val="16"/>
                 <w14:textFill>
                   <w14:solidFill>
                     <w14:schemeClr w14:val="tx1">
@@ -3359,8 +3476,8 @@
                 <w:bCs/>
                 <w:color w:val="404040" w:themeColor="text1" w:themeTint="BF"/>
                 <w:kern w:val="0"/>
-                <w:sz w:val="20"/>
-                <w:szCs w:val="20"/>
+                <w:sz w:val="16"/>
+                <w:szCs w:val="16"/>
                 <w:lang w:val="en-US" w:eastAsia="zh-CN" w:bidi="ar"/>
                 <w14:textFill>
                   <w14:solidFill>
@@ -3378,8 +3495,8 @@
                 <w:rFonts w:hint="default" w:ascii="JetBrainsMono NF" w:hAnsi="JetBrainsMono NF" w:eastAsia="Yu Mincho" w:cs="JetBrainsMono NF"/>
                 <w:color w:val="404040" w:themeColor="text1" w:themeTint="BF"/>
                 <w:kern w:val="0"/>
-                <w:sz w:val="20"/>
-                <w:szCs w:val="20"/>
+                <w:sz w:val="16"/>
+                <w:szCs w:val="16"/>
                 <w:lang w:val="en-US" w:eastAsia="zh-CN" w:bidi="ar"/>
                 <w14:textFill>
                   <w14:solidFill>
@@ -3397,8 +3514,8 @@
                 <w:rFonts w:hint="default" w:ascii="JetBrainsMono NF" w:hAnsi="JetBrainsMono NF" w:eastAsia="Yu Mincho"/>
                 <w:color w:val="404040" w:themeColor="text1" w:themeTint="BF"/>
                 <w:kern w:val="0"/>
-                <w:sz w:val="20"/>
-                <w:szCs w:val="20"/>
+                <w:sz w:val="16"/>
+                <w:szCs w:val="16"/>
                 <w:lang w:val="en-US" w:eastAsia="zh-CN"/>
                 <w14:textFill>
                   <w14:solidFill>
@@ -3428,8 +3545,8 @@
               <w:rPr>
                 <w:rFonts w:hint="default" w:ascii="JetBrainsMono NF" w:hAnsi="JetBrainsMono NF" w:eastAsia="Yu Mincho" w:cs="JetBrainsMono NF"/>
                 <w:color w:val="404040" w:themeColor="text1" w:themeTint="BF"/>
-                <w:sz w:val="20"/>
-                <w:szCs w:val="20"/>
+                <w:sz w:val="16"/>
+                <w:szCs w:val="16"/>
                 <w14:textFill>
                   <w14:solidFill>
                     <w14:schemeClr w14:val="tx1">
@@ -3447,8 +3564,8 @@
                 <w:bCs/>
                 <w:color w:val="404040" w:themeColor="text1" w:themeTint="BF"/>
                 <w:kern w:val="0"/>
-                <w:sz w:val="20"/>
-                <w:szCs w:val="20"/>
+                <w:sz w:val="16"/>
+                <w:szCs w:val="16"/>
                 <w:lang w:val="en-US" w:eastAsia="zh-CN" w:bidi="ar"/>
                 <w14:textFill>
                   <w14:solidFill>
@@ -3466,8 +3583,8 @@
                 <w:rFonts w:hint="default" w:ascii="JetBrainsMono NF" w:hAnsi="JetBrainsMono NF" w:eastAsia="Yu Mincho" w:cs="JetBrainsMono NF"/>
                 <w:color w:val="404040" w:themeColor="text1" w:themeTint="BF"/>
                 <w:kern w:val="0"/>
-                <w:sz w:val="20"/>
-                <w:szCs w:val="20"/>
+                <w:sz w:val="16"/>
+                <w:szCs w:val="16"/>
                 <w:lang w:val="en-US" w:eastAsia="zh-CN" w:bidi="ar"/>
                 <w14:textFill>
                   <w14:solidFill>
@@ -3500,8 +3617,8 @@
                 <w:bCs w:val="0"/>
                 <w:color w:val="404040" w:themeColor="text1" w:themeTint="BF"/>
                 <w:kern w:val="0"/>
-                <w:sz w:val="20"/>
-                <w:szCs w:val="20"/>
+                <w:sz w:val="16"/>
+                <w:szCs w:val="16"/>
                 <w:lang w:val="en-US" w:eastAsia="zh-CN"/>
                 <w14:textFill>
                   <w14:solidFill>
@@ -3520,8 +3637,8 @@
                 <w:bCs/>
                 <w:color w:val="404040" w:themeColor="text1" w:themeTint="BF"/>
                 <w:kern w:val="0"/>
-                <w:sz w:val="20"/>
-                <w:szCs w:val="20"/>
+                <w:sz w:val="16"/>
+                <w:szCs w:val="16"/>
                 <w:lang w:val="en-US" w:eastAsia="zh-CN"/>
                 <w14:textFill>
                   <w14:solidFill>
@@ -3541,8 +3658,8 @@
                 <w:bCs w:val="0"/>
                 <w:color w:val="404040" w:themeColor="text1" w:themeTint="BF"/>
                 <w:kern w:val="0"/>
-                <w:sz w:val="20"/>
-                <w:szCs w:val="20"/>
+                <w:sz w:val="16"/>
+                <w:szCs w:val="16"/>
                 <w:lang w:val="en-US" w:eastAsia="zh-CN"/>
                 <w14:textFill>
                   <w14:solidFill>
@@ -3575,8 +3692,8 @@
                 <w:bCs w:val="0"/>
                 <w:color w:val="404040" w:themeColor="text1" w:themeTint="BF"/>
                 <w:kern w:val="0"/>
-                <w:sz w:val="20"/>
-                <w:szCs w:val="20"/>
+                <w:sz w:val="16"/>
+                <w:szCs w:val="16"/>
                 <w:lang w:val="en-US" w:eastAsia="zh-CN"/>
                 <w14:textFill>
                   <w14:solidFill>
@@ -3595,8 +3712,8 @@
                 <w:bCs/>
                 <w:color w:val="404040" w:themeColor="text1" w:themeTint="BF"/>
                 <w:kern w:val="0"/>
-                <w:sz w:val="20"/>
-                <w:szCs w:val="20"/>
+                <w:sz w:val="16"/>
+                <w:szCs w:val="16"/>
                 <w:lang w:val="en-US" w:eastAsia="zh-CN"/>
                 <w14:textFill>
                   <w14:solidFill>
@@ -3616,8 +3733,8 @@
                 <w:bCs w:val="0"/>
                 <w:color w:val="404040" w:themeColor="text1" w:themeTint="BF"/>
                 <w:kern w:val="0"/>
-                <w:sz w:val="20"/>
-                <w:szCs w:val="20"/>
+                <w:sz w:val="16"/>
+                <w:szCs w:val="16"/>
                 <w:lang w:val="en-US" w:eastAsia="zh-CN"/>
                 <w14:textFill>
                   <w14:solidFill>
@@ -3650,8 +3767,8 @@
                 <w:bCs/>
                 <w:color w:val="404040" w:themeColor="text1" w:themeTint="BF"/>
                 <w:kern w:val="0"/>
-                <w:sz w:val="20"/>
-                <w:szCs w:val="20"/>
+                <w:sz w:val="16"/>
+                <w:szCs w:val="16"/>
                 <w:lang w:val="en-US" w:eastAsia="zh-CN"/>
                 <w14:textFill>
                   <w14:solidFill>
@@ -3670,8 +3787,8 @@
                 <w:bCs/>
                 <w:color w:val="404040" w:themeColor="text1" w:themeTint="BF"/>
                 <w:kern w:val="0"/>
-                <w:sz w:val="20"/>
-                <w:szCs w:val="20"/>
+                <w:sz w:val="16"/>
+                <w:szCs w:val="16"/>
                 <w:lang w:val="en-US" w:eastAsia="zh-CN"/>
                 <w14:textFill>
                   <w14:solidFill>
@@ -3691,8 +3808,8 @@
                 <w:bCs w:val="0"/>
                 <w:color w:val="404040" w:themeColor="text1" w:themeTint="BF"/>
                 <w:kern w:val="0"/>
-                <w:sz w:val="20"/>
-                <w:szCs w:val="20"/>
+                <w:sz w:val="16"/>
+                <w:szCs w:val="16"/>
                 <w:lang w:val="en-US" w:eastAsia="zh-CN"/>
                 <w14:textFill>
                   <w14:solidFill>
@@ -3722,13 +3839,14 @@
           <w:rFonts w:hint="default" w:ascii="JetBrainsMono NF" w:hAnsi="JetBrainsMono NF" w:cs="JetBrainsMono NF"/>
           <w:b/>
           <w:bCs/>
-          <w:sz w:val="28"/>
-          <w:szCs w:val="28"/>
+          <w:sz w:val="22"/>
+          <w:szCs w:val="22"/>
         </w:rPr>
       </w:pPr>
       <w:r>
         <w:rPr>
-          <w:sz w:val="22"/>
+          <w:sz w:val="20"/>
+          <w:szCs w:val="20"/>
         </w:rPr>
         <mc:AlternateContent>
           <mc:Choice Requires="wps">
@@ -3810,8 +3928,8 @@
           <w:rFonts w:hint="default" w:ascii="JetBrainsMono NF" w:hAnsi="JetBrainsMono NF" w:cs="JetBrainsMono NF"/>
           <w:b/>
           <w:bCs/>
-          <w:sz w:val="28"/>
-          <w:szCs w:val="28"/>
+          <w:sz w:val="20"/>
+          <w:szCs w:val="20"/>
         </w:rPr>
       </w:pPr>
       <w:r>
@@ -3819,8 +3937,8 @@
           <w:rFonts w:hint="default" w:ascii="JetBrainsMono NF" w:hAnsi="JetBrainsMono NF" w:cs="JetBrainsMono NF"/>
           <w:b/>
           <w:bCs/>
-          <w:sz w:val="28"/>
-          <w:szCs w:val="28"/>
+          <w:sz w:val="20"/>
+          <w:szCs w:val="20"/>
         </w:rPr>
         <w:t>Highlight Projects</w:t>
       </w:r>
@@ -3893,8 +4011,8 @@
                 <w:i/>
                 <w:iCs/>
                 <w:color w:val="404040" w:themeColor="text1" w:themeTint="BF"/>
-                <w:sz w:val="20"/>
-                <w:szCs w:val="20"/>
+                <w:sz w:val="16"/>
+                <w:szCs w:val="16"/>
                 <w:lang w:val="en-US"/>
                 <w14:textFill>
                   <w14:solidFill>
@@ -3912,11 +4030,23 @@
                 <w:b/>
                 <w:bCs/>
                 <w:kern w:val="0"/>
-                <w:sz w:val="24"/>
-                <w:szCs w:val="24"/>
+                <w:sz w:val="20"/>
+                <w:szCs w:val="20"/>
                 <w:lang w:val="en-US" w:eastAsia="zh-CN" w:bidi="ar"/>
               </w:rPr>
-              <w:t xml:space="preserve">Huynh Hanh Financial Management System   </w:t>
+              <w:t>Huynh Hanh Financial Management System</w:t>
+            </w:r>
+            <w:r>
+              <w:rPr>
+                <w:rFonts w:hint="default" w:ascii="JetBrainsMono NF" w:hAnsi="JetBrainsMono NF" w:eastAsia="Yu Mincho" w:cs="JetBrainsMono NF"/>
+                <w:b/>
+                <w:bCs/>
+                <w:kern w:val="0"/>
+                <w:sz w:val="21"/>
+                <w:szCs w:val="21"/>
+                <w:lang w:val="en-US" w:eastAsia="zh-CN" w:bidi="ar"/>
+              </w:rPr>
+              <w:t xml:space="preserve">   </w:t>
             </w:r>
             <w:r>
               <w:rPr>
@@ -3925,8 +4055,8 @@
                 <w:bCs w:val="0"/>
                 <w:i/>
                 <w:iCs/>
-                <w:sz w:val="20"/>
-                <w:szCs w:val="20"/>
+                <w:sz w:val="16"/>
+                <w:szCs w:val="16"/>
                 <w:lang w:val="en-US"/>
               </w:rPr>
               <w:t xml:space="preserve">                   Sep</w:t>
@@ -3939,8 +4069,8 @@
                 <w:i/>
                 <w:iCs/>
                 <w:color w:val="404040" w:themeColor="text1" w:themeTint="BF"/>
-                <w:sz w:val="20"/>
-                <w:szCs w:val="20"/>
+                <w:sz w:val="16"/>
+                <w:szCs w:val="16"/>
                 <w14:textFill>
                   <w14:solidFill>
                     <w14:schemeClr w14:val="tx1">
@@ -3960,8 +4090,8 @@
                 <w:i/>
                 <w:iCs/>
                 <w:color w:val="404040" w:themeColor="text1" w:themeTint="BF"/>
-                <w:sz w:val="20"/>
-                <w:szCs w:val="20"/>
+                <w:sz w:val="16"/>
+                <w:szCs w:val="16"/>
                 <w:lang w:val="en-US"/>
                 <w14:textFill>
                   <w14:solidFill>
@@ -3982,8 +4112,8 @@
                 <w:i/>
                 <w:iCs/>
                 <w:color w:val="404040" w:themeColor="text1" w:themeTint="BF"/>
-                <w:sz w:val="20"/>
-                <w:szCs w:val="20"/>
+                <w:sz w:val="16"/>
+                <w:szCs w:val="16"/>
                 <w14:textFill>
                   <w14:solidFill>
                     <w14:schemeClr w14:val="tx1">
@@ -4003,8 +4133,8 @@
                 <w:i/>
                 <w:iCs/>
                 <w:color w:val="404040" w:themeColor="text1" w:themeTint="BF"/>
-                <w:sz w:val="20"/>
-                <w:szCs w:val="20"/>
+                <w:sz w:val="16"/>
+                <w:szCs w:val="16"/>
                 <w:lang w:val="en-US"/>
                 <w14:textFill>
                   <w14:solidFill>
@@ -4036,8 +4166,8 @@
                 <w:b/>
                 <w:bCs/>
                 <w:color w:val="404040" w:themeColor="text1" w:themeTint="BF"/>
-                <w:sz w:val="20"/>
-                <w:szCs w:val="20"/>
+                <w:sz w:val="16"/>
+                <w:szCs w:val="16"/>
                 <w14:textFill>
                   <w14:solidFill>
                     <w14:schemeClr w14:val="tx1">
@@ -4054,8 +4184,8 @@
                 <w:b/>
                 <w:bCs/>
                 <w:color w:val="404040" w:themeColor="text1" w:themeTint="BF"/>
-                <w:sz w:val="20"/>
-                <w:szCs w:val="20"/>
+                <w:sz w:val="16"/>
+                <w:szCs w:val="16"/>
                 <w14:textFill>
                   <w14:solidFill>
                     <w14:schemeClr w14:val="tx1">
@@ -4073,8 +4203,8 @@
                 <w:b/>
                 <w:bCs/>
                 <w:color w:val="404040" w:themeColor="text1" w:themeTint="BF"/>
-                <w:sz w:val="20"/>
-                <w:szCs w:val="20"/>
+                <w:sz w:val="16"/>
+                <w:szCs w:val="16"/>
                 <w14:textFill>
                   <w14:solidFill>
                     <w14:schemeClr w14:val="tx1">
@@ -4090,8 +4220,8 @@
               <w:rPr>
                 <w:rFonts w:hint="default" w:ascii="JetBrainsMono NF" w:hAnsi="JetBrainsMono NF"/>
                 <w:color w:val="404040" w:themeColor="text1" w:themeTint="BF"/>
-                <w:sz w:val="20"/>
-                <w:szCs w:val="20"/>
+                <w:sz w:val="16"/>
+                <w:szCs w:val="16"/>
                 <w14:textFill>
                   <w14:solidFill>
                     <w14:schemeClr w14:val="tx1">
@@ -4122,8 +4252,8 @@
                 <w:b/>
                 <w:bCs/>
                 <w:color w:val="404040" w:themeColor="text1" w:themeTint="BF"/>
-                <w:sz w:val="20"/>
-                <w:szCs w:val="20"/>
+                <w:sz w:val="16"/>
+                <w:szCs w:val="16"/>
                 <w14:textFill>
                   <w14:solidFill>
                     <w14:schemeClr w14:val="tx1">
@@ -4138,8 +4268,8 @@
               <w:rPr>
                 <w:rFonts w:hint="default" w:ascii="JetBrainsMono NF" w:hAnsi="JetBrainsMono NF"/>
                 <w:color w:val="404040" w:themeColor="text1" w:themeTint="BF"/>
-                <w:sz w:val="20"/>
-                <w:szCs w:val="20"/>
+                <w:sz w:val="16"/>
+                <w:szCs w:val="16"/>
                 <w14:textFill>
                   <w14:solidFill>
                     <w14:schemeClr w14:val="tx1">
@@ -4170,8 +4300,8 @@
                 <w:b/>
                 <w:bCs/>
                 <w:color w:val="404040" w:themeColor="text1" w:themeTint="BF"/>
-                <w:sz w:val="20"/>
-                <w:szCs w:val="20"/>
+                <w:sz w:val="16"/>
+                <w:szCs w:val="16"/>
                 <w14:textFill>
                   <w14:solidFill>
                     <w14:schemeClr w14:val="tx1">
@@ -4188,19 +4318,18 @@
                 <w:b/>
                 <w:bCs/>
                 <w:color w:val="404040" w:themeColor="text1" w:themeTint="BF"/>
-                <w:sz w:val="20"/>
-                <w:szCs w:val="20"/>
-                <w:lang w:val="en-US"/>
-                <w14:textFill>
-                  <w14:solidFill>
-                    <w14:schemeClr w14:val="tx1">
-                      <w14:lumMod w14:val="75000"/>
-                      <w14:lumOff w14:val="25000"/>
-                    </w14:schemeClr>
-                  </w14:solidFill>
-                </w14:textFill>
-              </w:rPr>
-              <w:t xml:space="preserve">Main </w:t>
+                <w:sz w:val="16"/>
+                <w:szCs w:val="16"/>
+                <w14:textFill>
+                  <w14:solidFill>
+                    <w14:schemeClr w14:val="tx1">
+                      <w14:lumMod w14:val="75000"/>
+                      <w14:lumOff w14:val="25000"/>
+                    </w14:schemeClr>
+                  </w14:solidFill>
+                </w14:textFill>
+              </w:rPr>
+              <w:t>Techs</w:t>
             </w:r>
             <w:r>
               <w:rPr>
@@ -4208,25 +4337,45 @@
                 <w:b/>
                 <w:bCs/>
                 <w:color w:val="404040" w:themeColor="text1" w:themeTint="BF"/>
-                <w:sz w:val="20"/>
-                <w:szCs w:val="20"/>
-                <w14:textFill>
-                  <w14:solidFill>
-                    <w14:schemeClr w14:val="tx1">
-                      <w14:lumMod w14:val="75000"/>
-                      <w14:lumOff w14:val="25000"/>
-                    </w14:schemeClr>
-                  </w14:solidFill>
-                </w14:textFill>
-              </w:rPr>
-              <w:t xml:space="preserve">Techs: </w:t>
-            </w:r>
-            <w:r>
-              <w:rPr>
-                <w:rFonts w:hint="default" w:ascii="JetBrainsMono NF" w:hAnsi="JetBrainsMono NF" w:cs="JetBrainsMono NF"/>
-                <w:color w:val="404040" w:themeColor="text1" w:themeTint="BF"/>
-                <w:sz w:val="20"/>
-                <w:szCs w:val="20"/>
+                <w:sz w:val="16"/>
+                <w:szCs w:val="16"/>
+                <w:lang w:val="en-US"/>
+                <w14:textFill>
+                  <w14:solidFill>
+                    <w14:schemeClr w14:val="tx1">
+                      <w14:lumMod w14:val="75000"/>
+                      <w14:lumOff w14:val="25000"/>
+                    </w14:schemeClr>
+                  </w14:solidFill>
+                </w14:textFill>
+              </w:rPr>
+              <w:t xml:space="preserve"> Stack</w:t>
+            </w:r>
+            <w:r>
+              <w:rPr>
+                <w:rFonts w:hint="default" w:ascii="JetBrainsMono NF" w:hAnsi="JetBrainsMono NF" w:cs="JetBrainsMono NF"/>
+                <w:b/>
+                <w:bCs/>
+                <w:color w:val="404040" w:themeColor="text1" w:themeTint="BF"/>
+                <w:sz w:val="16"/>
+                <w:szCs w:val="16"/>
+                <w14:textFill>
+                  <w14:solidFill>
+                    <w14:schemeClr w14:val="tx1">
+                      <w14:lumMod w14:val="75000"/>
+                      <w14:lumOff w14:val="25000"/>
+                    </w14:schemeClr>
+                  </w14:solidFill>
+                </w14:textFill>
+              </w:rPr>
+              <w:t xml:space="preserve">: </w:t>
+            </w:r>
+            <w:r>
+              <w:rPr>
+                <w:rFonts w:hint="default" w:ascii="JetBrainsMono NF" w:hAnsi="JetBrainsMono NF" w:cs="JetBrainsMono NF"/>
+                <w:color w:val="404040" w:themeColor="text1" w:themeTint="BF"/>
+                <w:sz w:val="16"/>
+                <w:szCs w:val="16"/>
                 <w14:textFill>
                   <w14:solidFill>
                     <w14:schemeClr w14:val="tx1">
@@ -4242,8 +4391,8 @@
               <w:rPr>
                 <w:rFonts w:hint="default" w:ascii="JetBrainsMono NF" w:hAnsi="JetBrainsMono NF" w:cs="JetBrainsMono NF"/>
                 <w:color w:val="404040" w:themeColor="text1" w:themeTint="BF"/>
-                <w:sz w:val="20"/>
-                <w:szCs w:val="20"/>
+                <w:sz w:val="16"/>
+                <w:szCs w:val="16"/>
                 <w:lang w:val="en-US"/>
                 <w14:textFill>
                   <w14:solidFill>
@@ -4260,8 +4409,8 @@
               <w:rPr>
                 <w:rFonts w:hint="default" w:ascii="JetBrainsMono NF" w:hAnsi="JetBrainsMono NF" w:cs="JetBrainsMono NF"/>
                 <w:color w:val="404040" w:themeColor="text1" w:themeTint="BF"/>
-                <w:sz w:val="20"/>
-                <w:szCs w:val="20"/>
+                <w:sz w:val="16"/>
+                <w:szCs w:val="16"/>
                 <w14:textFill>
                   <w14:solidFill>
                     <w14:schemeClr w14:val="tx1">
@@ -4277,8 +4426,8 @@
               <w:rPr>
                 <w:rFonts w:hint="default" w:ascii="JetBrainsMono NF" w:hAnsi="JetBrainsMono NF" w:cs="JetBrainsMono NF"/>
                 <w:color w:val="404040" w:themeColor="text1" w:themeTint="BF"/>
-                <w:sz w:val="20"/>
-                <w:szCs w:val="20"/>
+                <w:sz w:val="16"/>
+                <w:szCs w:val="16"/>
                 <w:lang w:val="en-US"/>
                 <w14:textFill>
                   <w14:solidFill>
@@ -4295,8 +4444,8 @@
               <w:rPr>
                 <w:rFonts w:hint="default" w:ascii="JetBrainsMono NF" w:hAnsi="JetBrainsMono NF" w:cs="JetBrainsMono NF"/>
                 <w:color w:val="404040" w:themeColor="text1" w:themeTint="BF"/>
-                <w:sz w:val="20"/>
-                <w:szCs w:val="20"/>
+                <w:sz w:val="16"/>
+                <w:szCs w:val="16"/>
                 <w14:textFill>
                   <w14:solidFill>
                     <w14:schemeClr w14:val="tx1">
@@ -4326,37 +4475,86 @@
                 <w:rFonts w:hint="default" w:ascii="JetBrainsMono NF" w:hAnsi="JetBrainsMono NF" w:cs="JetBrainsMono NF"/>
                 <w:b/>
                 <w:bCs/>
-                <w:sz w:val="20"/>
-                <w:szCs w:val="20"/>
+                <w:color w:val="404040" w:themeColor="text1" w:themeTint="BF"/>
+                <w:sz w:val="16"/>
+                <w:szCs w:val="16"/>
+                <w14:textFill>
+                  <w14:solidFill>
+                    <w14:schemeClr w14:val="tx1">
+                      <w14:lumMod w14:val="75000"/>
+                      <w14:lumOff w14:val="25000"/>
+                    </w14:schemeClr>
+                  </w14:solidFill>
+                </w14:textFill>
               </w:rPr>
             </w:pPr>
             <w:r>
+              <w:rPr>
+                <w:rFonts w:hint="default" w:ascii="JetBrainsMono NF" w:hAnsi="JetBrainsMono NF" w:cs="JetBrainsMono NF"/>
+                <w:color w:val="404040" w:themeColor="text1" w:themeTint="BF"/>
+                <w:sz w:val="16"/>
+                <w:szCs w:val="16"/>
+                <w:lang w:val="en-US"/>
+                <w14:textFill>
+                  <w14:solidFill>
+                    <w14:schemeClr w14:val="tx1">
+                      <w14:lumMod w14:val="75000"/>
+                      <w14:lumOff w14:val="25000"/>
+                    </w14:schemeClr>
+                  </w14:solidFill>
+                </w14:textFill>
+              </w:rPr>
+              <w:t>Responsibility</w:t>
+            </w:r>
+          </w:p>
+          <w:p>
+            <w:pPr>
+              <w:keepNext w:val="0"/>
+              <w:keepLines w:val="0"/>
+              <w:widowControl/>
+              <w:numPr>
+                <w:ilvl w:val="0"/>
+                <w:numId w:val="3"/>
+              </w:numPr>
+              <w:suppressLineNumbers w:val="0"/>
+              <w:spacing w:beforeAutospacing="0" w:after="92" w:afterAutospacing="0" w:line="240" w:lineRule="auto"/>
+              <w:ind w:left="570" w:leftChars="0" w:right="0" w:rightChars="0" w:hanging="311" w:firstLineChars="0"/>
+              <w:jc w:val="left"/>
               <w:rPr>
                 <w:rFonts w:hint="default" w:ascii="JetBrainsMono NF" w:hAnsi="JetBrainsMono NF" w:cs="JetBrainsMono NF"/>
                 <w:b/>
                 <w:bCs/>
-                <w:color w:val="404040" w:themeColor="text1" w:themeTint="BF"/>
-                <w:sz w:val="20"/>
-                <w:szCs w:val="20"/>
-                <w14:textFill>
-                  <w14:solidFill>
-                    <w14:schemeClr w14:val="tx1">
-                      <w14:lumMod w14:val="75000"/>
-                      <w14:lumOff w14:val="25000"/>
-                    </w14:schemeClr>
-                  </w14:solidFill>
-                </w14:textFill>
-              </w:rPr>
-              <w:t>Source:</w:t>
-            </w:r>
+                <w:sz w:val="16"/>
+                <w:szCs w:val="16"/>
+              </w:rPr>
+            </w:pPr>
             <w:r>
               <w:rPr>
                 <w:rFonts w:hint="default" w:ascii="JetBrainsMono NF" w:hAnsi="JetBrainsMono NF" w:cs="JetBrainsMono NF"/>
                 <w:b/>
                 <w:bCs/>
                 <w:color w:val="404040" w:themeColor="text1" w:themeTint="BF"/>
-                <w:sz w:val="20"/>
-                <w:szCs w:val="20"/>
+                <w:sz w:val="16"/>
+                <w:szCs w:val="16"/>
+                <w14:textFill>
+                  <w14:solidFill>
+                    <w14:schemeClr w14:val="tx1">
+                      <w14:lumMod w14:val="75000"/>
+                      <w14:lumOff w14:val="25000"/>
+                    </w14:schemeClr>
+                  </w14:solidFill>
+                </w14:textFill>
+              </w:rPr>
+              <w:t>Source:</w:t>
+            </w:r>
+            <w:r>
+              <w:rPr>
+                <w:rFonts w:hint="default" w:ascii="JetBrainsMono NF" w:hAnsi="JetBrainsMono NF" w:cs="JetBrainsMono NF"/>
+                <w:b/>
+                <w:bCs/>
+                <w:color w:val="404040" w:themeColor="text1" w:themeTint="BF"/>
+                <w:sz w:val="16"/>
+                <w:szCs w:val="16"/>
                 <w:lang w:val="en-US"/>
                 <w14:textFill>
                   <w14:solidFill>
@@ -4375,8 +4573,8 @@
                 <w:b w:val="0"/>
                 <w:bCs w:val="0"/>
                 <w:color w:val="auto"/>
-                <w:sz w:val="20"/>
-                <w:szCs w:val="20"/>
+                <w:sz w:val="16"/>
+                <w:szCs w:val="16"/>
                 <w:lang w:val="en-US"/>
               </w:rPr>
               <w:fldChar w:fldCharType="begin"/>
@@ -4387,8 +4585,8 @@
                 <w:b w:val="0"/>
                 <w:bCs w:val="0"/>
                 <w:color w:val="auto"/>
-                <w:sz w:val="20"/>
-                <w:szCs w:val="20"/>
+                <w:sz w:val="16"/>
+                <w:szCs w:val="16"/>
                 <w:lang w:val="en-US"/>
               </w:rPr>
               <w:instrText xml:space="preserve"> HYPERLINK "https://www.huynhhanh.com/" </w:instrText>
@@ -4399,8 +4597,8 @@
                 <w:b w:val="0"/>
                 <w:bCs w:val="0"/>
                 <w:color w:val="auto"/>
-                <w:sz w:val="20"/>
-                <w:szCs w:val="20"/>
+                <w:sz w:val="16"/>
+                <w:szCs w:val="16"/>
                 <w:lang w:val="en-US"/>
               </w:rPr>
               <w:fldChar w:fldCharType="separate"/>
@@ -4412,8 +4610,8 @@
                 <w:b w:val="0"/>
                 <w:bCs w:val="0"/>
                 <w:color w:val="auto"/>
-                <w:sz w:val="20"/>
-                <w:szCs w:val="20"/>
+                <w:sz w:val="16"/>
+                <w:szCs w:val="16"/>
                 <w:lang w:val="en-US"/>
               </w:rPr>
               <w:t>Website</w:t>
@@ -4424,8 +4622,8 @@
                 <w:b w:val="0"/>
                 <w:bCs w:val="0"/>
                 <w:color w:val="auto"/>
-                <w:sz w:val="20"/>
-                <w:szCs w:val="20"/>
+                <w:sz w:val="16"/>
+                <w:szCs w:val="16"/>
                 <w:lang w:val="en-US"/>
               </w:rPr>
               <w:fldChar w:fldCharType="end"/>
@@ -4436,8 +4634,8 @@
                 <w:b w:val="0"/>
                 <w:bCs w:val="0"/>
                 <w:color w:val="auto"/>
-                <w:sz w:val="20"/>
-                <w:szCs w:val="20"/>
+                <w:sz w:val="16"/>
+                <w:szCs w:val="16"/>
                 <w:lang w:val="en-US"/>
               </w:rPr>
               <w:t xml:space="preserve">   </w:t>
@@ -4448,8 +4646,8 @@
                 <w:b w:val="0"/>
                 <w:bCs w:val="0"/>
                 <w:color w:val="auto"/>
-                <w:sz w:val="20"/>
-                <w:szCs w:val="20"/>
+                <w:sz w:val="16"/>
+                <w:szCs w:val="16"/>
               </w:rPr>
               <w:t xml:space="preserve"> </w:t>
             </w:r>
@@ -4459,8 +4657,8 @@
                 <w:b w:val="0"/>
                 <w:bCs w:val="0"/>
                 <w:color w:val="auto"/>
-                <w:sz w:val="20"/>
-                <w:szCs w:val="20"/>
+                <w:sz w:val="16"/>
+                <w:szCs w:val="16"/>
               </w:rPr>
               <w:fldChar w:fldCharType="begin"/>
             </w:r>
@@ -4470,8 +4668,8 @@
                 <w:b w:val="0"/>
                 <w:bCs w:val="0"/>
                 <w:color w:val="auto"/>
-                <w:sz w:val="20"/>
-                <w:szCs w:val="20"/>
+                <w:sz w:val="16"/>
+                <w:szCs w:val="16"/>
               </w:rPr>
               <w:instrText xml:space="preserve"> HYPERLINK "https://github.com/orgs/huynhhanh-ms/repositories" </w:instrText>
             </w:r>
@@ -4481,8 +4679,8 @@
                 <w:b w:val="0"/>
                 <w:bCs w:val="0"/>
                 <w:color w:val="auto"/>
-                <w:sz w:val="20"/>
-                <w:szCs w:val="20"/>
+                <w:sz w:val="16"/>
+                <w:szCs w:val="16"/>
               </w:rPr>
               <w:fldChar w:fldCharType="separate"/>
             </w:r>
@@ -4493,8 +4691,8 @@
                 <w:b w:val="0"/>
                 <w:bCs w:val="0"/>
                 <w:color w:val="auto"/>
-                <w:sz w:val="20"/>
-                <w:szCs w:val="20"/>
+                <w:sz w:val="16"/>
+                <w:szCs w:val="16"/>
               </w:rPr>
               <w:t>Github</w:t>
             </w:r>
@@ -4504,8 +4702,8 @@
                 <w:b w:val="0"/>
                 <w:bCs w:val="0"/>
                 <w:color w:val="auto"/>
-                <w:sz w:val="20"/>
-                <w:szCs w:val="20"/>
+                <w:sz w:val="16"/>
+                <w:szCs w:val="16"/>
               </w:rPr>
               <w:fldChar w:fldCharType="end"/>
             </w:r>
@@ -4515,8 +4713,8 @@
                 <w:b w:val="0"/>
                 <w:bCs w:val="0"/>
                 <w:color w:val="auto"/>
-                <w:sz w:val="20"/>
-                <w:szCs w:val="20"/>
+                <w:sz w:val="16"/>
+                <w:szCs w:val="16"/>
                 <w:lang w:val="en-US"/>
               </w:rPr>
               <w:t xml:space="preserve"> </w:t>
@@ -4527,8 +4725,8 @@
                 <w:b w:val="0"/>
                 <w:bCs w:val="0"/>
                 <w:color w:val="404040" w:themeColor="text1" w:themeTint="BF"/>
-                <w:sz w:val="20"/>
-                <w:szCs w:val="20"/>
+                <w:sz w:val="16"/>
+                <w:szCs w:val="16"/>
                 <w:lang w:val="en-US"/>
                 <w14:textFill>
                   <w14:solidFill>
@@ -4588,8 +4786,8 @@
                 <w:i/>
                 <w:iCs/>
                 <w:color w:val="404040" w:themeColor="text1" w:themeTint="BF"/>
-                <w:sz w:val="20"/>
-                <w:szCs w:val="20"/>
+                <w:sz w:val="16"/>
+                <w:szCs w:val="16"/>
                 <w:lang w:val="en-US"/>
                 <w14:textFill>
                   <w14:solidFill>
@@ -4607,11 +4805,23 @@
                 <w:b/>
                 <w:bCs/>
                 <w:kern w:val="0"/>
-                <w:sz w:val="24"/>
-                <w:szCs w:val="24"/>
+                <w:sz w:val="20"/>
+                <w:szCs w:val="20"/>
                 <w:lang w:val="en-US" w:eastAsia="zh-CN" w:bidi="ar"/>
               </w:rPr>
-              <w:t xml:space="preserve">Jine Blog   </w:t>
+              <w:t>Jine Blog</w:t>
+            </w:r>
+            <w:r>
+              <w:rPr>
+                <w:rFonts w:hint="default" w:ascii="JetBrainsMono NF" w:hAnsi="JetBrainsMono NF" w:eastAsia="Yu Mincho" w:cs="JetBrainsMono NF"/>
+                <w:b/>
+                <w:bCs/>
+                <w:kern w:val="0"/>
+                <w:sz w:val="21"/>
+                <w:szCs w:val="21"/>
+                <w:lang w:val="en-US" w:eastAsia="zh-CN" w:bidi="ar"/>
+              </w:rPr>
+              <w:t xml:space="preserve">   </w:t>
             </w:r>
             <w:r>
               <w:rPr>
@@ -4620,8 +4830,8 @@
                 <w:bCs w:val="0"/>
                 <w:i/>
                 <w:iCs/>
-                <w:sz w:val="20"/>
-                <w:szCs w:val="20"/>
+                <w:sz w:val="16"/>
+                <w:szCs w:val="16"/>
                 <w:lang w:val="en-US"/>
               </w:rPr>
               <w:t xml:space="preserve">                                                              Jun</w:t>
@@ -4634,8 +4844,8 @@
                 <w:i/>
                 <w:iCs/>
                 <w:color w:val="404040" w:themeColor="text1" w:themeTint="BF"/>
-                <w:sz w:val="20"/>
-                <w:szCs w:val="20"/>
+                <w:sz w:val="16"/>
+                <w:szCs w:val="16"/>
                 <w14:textFill>
                   <w14:solidFill>
                     <w14:schemeClr w14:val="tx1">
@@ -4655,8 +4865,8 @@
                 <w:i/>
                 <w:iCs/>
                 <w:color w:val="404040" w:themeColor="text1" w:themeTint="BF"/>
-                <w:sz w:val="20"/>
-                <w:szCs w:val="20"/>
+                <w:sz w:val="16"/>
+                <w:szCs w:val="16"/>
                 <w:lang w:val="en-US"/>
                 <w14:textFill>
                   <w14:solidFill>
@@ -4677,8 +4887,8 @@
                 <w:i/>
                 <w:iCs/>
                 <w:color w:val="404040" w:themeColor="text1" w:themeTint="BF"/>
-                <w:sz w:val="20"/>
-                <w:szCs w:val="20"/>
+                <w:sz w:val="16"/>
+                <w:szCs w:val="16"/>
                 <w14:textFill>
                   <w14:solidFill>
                     <w14:schemeClr w14:val="tx1">
@@ -4698,8 +4908,8 @@
                 <w:i/>
                 <w:iCs/>
                 <w:color w:val="404040" w:themeColor="text1" w:themeTint="BF"/>
-                <w:sz w:val="20"/>
-                <w:szCs w:val="20"/>
+                <w:sz w:val="16"/>
+                <w:szCs w:val="16"/>
                 <w:lang w:val="en-US"/>
                 <w14:textFill>
                   <w14:solidFill>
@@ -4731,8 +4941,8 @@
                 <w:b w:val="0"/>
                 <w:bCs w:val="0"/>
                 <w:color w:val="404040" w:themeColor="text1" w:themeTint="BF"/>
-                <w:sz w:val="20"/>
-                <w:szCs w:val="20"/>
+                <w:sz w:val="16"/>
+                <w:szCs w:val="16"/>
                 <w14:textFill>
                   <w14:solidFill>
                     <w14:schemeClr w14:val="tx1">
@@ -4749,8 +4959,8 @@
                 <w:b/>
                 <w:bCs/>
                 <w:color w:val="404040" w:themeColor="text1" w:themeTint="BF"/>
-                <w:sz w:val="20"/>
-                <w:szCs w:val="20"/>
+                <w:sz w:val="16"/>
+                <w:szCs w:val="16"/>
                 <w14:textFill>
                   <w14:solidFill>
                     <w14:schemeClr w14:val="tx1">
@@ -4768,8 +4978,8 @@
                 <w:b w:val="0"/>
                 <w:bCs w:val="0"/>
                 <w:color w:val="404040" w:themeColor="text1" w:themeTint="BF"/>
-                <w:sz w:val="20"/>
-                <w:szCs w:val="20"/>
+                <w:sz w:val="16"/>
+                <w:szCs w:val="16"/>
                 <w14:textFill>
                   <w14:solidFill>
                     <w14:schemeClr w14:val="tx1">
@@ -4787,8 +4997,8 @@
                 <w:b w:val="0"/>
                 <w:bCs w:val="0"/>
                 <w:color w:val="404040" w:themeColor="text1" w:themeTint="BF"/>
-                <w:sz w:val="20"/>
-                <w:szCs w:val="20"/>
+                <w:sz w:val="16"/>
+                <w:szCs w:val="16"/>
                 <w:lang w:val="en-US"/>
                 <w14:textFill>
                   <w14:solidFill>
@@ -4807,8 +5017,8 @@
                 <w:b w:val="0"/>
                 <w:bCs w:val="0"/>
                 <w:color w:val="404040" w:themeColor="text1" w:themeTint="BF"/>
-                <w:sz w:val="20"/>
-                <w:szCs w:val="20"/>
+                <w:sz w:val="16"/>
+                <w:szCs w:val="16"/>
                 <w14:textFill>
                   <w14:solidFill>
                     <w14:schemeClr w14:val="tx1">
@@ -4839,8 +5049,8 @@
                 <w:b w:val="0"/>
                 <w:bCs w:val="0"/>
                 <w:color w:val="404040" w:themeColor="text1" w:themeTint="BF"/>
-                <w:sz w:val="20"/>
-                <w:szCs w:val="20"/>
+                <w:sz w:val="16"/>
+                <w:szCs w:val="16"/>
                 <w14:textFill>
                   <w14:solidFill>
                     <w14:schemeClr w14:val="tx1">
@@ -4857,8 +5067,8 @@
                 <w:b/>
                 <w:bCs/>
                 <w:color w:val="404040" w:themeColor="text1" w:themeTint="BF"/>
-                <w:sz w:val="20"/>
-                <w:szCs w:val="20"/>
+                <w:sz w:val="16"/>
+                <w:szCs w:val="16"/>
                 <w14:textFill>
                   <w14:solidFill>
                     <w14:schemeClr w14:val="tx1">
@@ -4876,8 +5086,8 @@
                 <w:b w:val="0"/>
                 <w:bCs w:val="0"/>
                 <w:color w:val="404040" w:themeColor="text1" w:themeTint="BF"/>
-                <w:sz w:val="20"/>
-                <w:szCs w:val="20"/>
+                <w:sz w:val="16"/>
+                <w:szCs w:val="16"/>
                 <w14:textFill>
                   <w14:solidFill>
                     <w14:schemeClr w14:val="tx1">
@@ -4908,8 +5118,8 @@
                 <w:b w:val="0"/>
                 <w:bCs w:val="0"/>
                 <w:color w:val="auto"/>
-                <w:sz w:val="20"/>
-                <w:szCs w:val="20"/>
+                <w:sz w:val="16"/>
+                <w:szCs w:val="16"/>
               </w:rPr>
             </w:pPr>
             <w:r>
@@ -4918,8 +5128,8 @@
                 <w:b/>
                 <w:bCs/>
                 <w:color w:val="404040" w:themeColor="text1" w:themeTint="BF"/>
-                <w:sz w:val="20"/>
-                <w:szCs w:val="20"/>
+                <w:sz w:val="16"/>
+                <w:szCs w:val="16"/>
                 <w14:textFill>
                   <w14:solidFill>
                     <w14:schemeClr w14:val="tx1">
@@ -4937,8 +5147,8 @@
                 <w:b w:val="0"/>
                 <w:bCs w:val="0"/>
                 <w:color w:val="auto"/>
-                <w:sz w:val="20"/>
-                <w:szCs w:val="20"/>
+                <w:sz w:val="16"/>
+                <w:szCs w:val="16"/>
               </w:rPr>
               <w:fldChar w:fldCharType="begin"/>
             </w:r>
@@ -4948,8 +5158,8 @@
                 <w:b w:val="0"/>
                 <w:bCs w:val="0"/>
                 <w:color w:val="auto"/>
-                <w:sz w:val="20"/>
-                <w:szCs w:val="20"/>
+                <w:sz w:val="16"/>
+                <w:szCs w:val="16"/>
               </w:rPr>
               <w:instrText xml:space="preserve"> HYPERLINK "https://jine.blog/" </w:instrText>
             </w:r>
@@ -4959,8 +5169,8 @@
                 <w:b w:val="0"/>
                 <w:bCs w:val="0"/>
                 <w:color w:val="auto"/>
-                <w:sz w:val="20"/>
-                <w:szCs w:val="20"/>
+                <w:sz w:val="16"/>
+                <w:szCs w:val="16"/>
               </w:rPr>
               <w:fldChar w:fldCharType="separate"/>
             </w:r>
@@ -4971,8 +5181,8 @@
                 <w:b w:val="0"/>
                 <w:bCs w:val="0"/>
                 <w:color w:val="auto"/>
-                <w:sz w:val="20"/>
-                <w:szCs w:val="20"/>
+                <w:sz w:val="16"/>
+                <w:szCs w:val="16"/>
               </w:rPr>
               <w:t>Website</w:t>
             </w:r>
@@ -4982,8 +5192,8 @@
                 <w:b w:val="0"/>
                 <w:bCs w:val="0"/>
                 <w:color w:val="auto"/>
-                <w:sz w:val="20"/>
-                <w:szCs w:val="20"/>
+                <w:sz w:val="16"/>
+                <w:szCs w:val="16"/>
               </w:rPr>
               <w:fldChar w:fldCharType="end"/>
             </w:r>
@@ -4993,8 +5203,8 @@
                 <w:b w:val="0"/>
                 <w:bCs w:val="0"/>
                 <w:color w:val="auto"/>
-                <w:sz w:val="20"/>
-                <w:szCs w:val="20"/>
+                <w:sz w:val="16"/>
+                <w:szCs w:val="16"/>
                 <w:lang w:val="en-US"/>
               </w:rPr>
               <w:t xml:space="preserve">   </w:t>
@@ -5005,8 +5215,8 @@
                 <w:b w:val="0"/>
                 <w:bCs w:val="0"/>
                 <w:color w:val="auto"/>
-                <w:sz w:val="20"/>
-                <w:szCs w:val="20"/>
+                <w:sz w:val="16"/>
+                <w:szCs w:val="16"/>
               </w:rPr>
               <w:t xml:space="preserve"> </w:t>
             </w:r>
@@ -5016,8 +5226,8 @@
                 <w:b w:val="0"/>
                 <w:bCs w:val="0"/>
                 <w:color w:val="auto"/>
-                <w:sz w:val="20"/>
-                <w:szCs w:val="20"/>
+                <w:sz w:val="16"/>
+                <w:szCs w:val="16"/>
               </w:rPr>
               <w:fldChar w:fldCharType="begin"/>
             </w:r>
@@ -5027,8 +5237,8 @@
                 <w:b w:val="0"/>
                 <w:bCs w:val="0"/>
                 <w:color w:val="auto"/>
-                <w:sz w:val="20"/>
-                <w:szCs w:val="20"/>
+                <w:sz w:val="16"/>
+                <w:szCs w:val="16"/>
               </w:rPr>
               <w:instrText xml:space="preserve"> HYPERLINK "https://github.com/jinergenkai/JG.Blog" </w:instrText>
             </w:r>
@@ -5038,8 +5248,8 @@
                 <w:b w:val="0"/>
                 <w:bCs w:val="0"/>
                 <w:color w:val="auto"/>
-                <w:sz w:val="20"/>
-                <w:szCs w:val="20"/>
+                <w:sz w:val="16"/>
+                <w:szCs w:val="16"/>
               </w:rPr>
               <w:fldChar w:fldCharType="separate"/>
             </w:r>
@@ -5050,8 +5260,8 @@
                 <w:b w:val="0"/>
                 <w:bCs w:val="0"/>
                 <w:color w:val="auto"/>
-                <w:sz w:val="20"/>
-                <w:szCs w:val="20"/>
+                <w:sz w:val="16"/>
+                <w:szCs w:val="16"/>
               </w:rPr>
               <w:t>Github</w:t>
             </w:r>
@@ -5061,8 +5271,8 @@
                 <w:b w:val="0"/>
                 <w:bCs w:val="0"/>
                 <w:color w:val="auto"/>
-                <w:sz w:val="20"/>
-                <w:szCs w:val="20"/>
+                <w:sz w:val="16"/>
+                <w:szCs w:val="16"/>
               </w:rPr>
               <w:fldChar w:fldCharType="end"/>
             </w:r>
@@ -5072,8 +5282,8 @@
                 <w:b w:val="0"/>
                 <w:bCs w:val="0"/>
                 <w:color w:val="auto"/>
-                <w:sz w:val="20"/>
-                <w:szCs w:val="20"/>
+                <w:sz w:val="16"/>
+                <w:szCs w:val="16"/>
                 <w:lang w:val="en-US"/>
               </w:rPr>
               <w:t xml:space="preserve">   </w:t>
@@ -5097,8 +5307,8 @@
                 <w:b w:val="0"/>
                 <w:bCs w:val="0"/>
                 <w:color w:val="404040" w:themeColor="text1" w:themeTint="BF"/>
-                <w:sz w:val="20"/>
-                <w:szCs w:val="20"/>
+                <w:sz w:val="16"/>
+                <w:szCs w:val="16"/>
                 <w14:textFill>
                   <w14:solidFill>
                     <w14:schemeClr w14:val="tx1">
@@ -5115,27 +5325,47 @@
                 <w:b/>
                 <w:bCs/>
                 <w:color w:val="404040" w:themeColor="text1" w:themeTint="BF"/>
-                <w:sz w:val="20"/>
-                <w:szCs w:val="20"/>
-                <w14:textFill>
-                  <w14:solidFill>
-                    <w14:schemeClr w14:val="tx1">
-                      <w14:lumMod w14:val="75000"/>
-                      <w14:lumOff w14:val="25000"/>
-                    </w14:schemeClr>
-                  </w14:solidFill>
-                </w14:textFill>
-              </w:rPr>
-              <w:t xml:space="preserve">Technologies: </w:t>
+                <w:sz w:val="16"/>
+                <w:szCs w:val="16"/>
+                <w:lang w:val="en-US"/>
+                <w14:textFill>
+                  <w14:solidFill>
+                    <w14:schemeClr w14:val="tx1">
+                      <w14:lumMod w14:val="75000"/>
+                      <w14:lumOff w14:val="25000"/>
+                    </w14:schemeClr>
+                  </w14:solidFill>
+                </w14:textFill>
+              </w:rPr>
+              <w:t>Techs Stack</w:t>
             </w:r>
             <w:r>
               <w:rPr>
                 <w:rFonts w:hint="default" w:ascii="JetBrainsMono NF" w:hAnsi="JetBrainsMono NF"/>
-                <w:b w:val="0"/>
-                <w:bCs w:val="0"/>
-                <w:color w:val="404040" w:themeColor="text1" w:themeTint="BF"/>
-                <w:sz w:val="20"/>
-                <w:szCs w:val="20"/>
+                <w:b/>
+                <w:bCs/>
+                <w:color w:val="404040" w:themeColor="text1" w:themeTint="BF"/>
+                <w:sz w:val="16"/>
+                <w:szCs w:val="16"/>
+                <w14:textFill>
+                  <w14:solidFill>
+                    <w14:schemeClr w14:val="tx1">
+                      <w14:lumMod w14:val="75000"/>
+                      <w14:lumOff w14:val="25000"/>
+                    </w14:schemeClr>
+                  </w14:solidFill>
+                </w14:textFill>
+              </w:rPr>
+              <w:t xml:space="preserve">: </w:t>
+            </w:r>
+            <w:r>
+              <w:rPr>
+                <w:rFonts w:hint="default" w:ascii="JetBrainsMono NF" w:hAnsi="JetBrainsMono NF"/>
+                <w:b w:val="0"/>
+                <w:bCs w:val="0"/>
+                <w:color w:val="404040" w:themeColor="text1" w:themeTint="BF"/>
+                <w:sz w:val="16"/>
+                <w:szCs w:val="16"/>
                 <w14:textFill>
                   <w14:solidFill>
                     <w14:schemeClr w14:val="tx1">
@@ -5163,8 +5393,8 @@
               <w:jc w:val="left"/>
               <w:rPr>
                 <w:rFonts w:hint="default" w:ascii="JetBrainsMono NF" w:hAnsi="JetBrainsMono NF" w:cs="JetBrainsMono NF"/>
-                <w:sz w:val="18"/>
-                <w:szCs w:val="18"/>
+                <w:sz w:val="15"/>
+                <w:szCs w:val="15"/>
                 <w:vertAlign w:val="baseline"/>
               </w:rPr>
             </w:pPr>
@@ -5174,8 +5404,8 @@
                 <w:b/>
                 <w:bCs/>
                 <w:color w:val="404040" w:themeColor="text1" w:themeTint="BF"/>
-                <w:sz w:val="20"/>
-                <w:szCs w:val="20"/>
+                <w:sz w:val="16"/>
+                <w:szCs w:val="16"/>
                 <w14:textFill>
                   <w14:solidFill>
                     <w14:schemeClr w14:val="tx1">
@@ -5193,8 +5423,8 @@
                 <w:b w:val="0"/>
                 <w:bCs w:val="0"/>
                 <w:color w:val="404040" w:themeColor="text1" w:themeTint="BF"/>
-                <w:sz w:val="20"/>
-                <w:szCs w:val="20"/>
+                <w:sz w:val="16"/>
+                <w:szCs w:val="16"/>
                 <w14:textFill>
                   <w14:solidFill>
                     <w14:schemeClr w14:val="tx1">
@@ -5212,8 +5442,8 @@
                 <w:b w:val="0"/>
                 <w:bCs w:val="0"/>
                 <w:color w:val="404040" w:themeColor="text1" w:themeTint="BF"/>
-                <w:sz w:val="20"/>
-                <w:szCs w:val="20"/>
+                <w:sz w:val="16"/>
+                <w:szCs w:val="16"/>
                 <w:lang w:val="en-US"/>
                 <w14:textFill>
                   <w14:solidFill>
@@ -5232,8 +5462,8 @@
                 <w:b w:val="0"/>
                 <w:bCs w:val="0"/>
                 <w:color w:val="404040" w:themeColor="text1" w:themeTint="BF"/>
-                <w:sz w:val="20"/>
-                <w:szCs w:val="20"/>
+                <w:sz w:val="16"/>
+                <w:szCs w:val="16"/>
                 <w14:textFill>
                   <w14:solidFill>
                     <w14:schemeClr w14:val="tx1">
@@ -5292,8 +5522,8 @@
                 <w:i/>
                 <w:iCs/>
                 <w:color w:val="404040" w:themeColor="text1" w:themeTint="BF"/>
-                <w:sz w:val="20"/>
-                <w:szCs w:val="20"/>
+                <w:sz w:val="16"/>
+                <w:szCs w:val="16"/>
                 <w:lang w:val="en-US"/>
                 <w14:textFill>
                   <w14:solidFill>
@@ -5311,11 +5541,23 @@
                 <w:b/>
                 <w:bCs/>
                 <w:kern w:val="0"/>
-                <w:sz w:val="24"/>
-                <w:szCs w:val="24"/>
+                <w:sz w:val="20"/>
+                <w:szCs w:val="20"/>
                 <w:lang w:val="en-US" w:eastAsia="zh-CN" w:bidi="ar"/>
               </w:rPr>
-              <w:t xml:space="preserve">Ut Nhan Pharmacy Inventory Management System   </w:t>
+              <w:t>Ut Nhan Pharmacy Inventory Management System</w:t>
+            </w:r>
+            <w:r>
+              <w:rPr>
+                <w:rFonts w:hint="default" w:ascii="JetBrainsMono NF" w:hAnsi="JetBrainsMono NF" w:eastAsia="Yu Mincho" w:cs="JetBrainsMono NF"/>
+                <w:b/>
+                <w:bCs/>
+                <w:kern w:val="0"/>
+                <w:sz w:val="21"/>
+                <w:szCs w:val="21"/>
+                <w:lang w:val="en-US" w:eastAsia="zh-CN" w:bidi="ar"/>
+              </w:rPr>
+              <w:t xml:space="preserve">   </w:t>
             </w:r>
             <w:r>
               <w:rPr>
@@ -5324,8 +5566,8 @@
                 <w:bCs w:val="0"/>
                 <w:i/>
                 <w:iCs/>
-                <w:sz w:val="20"/>
-                <w:szCs w:val="20"/>
+                <w:sz w:val="16"/>
+                <w:szCs w:val="16"/>
                 <w:lang w:val="en-US"/>
               </w:rPr>
               <w:t xml:space="preserve">           </w:t>
@@ -5338,8 +5580,8 @@
                 <w:i/>
                 <w:iCs/>
                 <w:color w:val="404040" w:themeColor="text1" w:themeTint="BF"/>
-                <w:sz w:val="20"/>
-                <w:szCs w:val="20"/>
+                <w:sz w:val="16"/>
+                <w:szCs w:val="16"/>
                 <w:lang w:val="en-US"/>
                 <w14:textFill>
                   <w14:solidFill>
@@ -5360,8 +5602,8 @@
                 <w:i/>
                 <w:iCs/>
                 <w:color w:val="404040" w:themeColor="text1" w:themeTint="BF"/>
-                <w:sz w:val="20"/>
-                <w:szCs w:val="20"/>
+                <w:sz w:val="16"/>
+                <w:szCs w:val="16"/>
                 <w14:textFill>
                   <w14:solidFill>
                     <w14:schemeClr w14:val="tx1">
@@ -5381,8 +5623,8 @@
                 <w:i/>
                 <w:iCs/>
                 <w:color w:val="404040" w:themeColor="text1" w:themeTint="BF"/>
-                <w:sz w:val="20"/>
-                <w:szCs w:val="20"/>
+                <w:sz w:val="16"/>
+                <w:szCs w:val="16"/>
                 <w:lang w:val="en-US"/>
                 <w14:textFill>
                   <w14:solidFill>
@@ -5403,8 +5645,8 @@
                 <w:i/>
                 <w:iCs/>
                 <w:color w:val="404040" w:themeColor="text1" w:themeTint="BF"/>
-                <w:sz w:val="20"/>
-                <w:szCs w:val="20"/>
+                <w:sz w:val="16"/>
+                <w:szCs w:val="16"/>
                 <w14:textFill>
                   <w14:solidFill>
                     <w14:schemeClr w14:val="tx1">
@@ -5424,8 +5666,8 @@
                 <w:i/>
                 <w:iCs/>
                 <w:color w:val="404040" w:themeColor="text1" w:themeTint="BF"/>
-                <w:sz w:val="20"/>
-                <w:szCs w:val="20"/>
+                <w:sz w:val="16"/>
+                <w:szCs w:val="16"/>
                 <w:lang w:val="en-US"/>
                 <w14:textFill>
                   <w14:solidFill>
@@ -5457,8 +5699,8 @@
                 <w:b/>
                 <w:bCs/>
                 <w:color w:val="404040" w:themeColor="text1" w:themeTint="BF"/>
-                <w:sz w:val="20"/>
-                <w:szCs w:val="20"/>
+                <w:sz w:val="16"/>
+                <w:szCs w:val="16"/>
                 <w14:textFill>
                   <w14:solidFill>
                     <w14:schemeClr w14:val="tx1">
@@ -5475,8 +5717,8 @@
                 <w:b/>
                 <w:bCs/>
                 <w:color w:val="404040" w:themeColor="text1" w:themeTint="BF"/>
-                <w:sz w:val="20"/>
-                <w:szCs w:val="20"/>
+                <w:sz w:val="16"/>
+                <w:szCs w:val="16"/>
                 <w14:textFill>
                   <w14:solidFill>
                     <w14:schemeClr w14:val="tx1">
@@ -5492,8 +5734,8 @@
               <w:rPr>
                 <w:rFonts w:hint="default" w:ascii="JetBrainsMono NF" w:hAnsi="JetBrainsMono NF"/>
                 <w:color w:val="404040" w:themeColor="text1" w:themeTint="BF"/>
-                <w:sz w:val="20"/>
-                <w:szCs w:val="20"/>
+                <w:sz w:val="16"/>
+                <w:szCs w:val="16"/>
                 <w14:textFill>
                   <w14:solidFill>
                     <w14:schemeClr w14:val="tx1">
@@ -5511,8 +5753,8 @@
                 <w:b/>
                 <w:bCs/>
                 <w:color w:val="404040" w:themeColor="text1" w:themeTint="BF"/>
-                <w:sz w:val="20"/>
-                <w:szCs w:val="20"/>
+                <w:sz w:val="16"/>
+                <w:szCs w:val="16"/>
                 <w14:textFill>
                   <w14:solidFill>
                     <w14:schemeClr w14:val="tx1">
@@ -5530,8 +5772,8 @@
                 <w:b w:val="0"/>
                 <w:bCs w:val="0"/>
                 <w:color w:val="404040" w:themeColor="text1" w:themeTint="BF"/>
-                <w:sz w:val="20"/>
-                <w:szCs w:val="20"/>
+                <w:sz w:val="16"/>
+                <w:szCs w:val="16"/>
                 <w14:textFill>
                   <w14:solidFill>
                     <w14:schemeClr w14:val="tx1">
@@ -5547,8 +5789,8 @@
               <w:rPr>
                 <w:rFonts w:hint="default" w:ascii="JetBrainsMono NF" w:hAnsi="JetBrainsMono NF"/>
                 <w:color w:val="404040" w:themeColor="text1" w:themeTint="BF"/>
-                <w:sz w:val="20"/>
-                <w:szCs w:val="20"/>
+                <w:sz w:val="16"/>
+                <w:szCs w:val="16"/>
                 <w14:textFill>
                   <w14:solidFill>
                     <w14:schemeClr w14:val="tx1">
@@ -5564,8 +5806,8 @@
               <w:rPr>
                 <w:rFonts w:hint="default" w:ascii="JetBrainsMono NF" w:hAnsi="JetBrainsMono NF"/>
                 <w:color w:val="404040" w:themeColor="text1" w:themeTint="BF"/>
-                <w:sz w:val="20"/>
-                <w:szCs w:val="20"/>
+                <w:sz w:val="16"/>
+                <w:szCs w:val="16"/>
                 <w:lang w:val="en-US"/>
                 <w14:textFill>
                   <w14:solidFill>
@@ -5582,8 +5824,8 @@
               <w:rPr>
                 <w:rFonts w:hint="default" w:ascii="JetBrainsMono NF" w:hAnsi="JetBrainsMono NF"/>
                 <w:color w:val="404040" w:themeColor="text1" w:themeTint="BF"/>
-                <w:sz w:val="20"/>
-                <w:szCs w:val="20"/>
+                <w:sz w:val="16"/>
+                <w:szCs w:val="16"/>
                 <w14:textFill>
                   <w14:solidFill>
                     <w14:schemeClr w14:val="tx1">
@@ -5614,8 +5856,8 @@
                 <w:b/>
                 <w:bCs/>
                 <w:color w:val="404040" w:themeColor="text1" w:themeTint="BF"/>
-                <w:sz w:val="20"/>
-                <w:szCs w:val="20"/>
+                <w:sz w:val="16"/>
+                <w:szCs w:val="16"/>
                 <w14:textFill>
                   <w14:solidFill>
                     <w14:schemeClr w14:val="tx1">
@@ -5632,19 +5874,18 @@
                 <w:b/>
                 <w:bCs/>
                 <w:color w:val="404040" w:themeColor="text1" w:themeTint="BF"/>
-                <w:sz w:val="20"/>
-                <w:szCs w:val="20"/>
-                <w:lang w:val="en-US"/>
-                <w14:textFill>
-                  <w14:solidFill>
-                    <w14:schemeClr w14:val="tx1">
-                      <w14:lumMod w14:val="75000"/>
-                      <w14:lumOff w14:val="25000"/>
-                    </w14:schemeClr>
-                  </w14:solidFill>
-                </w14:textFill>
-              </w:rPr>
-              <w:t xml:space="preserve">Main </w:t>
+                <w:sz w:val="16"/>
+                <w:szCs w:val="16"/>
+                <w14:textFill>
+                  <w14:solidFill>
+                    <w14:schemeClr w14:val="tx1">
+                      <w14:lumMod w14:val="75000"/>
+                      <w14:lumOff w14:val="25000"/>
+                    </w14:schemeClr>
+                  </w14:solidFill>
+                </w14:textFill>
+              </w:rPr>
+              <w:t>Techs</w:t>
             </w:r>
             <w:r>
               <w:rPr>
@@ -5652,25 +5893,45 @@
                 <w:b/>
                 <w:bCs/>
                 <w:color w:val="404040" w:themeColor="text1" w:themeTint="BF"/>
-                <w:sz w:val="20"/>
-                <w:szCs w:val="20"/>
-                <w14:textFill>
-                  <w14:solidFill>
-                    <w14:schemeClr w14:val="tx1">
-                      <w14:lumMod w14:val="75000"/>
-                      <w14:lumOff w14:val="25000"/>
-                    </w14:schemeClr>
-                  </w14:solidFill>
-                </w14:textFill>
-              </w:rPr>
-              <w:t xml:space="preserve">Techs: </w:t>
-            </w:r>
-            <w:r>
-              <w:rPr>
-                <w:rFonts w:hint="default" w:ascii="JetBrainsMono NF" w:hAnsi="JetBrainsMono NF" w:cs="JetBrainsMono NF"/>
-                <w:color w:val="404040" w:themeColor="text1" w:themeTint="BF"/>
-                <w:sz w:val="20"/>
-                <w:szCs w:val="20"/>
+                <w:sz w:val="16"/>
+                <w:szCs w:val="16"/>
+                <w:lang w:val="en-US"/>
+                <w14:textFill>
+                  <w14:solidFill>
+                    <w14:schemeClr w14:val="tx1">
+                      <w14:lumMod w14:val="75000"/>
+                      <w14:lumOff w14:val="25000"/>
+                    </w14:schemeClr>
+                  </w14:solidFill>
+                </w14:textFill>
+              </w:rPr>
+              <w:t xml:space="preserve"> Stack</w:t>
+            </w:r>
+            <w:r>
+              <w:rPr>
+                <w:rFonts w:hint="default" w:ascii="JetBrainsMono NF" w:hAnsi="JetBrainsMono NF" w:cs="JetBrainsMono NF"/>
+                <w:b/>
+                <w:bCs/>
+                <w:color w:val="404040" w:themeColor="text1" w:themeTint="BF"/>
+                <w:sz w:val="16"/>
+                <w:szCs w:val="16"/>
+                <w14:textFill>
+                  <w14:solidFill>
+                    <w14:schemeClr w14:val="tx1">
+                      <w14:lumMod w14:val="75000"/>
+                      <w14:lumOff w14:val="25000"/>
+                    </w14:schemeClr>
+                  </w14:solidFill>
+                </w14:textFill>
+              </w:rPr>
+              <w:t xml:space="preserve">: </w:t>
+            </w:r>
+            <w:r>
+              <w:rPr>
+                <w:rFonts w:hint="default" w:ascii="JetBrainsMono NF" w:hAnsi="JetBrainsMono NF" w:cs="JetBrainsMono NF"/>
+                <w:color w:val="404040" w:themeColor="text1" w:themeTint="BF"/>
+                <w:sz w:val="16"/>
+                <w:szCs w:val="16"/>
                 <w14:textFill>
                   <w14:solidFill>
                     <w14:schemeClr w14:val="tx1">
@@ -5686,8 +5947,8 @@
               <w:rPr>
                 <w:rFonts w:hint="default" w:ascii="JetBrainsMono NF" w:hAnsi="JetBrainsMono NF" w:cs="JetBrainsMono NF"/>
                 <w:color w:val="404040" w:themeColor="text1" w:themeTint="BF"/>
-                <w:sz w:val="20"/>
-                <w:szCs w:val="20"/>
+                <w:sz w:val="16"/>
+                <w:szCs w:val="16"/>
                 <w:lang w:val="en-US"/>
                 <w14:textFill>
                   <w14:solidFill>
@@ -5704,8 +5965,8 @@
               <w:rPr>
                 <w:rFonts w:hint="default" w:ascii="JetBrainsMono NF" w:hAnsi="JetBrainsMono NF" w:cs="JetBrainsMono NF"/>
                 <w:color w:val="404040" w:themeColor="text1" w:themeTint="BF"/>
-                <w:sz w:val="20"/>
-                <w:szCs w:val="20"/>
+                <w:sz w:val="16"/>
+                <w:szCs w:val="16"/>
                 <w14:textFill>
                   <w14:solidFill>
                     <w14:schemeClr w14:val="tx1">
@@ -5721,8 +5982,8 @@
               <w:rPr>
                 <w:rFonts w:hint="default" w:ascii="JetBrainsMono NF" w:hAnsi="JetBrainsMono NF" w:cs="JetBrainsMono NF"/>
                 <w:color w:val="404040" w:themeColor="text1" w:themeTint="BF"/>
-                <w:sz w:val="20"/>
-                <w:szCs w:val="20"/>
+                <w:sz w:val="16"/>
+                <w:szCs w:val="16"/>
                 <w:lang w:val="en-US"/>
                 <w14:textFill>
                   <w14:solidFill>
@@ -5739,8 +6000,8 @@
               <w:rPr>
                 <w:rFonts w:hint="default" w:ascii="JetBrainsMono NF" w:hAnsi="JetBrainsMono NF" w:cs="JetBrainsMono NF"/>
                 <w:color w:val="404040" w:themeColor="text1" w:themeTint="BF"/>
-                <w:sz w:val="20"/>
-                <w:szCs w:val="20"/>
+                <w:sz w:val="16"/>
+                <w:szCs w:val="16"/>
                 <w14:textFill>
                   <w14:solidFill>
                     <w14:schemeClr w14:val="tx1">
@@ -5771,8 +6032,8 @@
                 <w:b w:val="0"/>
                 <w:bCs w:val="0"/>
                 <w:color w:val="auto"/>
-                <w:sz w:val="20"/>
-                <w:szCs w:val="20"/>
+                <w:sz w:val="16"/>
+                <w:szCs w:val="16"/>
               </w:rPr>
             </w:pPr>
             <w:r>
@@ -5781,8 +6042,8 @@
                 <w:b/>
                 <w:bCs/>
                 <w:color w:val="404040" w:themeColor="text1" w:themeTint="BF"/>
-                <w:sz w:val="20"/>
-                <w:szCs w:val="20"/>
+                <w:sz w:val="16"/>
+                <w:szCs w:val="16"/>
                 <w14:textFill>
                   <w14:solidFill>
                     <w14:schemeClr w14:val="tx1">
@@ -5800,8 +6061,8 @@
                 <w:b/>
                 <w:bCs/>
                 <w:color w:val="404040" w:themeColor="text1" w:themeTint="BF"/>
-                <w:sz w:val="20"/>
-                <w:szCs w:val="20"/>
+                <w:sz w:val="16"/>
+                <w:szCs w:val="16"/>
                 <w:lang w:val="en-US"/>
                 <w14:textFill>
                   <w14:solidFill>
@@ -5820,8 +6081,8 @@
                 <w:b w:val="0"/>
                 <w:bCs w:val="0"/>
                 <w:color w:val="auto"/>
-                <w:sz w:val="20"/>
-                <w:szCs w:val="20"/>
+                <w:sz w:val="16"/>
+                <w:szCs w:val="16"/>
                 <w:lang w:val="en-US"/>
               </w:rPr>
               <w:fldChar w:fldCharType="begin"/>
@@ -5832,8 +6093,8 @@
                 <w:b w:val="0"/>
                 <w:bCs w:val="0"/>
                 <w:color w:val="auto"/>
-                <w:sz w:val="20"/>
-                <w:szCs w:val="20"/>
+                <w:sz w:val="16"/>
+                <w:szCs w:val="16"/>
                 <w:lang w:val="en-US"/>
               </w:rPr>
               <w:instrText xml:space="preserve"> HYPERLINK "https://pi-admin-client.vercel.app" </w:instrText>
@@ -5844,8 +6105,8 @@
                 <w:b w:val="0"/>
                 <w:bCs w:val="0"/>
                 <w:color w:val="auto"/>
-                <w:sz w:val="20"/>
-                <w:szCs w:val="20"/>
+                <w:sz w:val="16"/>
+                <w:szCs w:val="16"/>
                 <w:lang w:val="en-US"/>
               </w:rPr>
               <w:fldChar w:fldCharType="separate"/>
@@ -5857,8 +6118,8 @@
                 <w:b w:val="0"/>
                 <w:bCs w:val="0"/>
                 <w:color w:val="auto"/>
-                <w:sz w:val="20"/>
-                <w:szCs w:val="20"/>
+                <w:sz w:val="16"/>
+                <w:szCs w:val="16"/>
                 <w:lang w:val="en-US"/>
               </w:rPr>
               <w:t>Demo</w:t>
@@ -5869,8 +6130,8 @@
                 <w:b w:val="0"/>
                 <w:bCs w:val="0"/>
                 <w:color w:val="auto"/>
-                <w:sz w:val="20"/>
-                <w:szCs w:val="20"/>
+                <w:sz w:val="16"/>
+                <w:szCs w:val="16"/>
                 <w:lang w:val="en-US"/>
               </w:rPr>
               <w:fldChar w:fldCharType="end"/>
@@ -5881,22 +6142,20 @@
                 <w:b w:val="0"/>
                 <w:bCs w:val="0"/>
                 <w:color w:val="auto"/>
-                <w:sz w:val="20"/>
-                <w:szCs w:val="20"/>
+                <w:sz w:val="16"/>
+                <w:szCs w:val="16"/>
                 <w:lang w:val="en-US"/>
               </w:rPr>
               <w:t xml:space="preserve">   </w:t>
             </w:r>
-            <w:bookmarkStart w:id="0" w:name="_GoBack"/>
-            <w:bookmarkEnd w:id="0"/>
             <w:r>
               <w:rPr>
                 <w:rFonts w:hint="default" w:ascii="JetBrainsMono NF" w:hAnsi="JetBrainsMono NF" w:cs="JetBrainsMono NF"/>
                 <w:b/>
                 <w:bCs/>
                 <w:color w:val="404040" w:themeColor="text1" w:themeTint="BF"/>
-                <w:sz w:val="20"/>
-                <w:szCs w:val="20"/>
+                <w:sz w:val="16"/>
+                <w:szCs w:val="16"/>
                 <w14:textFill>
                   <w14:solidFill>
                     <w14:schemeClr w14:val="tx1">
@@ -5914,8 +6173,8 @@
                 <w:b w:val="0"/>
                 <w:bCs w:val="0"/>
                 <w:color w:val="auto"/>
-                <w:sz w:val="20"/>
-                <w:szCs w:val="20"/>
+                <w:sz w:val="16"/>
+                <w:szCs w:val="16"/>
               </w:rPr>
               <w:fldChar w:fldCharType="begin"/>
             </w:r>
@@ -5925,8 +6184,8 @@
                 <w:b w:val="0"/>
                 <w:bCs w:val="0"/>
                 <w:color w:val="auto"/>
-                <w:sz w:val="20"/>
-                <w:szCs w:val="20"/>
+                <w:sz w:val="16"/>
+                <w:szCs w:val="16"/>
               </w:rPr>
               <w:instrText xml:space="preserve"> HYPERLINK "https://github.com/orgs/Hai-Ba-Con-Ga/repositories" </w:instrText>
             </w:r>
@@ -5936,8 +6195,8 @@
                 <w:b w:val="0"/>
                 <w:bCs w:val="0"/>
                 <w:color w:val="auto"/>
-                <w:sz w:val="20"/>
-                <w:szCs w:val="20"/>
+                <w:sz w:val="16"/>
+                <w:szCs w:val="16"/>
               </w:rPr>
               <w:fldChar w:fldCharType="separate"/>
             </w:r>
@@ -5948,8 +6207,8 @@
                 <w:b w:val="0"/>
                 <w:bCs w:val="0"/>
                 <w:color w:val="auto"/>
-                <w:sz w:val="20"/>
-                <w:szCs w:val="20"/>
+                <w:sz w:val="16"/>
+                <w:szCs w:val="16"/>
               </w:rPr>
               <w:t>Github</w:t>
             </w:r>
@@ -5959,8 +6218,8 @@
                 <w:b w:val="0"/>
                 <w:bCs w:val="0"/>
                 <w:color w:val="auto"/>
-                <w:sz w:val="20"/>
-                <w:szCs w:val="20"/>
+                <w:sz w:val="16"/>
+                <w:szCs w:val="16"/>
               </w:rPr>
               <w:fldChar w:fldCharType="end"/>
             </w:r>
@@ -5970,8 +6229,8 @@
                 <w:b w:val="0"/>
                 <w:bCs w:val="0"/>
                 <w:color w:val="auto"/>
-                <w:sz w:val="20"/>
-                <w:szCs w:val="20"/>
+                <w:sz w:val="16"/>
+                <w:szCs w:val="16"/>
                 <w:lang w:val="en-US"/>
               </w:rPr>
               <w:t xml:space="preserve"> </w:t>
@@ -5982,8 +6241,8 @@
                 <w:b w:val="0"/>
                 <w:bCs w:val="0"/>
                 <w:color w:val="auto"/>
-                <w:sz w:val="13"/>
-                <w:szCs w:val="13"/>
+                <w:sz w:val="10"/>
+                <w:szCs w:val="10"/>
                 <w:lang w:val="en-US"/>
               </w:rPr>
               <w:t>(Private repositories due to company contract)</w:t>
@@ -6007,8 +6266,8 @@
                 <w:b/>
                 <w:bCs/>
                 <w:color w:val="404040" w:themeColor="text1" w:themeTint="BF"/>
-                <w:sz w:val="20"/>
-                <w:szCs w:val="20"/>
+                <w:sz w:val="16"/>
+                <w:szCs w:val="16"/>
                 <w14:textFill>
                   <w14:solidFill>
                     <w14:schemeClr w14:val="tx1">
@@ -6025,8 +6284,8 @@
                 <w:b/>
                 <w:bCs/>
                 <w:color w:val="404040" w:themeColor="text1" w:themeTint="BF"/>
-                <w:sz w:val="20"/>
-                <w:szCs w:val="20"/>
+                <w:sz w:val="16"/>
+                <w:szCs w:val="16"/>
                 <w14:textFill>
                   <w14:solidFill>
                     <w14:schemeClr w14:val="tx1">
@@ -6044,8 +6303,8 @@
                 <w:b w:val="0"/>
                 <w:bCs w:val="0"/>
                 <w:color w:val="404040" w:themeColor="text1" w:themeTint="BF"/>
-                <w:sz w:val="20"/>
-                <w:szCs w:val="20"/>
+                <w:sz w:val="16"/>
+                <w:szCs w:val="16"/>
                 <w:lang w:val="en-US"/>
                 <w14:textFill>
                   <w14:solidFill>
@@ -6064,8 +6323,8 @@
                 <w:b/>
                 <w:bCs/>
                 <w:color w:val="404040" w:themeColor="text1" w:themeTint="BF"/>
-                <w:sz w:val="20"/>
-                <w:szCs w:val="20"/>
+                <w:sz w:val="16"/>
+                <w:szCs w:val="16"/>
                 <w:lang w:val="en-US"/>
                 <w14:textFill>
                   <w14:solidFill>
@@ -6084,8 +6343,8 @@
                 <w:b w:val="0"/>
                 <w:bCs w:val="0"/>
                 <w:color w:val="404040" w:themeColor="text1" w:themeTint="BF"/>
-                <w:sz w:val="20"/>
-                <w:szCs w:val="20"/>
+                <w:sz w:val="16"/>
+                <w:szCs w:val="16"/>
                 <w:lang w:val="en-US"/>
                 <w14:textFill>
                   <w14:solidFill>
@@ -6111,13 +6370,14 @@
           <w:rFonts w:hint="default" w:ascii="JetBrainsMono NF" w:hAnsi="JetBrainsMono NF" w:cs="JetBrainsMono NF"/>
           <w:b/>
           <w:bCs/>
-          <w:sz w:val="30"/>
-          <w:szCs w:val="30"/>
+          <w:sz w:val="24"/>
+          <w:szCs w:val="24"/>
         </w:rPr>
       </w:pPr>
       <w:r>
         <w:rPr>
-          <w:sz w:val="22"/>
+          <w:sz w:val="20"/>
+          <w:szCs w:val="20"/>
         </w:rPr>
         <mc:AlternateContent>
           <mc:Choice Requires="wps">
@@ -6199,8 +6459,8 @@
           <w:b/>
           <w:bCs/>
           <w:color w:val="262626" w:themeColor="text1" w:themeTint="D9"/>
-          <w:sz w:val="30"/>
-          <w:szCs w:val="30"/>
+          <w:sz w:val="24"/>
+          <w:szCs w:val="24"/>
           <w14:textFill>
             <w14:solidFill>
               <w14:schemeClr w14:val="tx1">
@@ -6217,8 +6477,8 @@
           <w:b/>
           <w:bCs/>
           <w:color w:val="262626" w:themeColor="text1" w:themeTint="D9"/>
-          <w:sz w:val="30"/>
-          <w:szCs w:val="30"/>
+          <w:sz w:val="20"/>
+          <w:szCs w:val="20"/>
           <w14:textFill>
             <w14:solidFill>
               <w14:schemeClr w14:val="tx1">
@@ -6249,16 +6509,16 @@
         <w:rPr>
           <w:rFonts w:hint="default" w:ascii="JetBrainsMono NF" w:hAnsi="JetBrainsMono NF" w:cs="JetBrainsMono NF"/>
           <w:color w:val="auto"/>
-          <w:sz w:val="20"/>
-          <w:szCs w:val="20"/>
+          <w:sz w:val="16"/>
+          <w:szCs w:val="16"/>
         </w:rPr>
       </w:pPr>
       <w:r>
         <w:rPr>
           <w:rFonts w:hint="default" w:ascii="JetBrainsMono NF" w:hAnsi="JetBrainsMono NF"/>
           <w:color w:val="auto"/>
-          <w:sz w:val="20"/>
-          <w:szCs w:val="20"/>
+          <w:sz w:val="16"/>
+          <w:szCs w:val="16"/>
           <w:u w:val="none"/>
         </w:rPr>
         <w:fldChar w:fldCharType="begin"/>
@@ -6267,8 +6527,8 @@
         <w:rPr>
           <w:rFonts w:hint="default" w:ascii="JetBrainsMono NF" w:hAnsi="JetBrainsMono NF"/>
           <w:color w:val="auto"/>
-          <w:sz w:val="20"/>
-          <w:szCs w:val="20"/>
+          <w:sz w:val="16"/>
+          <w:szCs w:val="16"/>
           <w:u w:val="none"/>
         </w:rPr>
         <w:instrText xml:space="preserve"> HYPERLINK "https://www.coursera.org/account/accomplishments/specialization/AA373JMWJTLF" </w:instrText>
@@ -6277,8 +6537,8 @@
         <w:rPr>
           <w:rFonts w:hint="default" w:ascii="JetBrainsMono NF" w:hAnsi="JetBrainsMono NF"/>
           <w:color w:val="auto"/>
-          <w:sz w:val="20"/>
-          <w:szCs w:val="20"/>
+          <w:sz w:val="16"/>
+          <w:szCs w:val="16"/>
           <w:u w:val="none"/>
         </w:rPr>
         <w:fldChar w:fldCharType="separate"/>
@@ -6288,8 +6548,8 @@
           <w:rStyle w:val="4"/>
           <w:rFonts w:hint="default" w:ascii="JetBrainsMono NF" w:hAnsi="JetBrainsMono NF"/>
           <w:color w:val="auto"/>
-          <w:sz w:val="20"/>
-          <w:szCs w:val="20"/>
+          <w:sz w:val="16"/>
+          <w:szCs w:val="16"/>
           <w:lang w:val="en-US"/>
         </w:rPr>
         <w:t>Coursera - U</w:t>
@@ -6299,8 +6559,8 @@
           <w:rStyle w:val="4"/>
           <w:rFonts w:hint="default" w:ascii="JetBrainsMono NF" w:hAnsi="JetBrainsMono NF"/>
           <w:color w:val="auto"/>
-          <w:sz w:val="20"/>
-          <w:szCs w:val="20"/>
+          <w:sz w:val="16"/>
+          <w:szCs w:val="16"/>
         </w:rPr>
         <w:t>ser Experience Research and Design</w:t>
       </w:r>
@@ -6308,8 +6568,8 @@
         <w:rPr>
           <w:rFonts w:hint="default" w:ascii="JetBrainsMono NF" w:hAnsi="JetBrainsMono NF"/>
           <w:color w:val="auto"/>
-          <w:sz w:val="20"/>
-          <w:szCs w:val="20"/>
+          <w:sz w:val="16"/>
+          <w:szCs w:val="16"/>
           <w:u w:val="none"/>
         </w:rPr>
         <w:fldChar w:fldCharType="end"/>
@@ -6334,16 +6594,16 @@
           <w:rStyle w:val="4"/>
           <w:rFonts w:hint="default" w:ascii="JetBrainsMono NF" w:hAnsi="JetBrainsMono NF" w:cs="JetBrainsMono NF"/>
           <w:color w:val="auto"/>
-          <w:sz w:val="20"/>
-          <w:szCs w:val="20"/>
+          <w:sz w:val="16"/>
+          <w:szCs w:val="16"/>
         </w:rPr>
       </w:pPr>
       <w:r>
         <w:rPr>
           <w:rFonts w:hint="default" w:ascii="JetBrainsMono NF" w:hAnsi="JetBrainsMono NF"/>
           <w:color w:val="auto"/>
-          <w:sz w:val="20"/>
-          <w:szCs w:val="20"/>
+          <w:sz w:val="16"/>
+          <w:szCs w:val="16"/>
         </w:rPr>
         <w:fldChar w:fldCharType="begin"/>
       </w:r>
@@ -6351,8 +6611,8 @@
         <w:rPr>
           <w:rFonts w:hint="default" w:ascii="JetBrainsMono NF" w:hAnsi="JetBrainsMono NF"/>
           <w:color w:val="auto"/>
-          <w:sz w:val="20"/>
-          <w:szCs w:val="20"/>
+          <w:sz w:val="16"/>
+          <w:szCs w:val="16"/>
         </w:rPr>
         <w:instrText xml:space="preserve"> HYPERLINK "https://www.coursera.org/account/accomplishments/specialization/PVMY9MRAZN5G" </w:instrText>
       </w:r>
@@ -6360,8 +6620,8 @@
         <w:rPr>
           <w:rFonts w:hint="default" w:ascii="JetBrainsMono NF" w:hAnsi="JetBrainsMono NF"/>
           <w:color w:val="auto"/>
-          <w:sz w:val="20"/>
-          <w:szCs w:val="20"/>
+          <w:sz w:val="16"/>
+          <w:szCs w:val="16"/>
         </w:rPr>
         <w:fldChar w:fldCharType="separate"/>
       </w:r>
@@ -6370,8 +6630,8 @@
           <w:rStyle w:val="4"/>
           <w:rFonts w:hint="default" w:ascii="JetBrainsMono NF" w:hAnsi="JetBrainsMono NF"/>
           <w:color w:val="auto"/>
-          <w:sz w:val="20"/>
-          <w:szCs w:val="20"/>
+          <w:sz w:val="16"/>
+          <w:szCs w:val="16"/>
           <w:lang w:val="en-US"/>
         </w:rPr>
         <w:t>Coursera - P</w:t>
@@ -6381,8 +6641,8 @@
           <w:rStyle w:val="4"/>
           <w:rFonts w:hint="default" w:ascii="JetBrainsMono NF" w:hAnsi="JetBrainsMono NF"/>
           <w:color w:val="auto"/>
-          <w:sz w:val="20"/>
-          <w:szCs w:val="20"/>
+          <w:sz w:val="16"/>
+          <w:szCs w:val="16"/>
         </w:rPr>
         <w:t>roject Management Principles and Practices</w:t>
       </w:r>
@@ -6390,8 +6650,8 @@
         <w:rPr>
           <w:rFonts w:hint="default" w:ascii="JetBrainsMono NF" w:hAnsi="JetBrainsMono NF"/>
           <w:color w:val="auto"/>
-          <w:sz w:val="20"/>
-          <w:szCs w:val="20"/>
+          <w:sz w:val="16"/>
+          <w:szCs w:val="16"/>
         </w:rPr>
         <w:fldChar w:fldCharType="end"/>
       </w:r>
@@ -6414,16 +6674,16 @@
         <w:rPr>
           <w:rFonts w:hint="default" w:ascii="JetBrainsMono NF" w:hAnsi="JetBrainsMono NF" w:cs="JetBrainsMono NF"/>
           <w:color w:val="auto"/>
-          <w:sz w:val="18"/>
-          <w:szCs w:val="18"/>
+          <w:sz w:val="15"/>
+          <w:szCs w:val="15"/>
         </w:rPr>
       </w:pPr>
       <w:r>
         <w:rPr>
           <w:rFonts w:hint="default" w:ascii="JetBrainsMono NF" w:hAnsi="JetBrainsMono NF"/>
           <w:color w:val="auto"/>
-          <w:sz w:val="20"/>
-          <w:szCs w:val="20"/>
+          <w:sz w:val="16"/>
+          <w:szCs w:val="16"/>
           <w:u w:val="none"/>
         </w:rPr>
         <w:fldChar w:fldCharType="begin"/>
@@ -6432,8 +6692,8 @@
         <w:rPr>
           <w:rFonts w:hint="default" w:ascii="JetBrainsMono NF" w:hAnsi="JetBrainsMono NF"/>
           <w:color w:val="auto"/>
-          <w:sz w:val="20"/>
-          <w:szCs w:val="20"/>
+          <w:sz w:val="16"/>
+          <w:szCs w:val="16"/>
           <w:u w:val="none"/>
         </w:rPr>
         <w:instrText xml:space="preserve"> HYPERLINK "https://www.coursera.org/account/accomplishments/specialization/YJ2DWJBCYJGD" </w:instrText>
@@ -6442,8 +6702,8 @@
         <w:rPr>
           <w:rFonts w:hint="default" w:ascii="JetBrainsMono NF" w:hAnsi="JetBrainsMono NF"/>
           <w:color w:val="auto"/>
-          <w:sz w:val="20"/>
-          <w:szCs w:val="20"/>
+          <w:sz w:val="16"/>
+          <w:szCs w:val="16"/>
           <w:u w:val="none"/>
         </w:rPr>
         <w:fldChar w:fldCharType="separate"/>
@@ -6453,8 +6713,8 @@
           <w:rStyle w:val="4"/>
           <w:rFonts w:hint="default" w:ascii="JetBrainsMono NF" w:hAnsi="JetBrainsMono NF"/>
           <w:color w:val="auto"/>
-          <w:sz w:val="20"/>
-          <w:szCs w:val="20"/>
+          <w:sz w:val="16"/>
+          <w:szCs w:val="16"/>
           <w:lang w:val="en-US"/>
         </w:rPr>
         <w:t>Coursera - S</w:t>
@@ -6464,8 +6724,8 @@
           <w:rStyle w:val="4"/>
           <w:rFonts w:hint="default" w:ascii="JetBrainsMono NF" w:hAnsi="JetBrainsMono NF"/>
           <w:color w:val="auto"/>
-          <w:sz w:val="20"/>
-          <w:szCs w:val="20"/>
+          <w:sz w:val="16"/>
+          <w:szCs w:val="16"/>
         </w:rPr>
         <w:t>oftware Development Lifecycle</w:t>
       </w:r>
@@ -6473,8 +6733,8 @@
         <w:rPr>
           <w:rFonts w:hint="default" w:ascii="JetBrainsMono NF" w:hAnsi="JetBrainsMono NF"/>
           <w:color w:val="auto"/>
-          <w:sz w:val="20"/>
-          <w:szCs w:val="20"/>
+          <w:sz w:val="16"/>
+          <w:szCs w:val="16"/>
           <w:u w:val="none"/>
         </w:rPr>
         <w:fldChar w:fldCharType="end"/>
@@ -6498,16 +6758,16 @@
         <w:rPr>
           <w:rFonts w:hint="default" w:ascii="JetBrainsMono NF" w:hAnsi="JetBrainsMono NF" w:cs="JetBrainsMono NF"/>
           <w:color w:val="auto"/>
-          <w:sz w:val="18"/>
-          <w:szCs w:val="18"/>
+          <w:sz w:val="15"/>
+          <w:szCs w:val="15"/>
         </w:rPr>
       </w:pPr>
       <w:r>
         <w:rPr>
           <w:rFonts w:hint="default" w:ascii="JetBrainsMono NF" w:hAnsi="JetBrainsMono NF"/>
           <w:color w:val="auto"/>
-          <w:sz w:val="20"/>
-          <w:szCs w:val="20"/>
+          <w:sz w:val="16"/>
+          <w:szCs w:val="16"/>
         </w:rPr>
         <w:fldChar w:fldCharType="begin"/>
       </w:r>
@@ -6515,8 +6775,8 @@
         <w:rPr>
           <w:rFonts w:hint="default" w:ascii="JetBrainsMono NF" w:hAnsi="JetBrainsMono NF"/>
           <w:color w:val="auto"/>
-          <w:sz w:val="20"/>
-          <w:szCs w:val="20"/>
+          <w:sz w:val="16"/>
+          <w:szCs w:val="16"/>
         </w:rPr>
         <w:instrText xml:space="preserve"> HYPERLINK "https://www.coursera.org/account/accomplishments/specialization/VF9BUZUWM5DY" </w:instrText>
       </w:r>
@@ -6524,8 +6784,8 @@
         <w:rPr>
           <w:rFonts w:hint="default" w:ascii="JetBrainsMono NF" w:hAnsi="JetBrainsMono NF"/>
           <w:color w:val="auto"/>
-          <w:sz w:val="20"/>
-          <w:szCs w:val="20"/>
+          <w:sz w:val="16"/>
+          <w:szCs w:val="16"/>
         </w:rPr>
         <w:fldChar w:fldCharType="separate"/>
       </w:r>
@@ -6534,8 +6794,8 @@
           <w:rStyle w:val="4"/>
           <w:rFonts w:hint="default" w:ascii="JetBrainsMono NF" w:hAnsi="JetBrainsMono NF"/>
           <w:color w:val="auto"/>
-          <w:sz w:val="20"/>
-          <w:szCs w:val="20"/>
+          <w:sz w:val="16"/>
+          <w:szCs w:val="16"/>
           <w:lang w:val="en-US"/>
         </w:rPr>
         <w:t>Coursera - C</w:t>
@@ -6545,8 +6805,8 @@
           <w:rStyle w:val="4"/>
           <w:rFonts w:hint="default" w:ascii="JetBrainsMono NF" w:hAnsi="JetBrainsMono NF"/>
           <w:color w:val="auto"/>
-          <w:sz w:val="20"/>
-          <w:szCs w:val="20"/>
+          <w:sz w:val="16"/>
+          <w:szCs w:val="16"/>
         </w:rPr>
         <w:t>omputer Communications</w:t>
       </w:r>
@@ -6554,8 +6814,8 @@
         <w:rPr>
           <w:rFonts w:hint="default" w:ascii="JetBrainsMono NF" w:hAnsi="JetBrainsMono NF"/>
           <w:color w:val="auto"/>
-          <w:sz w:val="20"/>
-          <w:szCs w:val="20"/>
+          <w:sz w:val="16"/>
+          <w:szCs w:val="16"/>
         </w:rPr>
         <w:fldChar w:fldCharType="end"/>
       </w:r>
@@ -6567,6 +6827,8 @@
           <w:rFonts w:hint="default" w:ascii="JetBrainsMono NF" w:hAnsi="JetBrainsMono NF" w:cs="JetBrainsMono NF"/>
           <w:b/>
           <w:bCs/>
+          <w:sz w:val="20"/>
+          <w:szCs w:val="20"/>
         </w:rPr>
       </w:pPr>
     </w:p>

</xml_diff>

<commit_message>
separate folder + coverletter + add variant mobile role
</commit_message>
<xml_diff>
--- a/resume/Resume_Nguyen_Manh_Hung.docx
+++ b/resume/Resume_Nguyen_Manh_Hung.docx
@@ -38,6 +38,12 @@
             <w:insideH w:val="single" w:color="auto" w:sz="4" w:space="0"/>
             <w:insideV w:val="none" w:color="auto" w:sz="0" w:space="0"/>
           </w:tblBorders>
+          <w:tblCellMar>
+            <w:top w:w="0" w:type="dxa"/>
+            <w:left w:w="108" w:type="dxa"/>
+            <w:bottom w:w="0" w:type="dxa"/>
+            <w:right w:w="108" w:type="dxa"/>
+          </w:tblCellMar>
         </w:tblPrEx>
         <w:tc>
           <w:tcPr>
@@ -3207,6 +3213,7 @@
               <w:keepLines w:val="0"/>
               <w:widowControl/>
               <w:numPr>
+                <w:ilvl w:val="0"/>
                 <w:numId w:val="0"/>
               </w:numPr>
               <w:suppressLineNumbers w:val="0"/>
@@ -3256,7 +3263,7 @@
         <w:bidi w:val="0"/>
         <w:adjustRightInd/>
         <w:snapToGrid/>
-        <w:spacing w:before="285" w:beforeLines="79" w:beforeAutospacing="0" w:after="497" w:afterLines="138" w:afterAutospacing="0" w:line="240" w:lineRule="auto"/>
+        <w:spacing w:before="108" w:beforeLines="30" w:beforeAutospacing="0" w:after="497" w:afterLines="138" w:afterAutospacing="0" w:line="240" w:lineRule="auto"/>
         <w:ind w:left="0" w:leftChars="0" w:firstLine="0" w:firstLineChars="0"/>
         <w:jc w:val="left"/>
         <w:textAlignment w:val="auto"/>
@@ -3275,7 +3282,7 @@
           <w:ilvl w:val="0"/>
           <w:numId w:val="0"/>
         </w:numPr>
-        <w:spacing w:before="250" w:beforeLines="69" w:beforeAutospacing="0" w:after="0" w:afterAutospacing="0" w:line="240" w:lineRule="auto"/>
+        <w:spacing w:before="250" w:beforeLines="69" w:beforeAutospacing="0" w:after="71" w:afterLines="19" w:afterAutospacing="0" w:line="240" w:lineRule="auto"/>
         <w:rPr>
           <w:rFonts w:hint="default" w:ascii="JetBrainsMono NF" w:hAnsi="JetBrainsMono NF" w:cs="JetBrainsMono NF"/>
           <w:sz w:val="21"/>
@@ -3347,30 +3354,42 @@
           </w:tcPr>
           <w:p>
             <w:pPr>
+              <w:widowControl w:val="0"/>
               <w:numPr>
                 <w:ilvl w:val="0"/>
                 <w:numId w:val="3"/>
               </w:numPr>
               <w:bidi w:val="0"/>
-              <w:spacing w:beforeAutospacing="0"/>
-              <w:rPr>
-                <w:rFonts w:hint="default" w:ascii="JetBrainsMono NF" w:hAnsi="JetBrainsMono NF" w:cs="JetBrainsMono NF"/>
-                <w:sz w:val="14"/>
-                <w:szCs w:val="14"/>
-                <w:lang w:val="en-US"/>
+              <w:jc w:val="both"/>
+              <w:rPr>
+                <w:rFonts w:hint="default" w:ascii="JetBrainsMono NF" w:hAnsi="JetBrainsMono NF" w:cs="JetBrainsMono NF"/>
+                <w:sz w:val="14"/>
+                <w:szCs w:val="14"/>
               </w:rPr>
             </w:pPr>
             <w:r>
               <w:rPr>
-                <w:rFonts w:hint="default" w:ascii="JetBrainsMono NF" w:hAnsi="JetBrainsMono NF" w:cs="JetBrainsMono NF"/>
-                <w:sz w:val="14"/>
-                <w:szCs w:val="14"/>
-              </w:rPr>
-              <w:t xml:space="preserve">Proficient in web application development using </w:t>
-            </w:r>
-            <w:r>
-              <w:rPr>
-                <w:rFonts w:hint="default" w:ascii="JetBrainsMono NF" w:hAnsi="JetBrainsMono NF" w:cs="JetBrainsMono NF"/>
+                <w:rFonts w:hint="default" w:ascii="JetBrainsMono NF" w:hAnsi="JetBrainsMono NF"/>
+                <w:b/>
+                <w:bCs/>
+                <w:i/>
+                <w:iCs/>
+                <w:sz w:val="14"/>
+                <w:szCs w:val="14"/>
+              </w:rPr>
+              <w:t>Backend</w:t>
+            </w:r>
+            <w:r>
+              <w:rPr>
+                <w:rFonts w:hint="default" w:ascii="JetBrainsMono NF" w:hAnsi="JetBrainsMono NF"/>
+                <w:sz w:val="14"/>
+                <w:szCs w:val="14"/>
+              </w:rPr>
+              <w:t xml:space="preserve">: Proficient in </w:t>
+            </w:r>
+            <w:r>
+              <w:rPr>
+                <w:rFonts w:hint="default" w:ascii="JetBrainsMono NF" w:hAnsi="JetBrainsMono NF"/>
                 <w:b/>
                 <w:bCs/>
                 <w:sz w:val="14"/>
@@ -3380,7 +3399,7 @@
             </w:r>
             <w:r>
               <w:rPr>
-                <w:rFonts w:hint="default" w:ascii="JetBrainsMono NF" w:hAnsi="JetBrainsMono NF" w:cs="JetBrainsMono NF"/>
+                <w:rFonts w:hint="default" w:ascii="JetBrainsMono NF" w:hAnsi="JetBrainsMono NF"/>
                 <w:sz w:val="14"/>
                 <w:szCs w:val="14"/>
               </w:rPr>
@@ -3388,7 +3407,7 @@
             </w:r>
             <w:r>
               <w:rPr>
-                <w:rFonts w:hint="default" w:ascii="JetBrainsMono NF" w:hAnsi="JetBrainsMono NF" w:cs="JetBrainsMono NF"/>
+                <w:rFonts w:hint="default" w:ascii="JetBrainsMono NF" w:hAnsi="JetBrainsMono NF"/>
                 <w:b/>
                 <w:bCs/>
                 <w:sz w:val="14"/>
@@ -3398,69 +3417,33 @@
             </w:r>
             <w:r>
               <w:rPr>
-                <w:rFonts w:hint="default" w:ascii="JetBrainsMono NF" w:hAnsi="JetBrainsMono NF" w:cs="JetBrainsMono NF"/>
-                <w:sz w:val="14"/>
-                <w:szCs w:val="14"/>
-              </w:rPr>
-              <w:t xml:space="preserve"> to build RESTful APIs. Basic Knowledge with </w:t>
-            </w:r>
-            <w:r>
-              <w:rPr>
-                <w:rFonts w:hint="default" w:ascii="JetBrainsMono NF" w:hAnsi="JetBrainsMono NF" w:cs="JetBrainsMono NF"/>
-                <w:b/>
-                <w:bCs/>
-                <w:sz w:val="14"/>
-                <w:szCs w:val="14"/>
-              </w:rPr>
-              <w:t xml:space="preserve">Redis </w:t>
-            </w:r>
-            <w:r>
-              <w:rPr>
-                <w:rFonts w:hint="default" w:ascii="JetBrainsMono NF" w:hAnsi="JetBrainsMono NF" w:cs="JetBrainsMono NF"/>
-                <w:sz w:val="14"/>
-                <w:szCs w:val="14"/>
-              </w:rPr>
-              <w:t xml:space="preserve">for data caching, </w:t>
-            </w:r>
-            <w:r>
-              <w:rPr>
-                <w:rFonts w:hint="default" w:ascii="JetBrainsMono NF" w:hAnsi="JetBrainsMono NF" w:cs="JetBrainsMono NF"/>
-                <w:b/>
-                <w:bCs/>
-                <w:sz w:val="14"/>
-                <w:szCs w:val="14"/>
-              </w:rPr>
-              <w:t xml:space="preserve">Autofac </w:t>
-            </w:r>
-            <w:r>
-              <w:rPr>
-                <w:rFonts w:hint="default" w:ascii="JetBrainsMono NF" w:hAnsi="JetBrainsMono NF" w:cs="JetBrainsMono NF"/>
-                <w:sz w:val="14"/>
-                <w:szCs w:val="14"/>
-              </w:rPr>
-              <w:t xml:space="preserve">for dependency injection and lifecycle management, and handling errors in middleware. Skilled in data validation using annotations and </w:t>
-            </w:r>
-            <w:r>
-              <w:rPr>
-                <w:rFonts w:hint="default" w:ascii="JetBrainsMono NF" w:hAnsi="JetBrainsMono NF" w:cs="JetBrainsMono NF"/>
-                <w:b/>
-                <w:bCs/>
-                <w:sz w:val="14"/>
-                <w:szCs w:val="14"/>
-              </w:rPr>
-              <w:t>FluentAPI</w:t>
-            </w:r>
-            <w:r>
-              <w:rPr>
-                <w:rFonts w:hint="default" w:ascii="JetBrainsMono NF" w:hAnsi="JetBrainsMono NF" w:cs="JetBrainsMono NF"/>
-                <w:sz w:val="14"/>
-                <w:szCs w:val="14"/>
-              </w:rPr>
-              <w:t xml:space="preserve">. Proficient in </w:t>
-            </w:r>
-            <w:r>
-              <w:rPr>
-                <w:rFonts w:hint="default" w:ascii="JetBrainsMono NF" w:hAnsi="JetBrainsMono NF" w:cs="JetBrainsMono NF"/>
+                <w:rFonts w:hint="default" w:ascii="JetBrainsMono NF" w:hAnsi="JetBrainsMono NF"/>
+                <w:sz w:val="14"/>
+                <w:szCs w:val="14"/>
+              </w:rPr>
+              <w:t xml:space="preserve"> for building </w:t>
+            </w:r>
+            <w:r>
+              <w:rPr>
+                <w:rFonts w:hint="default" w:ascii="JetBrainsMono NF" w:hAnsi="JetBrainsMono NF"/>
+                <w:b/>
+                <w:bCs/>
+                <w:sz w:val="14"/>
+                <w:szCs w:val="14"/>
+              </w:rPr>
+              <w:t>RESTful APIs</w:t>
+            </w:r>
+            <w:r>
+              <w:rPr>
+                <w:rFonts w:hint="default" w:ascii="JetBrainsMono NF" w:hAnsi="JetBrainsMono NF"/>
+                <w:sz w:val="14"/>
+                <w:szCs w:val="14"/>
+              </w:rPr>
+              <w:t xml:space="preserve">. Experienced in data validation (Annotations, FluentAPI), caching (Redis), dependency injection (Autofac), and handling errors in middleware. Skilled in ORM with </w:t>
+            </w:r>
+            <w:r>
+              <w:rPr>
+                <w:rFonts w:hint="default" w:ascii="JetBrainsMono NF" w:hAnsi="JetBrainsMono NF"/>
                 <w:b/>
                 <w:bCs/>
                 <w:sz w:val="14"/>
@@ -3470,38 +3453,40 @@
             </w:r>
             <w:r>
               <w:rPr>
-                <w:rFonts w:hint="default" w:ascii="JetBrainsMono NF" w:hAnsi="JetBrainsMono NF" w:cs="JetBrainsMono NF"/>
-                <w:sz w:val="14"/>
-                <w:szCs w:val="14"/>
-              </w:rPr>
-              <w:t xml:space="preserve"> for ORM design, handling of entity snapshots for mapping and change tracking, and writing queries using </w:t>
-            </w:r>
-            <w:r>
-              <w:rPr>
-                <w:rFonts w:hint="default" w:ascii="JetBrainsMono NF" w:hAnsi="JetBrainsMono NF" w:cs="JetBrainsMono NF"/>
-                <w:b/>
-                <w:bCs/>
-                <w:sz w:val="14"/>
-                <w:szCs w:val="14"/>
-              </w:rPr>
-              <w:t>LINQ</w:t>
-            </w:r>
-            <w:r>
-              <w:rPr>
-                <w:rFonts w:hint="default" w:ascii="JetBrainsMono NF" w:hAnsi="JetBrainsMono NF" w:cs="JetBrainsMono NF"/>
-                <w:sz w:val="14"/>
-                <w:szCs w:val="14"/>
-              </w:rPr>
-              <w:t>.</w:t>
+                <w:rFonts w:hint="default" w:ascii="JetBrainsMono NF" w:hAnsi="JetBrainsMono NF"/>
+                <w:sz w:val="14"/>
+                <w:szCs w:val="14"/>
+              </w:rPr>
+              <w:t xml:space="preserve"> and </w:t>
+            </w:r>
+            <w:r>
+              <w:rPr>
+                <w:rFonts w:hint="default" w:ascii="JetBrainsMono NF" w:hAnsi="JetBrainsMono NF"/>
+                <w:b/>
+                <w:bCs/>
+                <w:sz w:val="14"/>
+                <w:szCs w:val="14"/>
+              </w:rPr>
+              <w:t xml:space="preserve">LINQ </w:t>
+            </w:r>
+            <w:r>
+              <w:rPr>
+                <w:rFonts w:hint="default" w:ascii="JetBrainsMono NF" w:hAnsi="JetBrainsMono NF"/>
+                <w:sz w:val="14"/>
+                <w:szCs w:val="14"/>
+              </w:rPr>
+              <w:t>queries.</w:t>
             </w:r>
           </w:p>
           <w:p>
             <w:pPr>
+              <w:widowControl w:val="0"/>
               <w:numPr>
                 <w:ilvl w:val="0"/>
                 <w:numId w:val="3"/>
               </w:numPr>
               <w:bidi w:val="0"/>
+              <w:jc w:val="both"/>
               <w:rPr>
                 <w:rFonts w:hint="default" w:ascii="JetBrainsMono NF" w:hAnsi="JetBrainsMono NF" w:cs="JetBrainsMono NF"/>
                 <w:sz w:val="14"/>
@@ -3510,73 +3495,63 @@
             </w:pPr>
             <w:r>
               <w:rPr>
-                <w:rFonts w:hint="default" w:ascii="JetBrainsMono NF" w:hAnsi="JetBrainsMono NF" w:cs="JetBrainsMono NF"/>
-                <w:sz w:val="14"/>
-                <w:szCs w:val="14"/>
-              </w:rPr>
-              <w:t xml:space="preserve">Intermediate with </w:t>
-            </w:r>
-            <w:r>
-              <w:rPr>
-                <w:rFonts w:hint="default" w:ascii="JetBrainsMono NF" w:hAnsi="JetBrainsMono NF" w:cs="JetBrainsMono NF"/>
-                <w:b/>
-                <w:bCs/>
-                <w:sz w:val="14"/>
-                <w:szCs w:val="14"/>
-              </w:rPr>
-              <w:t xml:space="preserve">PostgreSQL </w:t>
-            </w:r>
-            <w:r>
-              <w:rPr>
-                <w:rFonts w:hint="default" w:ascii="JetBrainsMono NF" w:hAnsi="JetBrainsMono NF" w:cs="JetBrainsMono NF"/>
-                <w:sz w:val="14"/>
-                <w:szCs w:val="14"/>
-              </w:rPr>
-              <w:t>and</w:t>
-            </w:r>
-            <w:r>
-              <w:rPr>
-                <w:rFonts w:hint="default" w:ascii="JetBrainsMono NF" w:hAnsi="JetBrainsMono NF" w:cs="JetBrainsMono NF"/>
-                <w:b/>
-                <w:bCs/>
-                <w:sz w:val="14"/>
-                <w:szCs w:val="14"/>
-              </w:rPr>
-              <w:t xml:space="preserve"> SQL Server</w:t>
-            </w:r>
-            <w:r>
-              <w:rPr>
-                <w:rFonts w:hint="default" w:ascii="JetBrainsMono NF" w:hAnsi="JetBrainsMono NF" w:cs="JetBrainsMono NF"/>
-                <w:sz w:val="14"/>
-                <w:szCs w:val="14"/>
-              </w:rPr>
-              <w:t xml:space="preserve"> for database design, optimization, and management.</w:t>
+                <w:rFonts w:hint="default" w:ascii="JetBrainsMono NF" w:hAnsi="JetBrainsMono NF"/>
+                <w:b/>
+                <w:bCs/>
+                <w:i/>
+                <w:iCs/>
+                <w:sz w:val="14"/>
+                <w:szCs w:val="14"/>
+              </w:rPr>
+              <w:t>Database</w:t>
+            </w:r>
+            <w:r>
+              <w:rPr>
+                <w:rFonts w:hint="default" w:ascii="JetBrainsMono NF" w:hAnsi="JetBrainsMono NF"/>
+                <w:sz w:val="14"/>
+                <w:szCs w:val="14"/>
+              </w:rPr>
+              <w:t>: Intermediate in PostgreSQL and SQL Server, including design, optimization, and query management.</w:t>
             </w:r>
           </w:p>
           <w:p>
             <w:pPr>
+              <w:widowControl w:val="0"/>
               <w:numPr>
                 <w:ilvl w:val="0"/>
                 <w:numId w:val="3"/>
               </w:numPr>
               <w:bidi w:val="0"/>
-              <w:rPr>
-                <w:rFonts w:hint="default" w:ascii="JetBrainsMono NF" w:hAnsi="JetBrainsMono NF" w:cs="JetBrainsMono NF"/>
+              <w:jc w:val="both"/>
+              <w:rPr>
+                <w:rFonts w:hint="default" w:ascii="JetBrainsMono NF" w:hAnsi="JetBrainsMono NF"/>
                 <w:sz w:val="14"/>
                 <w:szCs w:val="14"/>
               </w:rPr>
             </w:pPr>
             <w:r>
               <w:rPr>
-                <w:rFonts w:hint="default" w:ascii="JetBrainsMono NF" w:hAnsi="JetBrainsMono NF" w:cs="JetBrainsMono NF"/>
-                <w:sz w:val="14"/>
-                <w:szCs w:val="14"/>
-              </w:rPr>
-              <w:t xml:space="preserve">Intermediate in </w:t>
-            </w:r>
-            <w:r>
-              <w:rPr>
-                <w:rFonts w:hint="default" w:ascii="JetBrainsMono NF" w:hAnsi="JetBrainsMono NF" w:cs="JetBrainsMono NF"/>
+                <w:rFonts w:hint="default" w:ascii="JetBrainsMono NF" w:hAnsi="JetBrainsMono NF"/>
+                <w:b/>
+                <w:bCs/>
+                <w:i/>
+                <w:iCs/>
+                <w:sz w:val="14"/>
+                <w:szCs w:val="14"/>
+              </w:rPr>
+              <w:t>Mobile</w:t>
+            </w:r>
+            <w:r>
+              <w:rPr>
+                <w:rFonts w:hint="default" w:ascii="JetBrainsMono NF" w:hAnsi="JetBrainsMono NF"/>
+                <w:sz w:val="14"/>
+                <w:szCs w:val="14"/>
+              </w:rPr>
+              <w:t xml:space="preserve">: Proficient in </w:t>
+            </w:r>
+            <w:r>
+              <w:rPr>
+                <w:rFonts w:hint="default" w:ascii="JetBrainsMono NF" w:hAnsi="JetBrainsMono NF"/>
                 <w:b/>
                 <w:bCs/>
                 <w:sz w:val="14"/>
@@ -3586,128 +3561,22 @@
             </w:r>
             <w:r>
               <w:rPr>
-                <w:rFonts w:hint="default" w:ascii="JetBrainsMono NF" w:hAnsi="JetBrainsMono NF" w:cs="JetBrainsMono NF"/>
-                <w:sz w:val="14"/>
-                <w:szCs w:val="14"/>
-              </w:rPr>
-              <w:t xml:space="preserve">app development using </w:t>
-            </w:r>
-            <w:r>
-              <w:rPr>
-                <w:rFonts w:hint="default" w:ascii="JetBrainsMono NF" w:hAnsi="JetBrainsMono NF" w:cs="JetBrainsMono NF"/>
-                <w:b/>
-                <w:bCs/>
-                <w:sz w:val="14"/>
-                <w:szCs w:val="14"/>
-              </w:rPr>
-              <w:t>Dart</w:t>
-            </w:r>
-            <w:r>
-              <w:rPr>
-                <w:rFonts w:hint="default" w:ascii="JetBrainsMono NF" w:hAnsi="JetBrainsMono NF" w:cs="JetBrainsMono NF"/>
-                <w:sz w:val="14"/>
-                <w:szCs w:val="14"/>
-              </w:rPr>
-              <w:t xml:space="preserve">, with state management using </w:t>
-            </w:r>
-            <w:r>
-              <w:rPr>
-                <w:rFonts w:hint="default" w:ascii="JetBrainsMono NF" w:hAnsi="JetBrainsMono NF" w:cs="JetBrainsMono NF"/>
-                <w:b/>
-                <w:bCs/>
-                <w:sz w:val="14"/>
-                <w:szCs w:val="14"/>
-              </w:rPr>
-              <w:t xml:space="preserve">Bloc </w:t>
-            </w:r>
-            <w:r>
-              <w:rPr>
-                <w:rFonts w:hint="default" w:ascii="JetBrainsMono NF" w:hAnsi="JetBrainsMono NF" w:cs="JetBrainsMono NF"/>
-                <w:sz w:val="14"/>
-                <w:szCs w:val="14"/>
-              </w:rPr>
-              <w:t xml:space="preserve">and </w:t>
-            </w:r>
-            <w:r>
-              <w:rPr>
-                <w:rFonts w:hint="default" w:ascii="JetBrainsMono NF" w:hAnsi="JetBrainsMono NF" w:cs="JetBrainsMono NF"/>
-                <w:b/>
-                <w:bCs/>
-                <w:sz w:val="14"/>
-                <w:szCs w:val="14"/>
-              </w:rPr>
-              <w:t>GetX</w:t>
-            </w:r>
-            <w:r>
-              <w:rPr>
-                <w:rFonts w:hint="default" w:ascii="JetBrainsMono NF" w:hAnsi="JetBrainsMono NF" w:cs="JetBrainsMono NF"/>
-                <w:sz w:val="14"/>
-                <w:szCs w:val="14"/>
-              </w:rPr>
-              <w:t xml:space="preserve">. Basic Knowledge in integrating </w:t>
-            </w:r>
-            <w:r>
-              <w:rPr>
-                <w:rFonts w:hint="default" w:ascii="JetBrainsMono NF" w:hAnsi="JetBrainsMono NF" w:cs="JetBrainsMono NF"/>
-                <w:b/>
-                <w:bCs/>
-                <w:sz w:val="14"/>
-                <w:szCs w:val="14"/>
-              </w:rPr>
-              <w:t xml:space="preserve">Firebase </w:t>
-            </w:r>
-            <w:r>
-              <w:rPr>
-                <w:rFonts w:hint="default" w:ascii="JetBrainsMono NF" w:hAnsi="JetBrainsMono NF" w:cs="JetBrainsMono NF"/>
-                <w:sz w:val="14"/>
-                <w:szCs w:val="14"/>
-              </w:rPr>
-              <w:t xml:space="preserve">for push notifications and background processing. Utilized </w:t>
-            </w:r>
-            <w:r>
-              <w:rPr>
-                <w:rFonts w:hint="default" w:ascii="JetBrainsMono NF" w:hAnsi="JetBrainsMono NF" w:cs="JetBrainsMono NF"/>
-                <w:b/>
-                <w:bCs/>
-                <w:sz w:val="14"/>
-                <w:szCs w:val="14"/>
-              </w:rPr>
-              <w:t xml:space="preserve">Freezed </w:t>
-            </w:r>
-            <w:r>
-              <w:rPr>
-                <w:rFonts w:hint="default" w:ascii="JetBrainsMono NF" w:hAnsi="JetBrainsMono NF" w:cs="JetBrainsMono NF"/>
-                <w:sz w:val="14"/>
-                <w:szCs w:val="14"/>
-              </w:rPr>
-              <w:t xml:space="preserve">for automatic data class generation and </w:t>
-            </w:r>
-            <w:r>
-              <w:rPr>
-                <w:rFonts w:hint="default" w:ascii="JetBrainsMono NF" w:hAnsi="JetBrainsMono NF" w:cs="JetBrainsMono NF"/>
-                <w:b/>
-                <w:bCs/>
-                <w:sz w:val="14"/>
-                <w:szCs w:val="14"/>
-              </w:rPr>
-              <w:t xml:space="preserve">Dio </w:t>
-            </w:r>
-            <w:r>
-              <w:rPr>
-                <w:rFonts w:hint="default" w:ascii="JetBrainsMono NF" w:hAnsi="JetBrainsMono NF" w:cs="JetBrainsMono NF"/>
-                <w:sz w:val="14"/>
-                <w:szCs w:val="14"/>
-              </w:rPr>
-              <w:t>for API calls. Basic Knowledge with Bluetooth GATT for Bluetooth device connectivity.</w:t>
+                <w:rFonts w:hint="default" w:ascii="JetBrainsMono NF" w:hAnsi="JetBrainsMono NF"/>
+                <w:sz w:val="14"/>
+                <w:szCs w:val="14"/>
+              </w:rPr>
+              <w:t>with state management (Bloc, GetX), API integration (Dio), and push notifications using Firebase. Basic experience with Bluetooth GATT connectivity.</w:t>
             </w:r>
           </w:p>
           <w:p>
             <w:pPr>
+              <w:widowControl w:val="0"/>
               <w:numPr>
                 <w:ilvl w:val="0"/>
                 <w:numId w:val="3"/>
               </w:numPr>
               <w:bidi w:val="0"/>
+              <w:jc w:val="both"/>
               <w:rPr>
                 <w:rFonts w:hint="default" w:ascii="JetBrainsMono NF" w:hAnsi="JetBrainsMono NF" w:cs="JetBrainsMono NF"/>
                 <w:sz w:val="14"/>
@@ -3716,15 +3585,27 @@
             </w:pPr>
             <w:r>
               <w:rPr>
-                <w:rFonts w:hint="default" w:ascii="JetBrainsMono NF" w:hAnsi="JetBrainsMono NF" w:cs="JetBrainsMono NF"/>
-                <w:sz w:val="14"/>
-                <w:szCs w:val="14"/>
-              </w:rPr>
-              <w:t xml:space="preserve">Basic Knowledge with </w:t>
-            </w:r>
-            <w:r>
-              <w:rPr>
-                <w:rFonts w:hint="default" w:ascii="JetBrainsMono NF" w:hAnsi="JetBrainsMono NF" w:cs="JetBrainsMono NF"/>
+                <w:rFonts w:hint="default" w:ascii="JetBrainsMono NF" w:hAnsi="JetBrainsMono NF"/>
+                <w:b/>
+                <w:bCs/>
+                <w:i/>
+                <w:iCs/>
+                <w:sz w:val="14"/>
+                <w:szCs w:val="14"/>
+              </w:rPr>
+              <w:t>Frontend</w:t>
+            </w:r>
+            <w:r>
+              <w:rPr>
+                <w:rFonts w:hint="default" w:ascii="JetBrainsMono NF" w:hAnsi="JetBrainsMono NF"/>
+                <w:sz w:val="14"/>
+                <w:szCs w:val="14"/>
+              </w:rPr>
+              <w:t xml:space="preserve">: Familiar with </w:t>
+            </w:r>
+            <w:r>
+              <w:rPr>
+                <w:rFonts w:hint="default" w:ascii="JetBrainsMono NF" w:hAnsi="JetBrainsMono NF"/>
                 <w:b/>
                 <w:bCs/>
                 <w:sz w:val="14"/>
@@ -3734,7 +3615,7 @@
             </w:r>
             <w:r>
               <w:rPr>
-                <w:rFonts w:hint="default" w:ascii="JetBrainsMono NF" w:hAnsi="JetBrainsMono NF" w:cs="JetBrainsMono NF"/>
+                <w:rFonts w:hint="default" w:ascii="JetBrainsMono NF" w:hAnsi="JetBrainsMono NF"/>
                 <w:sz w:val="14"/>
                 <w:szCs w:val="14"/>
               </w:rPr>
@@ -3742,7 +3623,7 @@
             </w:r>
             <w:r>
               <w:rPr>
-                <w:rFonts w:hint="default" w:ascii="JetBrainsMono NF" w:hAnsi="JetBrainsMono NF" w:cs="JetBrainsMono NF"/>
+                <w:rFonts w:hint="default" w:ascii="JetBrainsMono NF" w:hAnsi="JetBrainsMono NF"/>
                 <w:b/>
                 <w:bCs/>
                 <w:sz w:val="14"/>
@@ -3752,15 +3633,15 @@
             </w:r>
             <w:r>
               <w:rPr>
-                <w:rFonts w:hint="default" w:ascii="JetBrainsMono NF" w:hAnsi="JetBrainsMono NF" w:cs="JetBrainsMono NF"/>
-                <w:sz w:val="14"/>
-                <w:szCs w:val="14"/>
-              </w:rPr>
-              <w:t xml:space="preserve">, and </w:t>
-            </w:r>
-            <w:r>
-              <w:rPr>
-                <w:rFonts w:hint="default" w:ascii="JetBrainsMono NF" w:hAnsi="JetBrainsMono NF" w:cs="JetBrainsMono NF"/>
+                <w:rFonts w:hint="default" w:ascii="JetBrainsMono NF" w:hAnsi="JetBrainsMono NF"/>
+                <w:sz w:val="14"/>
+                <w:szCs w:val="14"/>
+              </w:rPr>
+              <w:t xml:space="preserve">, </w:t>
+            </w:r>
+            <w:r>
+              <w:rPr>
+                <w:rFonts w:hint="default" w:ascii="JetBrainsMono NF" w:hAnsi="JetBrainsMono NF"/>
                 <w:b/>
                 <w:bCs/>
                 <w:sz w:val="14"/>
@@ -3770,15 +3651,15 @@
             </w:r>
             <w:r>
               <w:rPr>
-                <w:rFonts w:hint="default" w:ascii="JetBrainsMono NF" w:hAnsi="JetBrainsMono NF" w:cs="JetBrainsMono NF"/>
-                <w:sz w:val="14"/>
-                <w:szCs w:val="14"/>
-              </w:rPr>
-              <w:t xml:space="preserve">, using </w:t>
-            </w:r>
-            <w:r>
-              <w:rPr>
-                <w:rFonts w:hint="default" w:ascii="JetBrainsMono NF" w:hAnsi="JetBrainsMono NF" w:cs="JetBrainsMono NF"/>
+                <w:rFonts w:hint="default" w:ascii="JetBrainsMono NF" w:hAnsi="JetBrainsMono NF"/>
+                <w:sz w:val="14"/>
+                <w:szCs w:val="14"/>
+              </w:rPr>
+              <w:t xml:space="preserve">, and modern UI libraries (MaterialUI, Shadcn). Experienced in styling with </w:t>
+            </w:r>
+            <w:r>
+              <w:rPr>
+                <w:rFonts w:hint="default" w:ascii="JetBrainsMono NF" w:hAnsi="JetBrainsMono NF"/>
                 <w:b/>
                 <w:bCs/>
                 <w:sz w:val="14"/>
@@ -3788,178 +3669,85 @@
             </w:r>
             <w:r>
               <w:rPr>
-                <w:rFonts w:hint="default" w:ascii="JetBrainsMono NF" w:hAnsi="JetBrainsMono NF" w:cs="JetBrainsMono NF"/>
-                <w:sz w:val="14"/>
-                <w:szCs w:val="14"/>
-              </w:rPr>
-              <w:t xml:space="preserve">for efficient styling. Familiar with modern UI libraries such as </w:t>
-            </w:r>
-            <w:r>
-              <w:rPr>
-                <w:rFonts w:hint="default" w:ascii="JetBrainsMono NF" w:hAnsi="JetBrainsMono NF" w:cs="JetBrainsMono NF"/>
-                <w:b/>
-                <w:bCs/>
-                <w:sz w:val="14"/>
-                <w:szCs w:val="14"/>
-              </w:rPr>
-              <w:t xml:space="preserve">MaterialUI </w:t>
-            </w:r>
-            <w:r>
-              <w:rPr>
-                <w:rFonts w:hint="default" w:ascii="JetBrainsMono NF" w:hAnsi="JetBrainsMono NF" w:cs="JetBrainsMono NF"/>
-                <w:sz w:val="14"/>
-                <w:szCs w:val="14"/>
-              </w:rPr>
-              <w:t xml:space="preserve">and </w:t>
-            </w:r>
-            <w:r>
-              <w:rPr>
-                <w:rFonts w:hint="default" w:ascii="JetBrainsMono NF" w:hAnsi="JetBrainsMono NF" w:cs="JetBrainsMono NF"/>
-                <w:b/>
-                <w:bCs/>
-                <w:sz w:val="14"/>
-                <w:szCs w:val="14"/>
-              </w:rPr>
-              <w:t>Shadcn</w:t>
-            </w:r>
-            <w:r>
-              <w:rPr>
-                <w:rFonts w:hint="default" w:ascii="JetBrainsMono NF" w:hAnsi="JetBrainsMono NF" w:cs="JetBrainsMono NF"/>
-                <w:sz w:val="14"/>
-                <w:szCs w:val="14"/>
-              </w:rPr>
-              <w:t xml:space="preserve">, and proficient in state management with </w:t>
-            </w:r>
-            <w:r>
-              <w:rPr>
-                <w:rFonts w:hint="default" w:ascii="JetBrainsMono NF" w:hAnsi="JetBrainsMono NF" w:cs="JetBrainsMono NF"/>
-                <w:b/>
-                <w:bCs/>
-                <w:sz w:val="14"/>
-                <w:szCs w:val="14"/>
-              </w:rPr>
-              <w:t xml:space="preserve">Zustand </w:t>
-            </w:r>
-            <w:r>
-              <w:rPr>
-                <w:rFonts w:hint="default" w:ascii="JetBrainsMono NF" w:hAnsi="JetBrainsMono NF" w:cs="JetBrainsMono NF"/>
-                <w:sz w:val="14"/>
-                <w:szCs w:val="14"/>
-              </w:rPr>
-              <w:t xml:space="preserve">and </w:t>
-            </w:r>
-            <w:r>
-              <w:rPr>
-                <w:rFonts w:hint="default" w:ascii="JetBrainsMono NF" w:hAnsi="JetBrainsMono NF" w:cs="JetBrainsMono NF"/>
-                <w:b/>
-                <w:bCs/>
-                <w:sz w:val="14"/>
-                <w:szCs w:val="14"/>
-              </w:rPr>
-              <w:t>ReactQuery</w:t>
-            </w:r>
-            <w:r>
-              <w:rPr>
-                <w:rFonts w:hint="default" w:ascii="JetBrainsMono NF" w:hAnsi="JetBrainsMono NF" w:cs="JetBrainsMono NF"/>
-                <w:sz w:val="14"/>
-                <w:szCs w:val="14"/>
-              </w:rPr>
-              <w:t xml:space="preserve">. Using </w:t>
-            </w:r>
-            <w:r>
-              <w:rPr>
-                <w:rFonts w:hint="default" w:ascii="JetBrainsMono NF" w:hAnsi="JetBrainsMono NF" w:cs="JetBrainsMono NF"/>
-                <w:b/>
-                <w:bCs/>
-                <w:sz w:val="14"/>
-                <w:szCs w:val="14"/>
-              </w:rPr>
-              <w:t xml:space="preserve">Axios </w:t>
-            </w:r>
-            <w:r>
-              <w:rPr>
-                <w:rFonts w:hint="default" w:ascii="JetBrainsMono NF" w:hAnsi="JetBrainsMono NF" w:cs="JetBrainsMono NF"/>
-                <w:sz w:val="14"/>
-                <w:szCs w:val="14"/>
-              </w:rPr>
-              <w:t>to call Api.</w:t>
+                <w:rFonts w:hint="default" w:ascii="JetBrainsMono NF" w:hAnsi="JetBrainsMono NF"/>
+                <w:sz w:val="14"/>
+                <w:szCs w:val="14"/>
+              </w:rPr>
+              <w:t>and state management (Zustand, ReactQuery).</w:t>
             </w:r>
           </w:p>
           <w:p>
             <w:pPr>
+              <w:widowControl w:val="0"/>
               <w:numPr>
                 <w:ilvl w:val="0"/>
                 <w:numId w:val="3"/>
               </w:numPr>
               <w:bidi w:val="0"/>
-              <w:rPr>
-                <w:rFonts w:hint="default" w:ascii="JetBrainsMono NF" w:hAnsi="JetBrainsMono NF" w:cs="JetBrainsMono NF"/>
-                <w:sz w:val="14"/>
-                <w:szCs w:val="14"/>
+              <w:jc w:val="both"/>
+              <w:rPr>
+                <w:rFonts w:hint="default" w:ascii="JetBrainsMono NF" w:hAnsi="JetBrainsMono NF" w:cs="JetBrainsMono NF"/>
+                <w:color w:val="404040" w:themeColor="text1" w:themeTint="BF"/>
+                <w:sz w:val="14"/>
+                <w:szCs w:val="14"/>
+                <w:vertAlign w:val="baseline"/>
+                <w14:textFill>
+                  <w14:solidFill>
+                    <w14:schemeClr w14:val="tx1">
+                      <w14:lumMod w14:val="75000"/>
+                      <w14:lumOff w14:val="25000"/>
+                    </w14:schemeClr>
+                  </w14:solidFill>
+                </w14:textFill>
               </w:rPr>
             </w:pPr>
             <w:r>
               <w:rPr>
-                <w:rFonts w:hint="default" w:ascii="JetBrainsMono NF" w:hAnsi="JetBrainsMono NF" w:cs="JetBrainsMono NF"/>
-                <w:sz w:val="14"/>
-                <w:szCs w:val="14"/>
-              </w:rPr>
-              <w:t xml:space="preserve">Proficient in </w:t>
-            </w:r>
-            <w:r>
-              <w:rPr>
-                <w:rFonts w:hint="default" w:ascii="JetBrainsMono NF" w:hAnsi="JetBrainsMono NF" w:cs="JetBrainsMono NF"/>
-                <w:b/>
-                <w:bCs/>
+                <w:rFonts w:hint="default" w:ascii="JetBrainsMono NF" w:hAnsi="JetBrainsMono NF"/>
+                <w:b/>
+                <w:bCs/>
+                <w:i/>
+                <w:iCs/>
+                <w:sz w:val="14"/>
+                <w:szCs w:val="14"/>
+              </w:rPr>
+              <w:t>Problem Solving</w:t>
+            </w:r>
+            <w:r>
+              <w:rPr>
+                <w:rFonts w:hint="default" w:ascii="JetBrainsMono NF" w:hAnsi="JetBrainsMono NF"/>
+                <w:sz w:val="14"/>
+                <w:szCs w:val="14"/>
+              </w:rPr>
+              <w:t xml:space="preserve">: Proficient in C/C++ with a strong foundation in </w:t>
+            </w:r>
+            <w:r>
+              <w:rPr>
+                <w:rFonts w:hint="default" w:ascii="JetBrainsMono NF" w:hAnsi="JetBrainsMono NF"/>
                 <w:sz w:val="14"/>
                 <w:szCs w:val="14"/>
                 <w:lang w:val="en-US"/>
               </w:rPr>
-              <w:t>C/</w:t>
-            </w:r>
-            <w:r>
-              <w:rPr>
-                <w:rFonts w:hint="default" w:ascii="JetBrainsMono NF" w:hAnsi="JetBrainsMono NF" w:cs="JetBrainsMono NF"/>
-                <w:b/>
-                <w:bCs/>
-                <w:sz w:val="14"/>
-                <w:szCs w:val="14"/>
-              </w:rPr>
-              <w:t>C++</w:t>
-            </w:r>
-            <w:r>
-              <w:rPr>
-                <w:rFonts w:hint="default" w:ascii="JetBrainsMono NF" w:hAnsi="JetBrainsMono NF" w:cs="JetBrainsMono NF"/>
-                <w:sz w:val="14"/>
-                <w:szCs w:val="14"/>
-              </w:rPr>
-              <w:t xml:space="preserve"> for solving complex problems and applying</w:t>
-            </w:r>
-            <w:r>
-              <w:rPr>
-                <w:rFonts w:hint="default" w:ascii="JetBrainsMono NF" w:hAnsi="JetBrainsMono NF" w:cs="JetBrainsMono NF"/>
-                <w:sz w:val="14"/>
-                <w:szCs w:val="14"/>
-                <w:lang w:val="en-US"/>
-              </w:rPr>
-              <w:t xml:space="preserve"> knowledge about algorithm and </w:t>
-            </w:r>
-            <w:r>
-              <w:rPr>
-                <w:rFonts w:hint="default" w:ascii="JetBrainsMono NF" w:hAnsi="JetBrainsMono NF" w:cs="JetBrainsMono NF"/>
-                <w:sz w:val="14"/>
-                <w:szCs w:val="14"/>
-              </w:rPr>
-              <w:t>data structures, especially in competitive programming.</w:t>
+              <w:t xml:space="preserve">dynamic programming, graph theory, </w:t>
+            </w:r>
+            <w:r>
+              <w:rPr>
+                <w:rFonts w:hint="default" w:ascii="JetBrainsMono NF" w:hAnsi="JetBrainsMono NF"/>
+                <w:sz w:val="14"/>
+                <w:szCs w:val="14"/>
+              </w:rPr>
+              <w:t>algorithms and data structures for competitive programming.</w:t>
             </w:r>
           </w:p>
           <w:p>
             <w:pPr>
+              <w:widowControl w:val="0"/>
               <w:numPr>
                 <w:ilvl w:val="0"/>
                 <w:numId w:val="3"/>
               </w:numPr>
               <w:bidi w:val="0"/>
+              <w:jc w:val="both"/>
               <w:rPr>
                 <w:rFonts w:hint="default" w:ascii="JetBrainsMono NF" w:hAnsi="JetBrainsMono NF" w:cs="JetBrainsMono NF"/>
                 <w:color w:val="404040" w:themeColor="text1" w:themeTint="BF"/>
@@ -3978,65 +3766,31 @@
             </w:pPr>
             <w:r>
               <w:rPr>
-                <w:rFonts w:hint="default" w:ascii="JetBrainsMono NF" w:hAnsi="JetBrainsMono NF" w:cs="JetBrainsMono NF"/>
-                <w:sz w:val="14"/>
-                <w:szCs w:val="14"/>
-              </w:rPr>
-              <w:t xml:space="preserve">Familiar with </w:t>
-            </w:r>
-            <w:r>
-              <w:rPr>
-                <w:rFonts w:hint="default" w:ascii="JetBrainsMono NF" w:hAnsi="JetBrainsMono NF" w:cs="JetBrainsMono NF"/>
-                <w:b/>
-                <w:bCs/>
-                <w:sz w:val="14"/>
-                <w:szCs w:val="14"/>
-              </w:rPr>
-              <w:t xml:space="preserve">Jira </w:t>
-            </w:r>
-            <w:r>
-              <w:rPr>
-                <w:rFonts w:hint="default" w:ascii="JetBrainsMono NF" w:hAnsi="JetBrainsMono NF" w:cs="JetBrainsMono NF"/>
-                <w:sz w:val="14"/>
-                <w:szCs w:val="14"/>
-              </w:rPr>
-              <w:t xml:space="preserve">for project management, </w:t>
-            </w:r>
-            <w:r>
-              <w:rPr>
-                <w:rFonts w:hint="default" w:ascii="JetBrainsMono NF" w:hAnsi="JetBrainsMono NF" w:cs="JetBrainsMono NF"/>
-                <w:b/>
-                <w:bCs/>
-                <w:sz w:val="14"/>
-                <w:szCs w:val="14"/>
-              </w:rPr>
-              <w:t xml:space="preserve">Docker </w:t>
-            </w:r>
-            <w:r>
-              <w:rPr>
-                <w:rFonts w:hint="default" w:ascii="JetBrainsMono NF" w:hAnsi="JetBrainsMono NF" w:cs="JetBrainsMono NF"/>
-                <w:sz w:val="14"/>
-                <w:szCs w:val="14"/>
-              </w:rPr>
-              <w:t xml:space="preserve">for containerization, and </w:t>
-            </w:r>
-            <w:r>
-              <w:rPr>
-                <w:rFonts w:hint="default" w:ascii="JetBrainsMono NF" w:hAnsi="JetBrainsMono NF" w:cs="JetBrainsMono NF"/>
-                <w:b/>
-                <w:bCs/>
-                <w:sz w:val="14"/>
-                <w:szCs w:val="14"/>
-              </w:rPr>
-              <w:t>Git/GitHub</w:t>
-            </w:r>
-            <w:r>
-              <w:rPr>
-                <w:rFonts w:hint="default" w:ascii="JetBrainsMono NF" w:hAnsi="JetBrainsMono NF" w:cs="JetBrainsMono NF"/>
-                <w:sz w:val="14"/>
-                <w:szCs w:val="14"/>
-              </w:rPr>
-              <w:t xml:space="preserve"> for version control. Basic knowledge of </w:t>
+                <w:rFonts w:hint="default" w:ascii="JetBrainsMono NF" w:hAnsi="JetBrainsMono NF"/>
+                <w:b/>
+                <w:bCs/>
+                <w:i/>
+                <w:iCs/>
+                <w:sz w:val="14"/>
+                <w:szCs w:val="14"/>
+              </w:rPr>
+              <w:t>Tools &amp; Platforms</w:t>
+            </w:r>
+            <w:r>
+              <w:rPr>
+                <w:rFonts w:hint="default" w:ascii="JetBrainsMono NF" w:hAnsi="JetBrainsMono NF"/>
+                <w:sz w:val="14"/>
+                <w:szCs w:val="14"/>
+              </w:rPr>
+              <w:t>: Git/GitHub, Docker, Jira for project management</w:t>
+            </w:r>
+            <w:r>
+              <w:rPr>
+                <w:rFonts w:hint="default" w:ascii="JetBrainsMono NF" w:hAnsi="JetBrainsMono NF" w:cs="JetBrainsMono NF"/>
+                <w:sz w:val="14"/>
+                <w:szCs w:val="14"/>
+              </w:rPr>
+              <w:t xml:space="preserve">. Basic knowledge of </w:t>
             </w:r>
             <w:r>
               <w:rPr>
@@ -4054,12 +3808,47 @@
                 <w:sz w:val="14"/>
                 <w:szCs w:val="14"/>
               </w:rPr>
-              <w:t>for handling requests and proxying traffic for hosting personal projects.</w:t>
+              <w:t>for handling requests</w:t>
+            </w:r>
+            <w:r>
+              <w:rPr>
+                <w:rFonts w:hint="default" w:ascii="JetBrainsMono NF" w:hAnsi="JetBrainsMono NF" w:cs="JetBrainsMono NF"/>
+                <w:sz w:val="14"/>
+                <w:szCs w:val="14"/>
+                <w:lang w:val="en-US"/>
+              </w:rPr>
+              <w:t xml:space="preserve"> </w:t>
+            </w:r>
+            <w:r>
+              <w:rPr>
+                <w:rFonts w:hint="default" w:ascii="JetBrainsMono NF" w:hAnsi="JetBrainsMono NF" w:cs="JetBrainsMono NF"/>
+                <w:sz w:val="14"/>
+                <w:szCs w:val="14"/>
+              </w:rPr>
+              <w:t>for hosting personal projects.</w:t>
             </w:r>
           </w:p>
         </w:tc>
       </w:tr>
     </w:tbl>
+    <w:p>
+      <w:pPr>
+        <w:pStyle w:val="9"/>
+        <w:numPr>
+          <w:ilvl w:val="0"/>
+          <w:numId w:val="0"/>
+        </w:numPr>
+        <w:spacing w:before="423" w:beforeLines="117" w:beforeAutospacing="0" w:after="72" w:afterAutospacing="0" w:line="240" w:lineRule="auto"/>
+        <w:ind w:leftChars="0"/>
+        <w:rPr>
+          <w:rFonts w:hint="default" w:ascii="JetBrainsMono NF" w:hAnsi="JetBrainsMono NF" w:cs="JetBrainsMono NF"/>
+          <w:b/>
+          <w:bCs/>
+          <w:sz w:val="20"/>
+          <w:szCs w:val="20"/>
+        </w:rPr>
+      </w:pPr>
+    </w:p>
     <w:p>
       <w:pPr>
         <w:pStyle w:val="9"/>

</xml_diff>

<commit_message>
update CV - new typ file
</commit_message>
<xml_diff>
--- a/resume/Resume_Nguyen_Manh_Hung.docx
+++ b/resume/Resume_Nguyen_Manh_Hung.docx
@@ -1239,6 +1239,12 @@
             <w:insideH w:val="none" w:color="auto" w:sz="0" w:space="0"/>
             <w:insideV w:val="none" w:color="auto" w:sz="0" w:space="0"/>
           </w:tblBorders>
+          <w:tblCellMar>
+            <w:top w:w="0" w:type="dxa"/>
+            <w:left w:w="108" w:type="dxa"/>
+            <w:bottom w:w="0" w:type="dxa"/>
+            <w:right w:w="108" w:type="dxa"/>
+          </w:tblCellMar>
         </w:tblPrEx>
         <w:trPr>
           <w:trHeight w:val="751" w:hRule="atLeast"/>
@@ -2160,12 +2166,6 @@
             <w:insideH w:val="none" w:color="auto" w:sz="0" w:space="0"/>
             <w:insideV w:val="none" w:color="auto" w:sz="0" w:space="0"/>
           </w:tblBorders>
-          <w:tblCellMar>
-            <w:top w:w="0" w:type="dxa"/>
-            <w:left w:w="108" w:type="dxa"/>
-            <w:bottom w:w="0" w:type="dxa"/>
-            <w:right w:w="108" w:type="dxa"/>
-          </w:tblCellMar>
         </w:tblPrEx>
         <w:trPr>
           <w:trHeight w:val="2545" w:hRule="atLeast"/>
@@ -2315,7 +2315,7 @@
                 <w:szCs w:val="14"/>
                 <w:lang w:val="en-US"/>
               </w:rPr>
-              <w:t xml:space="preserve">                                                                       </w:t>
+              <w:t xml:space="preserve">                                                     </w:t>
             </w:r>
             <w:r>
               <w:rPr>
@@ -2329,7 +2329,77 @@
                 <w:szCs w:val="16"/>
                 <w:lang w:val="en-US"/>
               </w:rPr>
-              <w:t>2024</w:t>
+              <w:t>08</w:t>
+            </w:r>
+            <w:bookmarkStart w:id="0" w:name="_GoBack"/>
+            <w:bookmarkEnd w:id="0"/>
+            <w:r>
+              <w:rPr>
+                <w:rFonts w:hint="default" w:ascii="JetBrainsMono NF" w:hAnsi="JetBrainsMono NF" w:eastAsia="SimSun" w:cs="JetBrainsMono NF"/>
+                <w:b w:val="0"/>
+                <w:bCs w:val="0"/>
+                <w:i/>
+                <w:iCs/>
+                <w:color w:val="181717" w:themeColor="background2" w:themeShade="1A"/>
+                <w:sz w:val="16"/>
+                <w:szCs w:val="16"/>
+                <w:lang w:val="en-US"/>
+              </w:rPr>
+              <w:t>/</w:t>
+            </w:r>
+            <w:r>
+              <w:rPr>
+                <w:rFonts w:hint="default" w:ascii="JetBrainsMono NF" w:hAnsi="JetBrainsMono NF" w:eastAsia="SimSun" w:cs="JetBrainsMono NF"/>
+                <w:b w:val="0"/>
+                <w:bCs w:val="0"/>
+                <w:i/>
+                <w:iCs/>
+                <w:color w:val="181717" w:themeColor="background2" w:themeShade="1A"/>
+                <w:sz w:val="16"/>
+                <w:szCs w:val="16"/>
+              </w:rPr>
+              <w:t>202</w:t>
+            </w:r>
+            <w:r>
+              <w:rPr>
+                <w:rFonts w:hint="default" w:ascii="JetBrainsMono NF" w:hAnsi="JetBrainsMono NF" w:eastAsia="SimSun" w:cs="JetBrainsMono NF"/>
+                <w:b w:val="0"/>
+                <w:bCs w:val="0"/>
+                <w:i/>
+                <w:iCs/>
+                <w:color w:val="181717" w:themeColor="background2" w:themeShade="1A"/>
+                <w:sz w:val="16"/>
+                <w:szCs w:val="16"/>
+                <w:lang w:val="en-US"/>
+              </w:rPr>
+              <w:t>4</w:t>
+            </w:r>
+            <w:r>
+              <w:rPr>
+                <w:rFonts w:hint="default" w:ascii="JetBrainsMono NF" w:hAnsi="JetBrainsMono NF" w:eastAsia="SimSun" w:cs="JetBrainsMono NF"/>
+                <w:b w:val="0"/>
+                <w:bCs w:val="0"/>
+                <w:i/>
+                <w:iCs/>
+                <w:color w:val="181717" w:themeColor="background2" w:themeShade="1A"/>
+                <w:sz w:val="16"/>
+                <w:szCs w:val="16"/>
+              </w:rPr>
+              <w:t xml:space="preserve"> –</w:t>
+            </w:r>
+            <w:r>
+              <w:rPr>
+                <w:rFonts w:hint="default" w:ascii="JetBrainsMono NF" w:hAnsi="JetBrainsMono NF" w:eastAsia="SimSun" w:cs="JetBrainsMono NF"/>
+                <w:b w:val="0"/>
+                <w:bCs w:val="0"/>
+                <w:i/>
+                <w:iCs/>
+                <w:color w:val="181717" w:themeColor="background2" w:themeShade="1A"/>
+                <w:sz w:val="16"/>
+                <w:szCs w:val="16"/>
+                <w:lang w:val="en-US"/>
+              </w:rPr>
+              <w:t xml:space="preserve"> 04/2025</w:t>
             </w:r>
           </w:p>
           <w:p>
@@ -2389,7 +2459,7 @@
                 <w:szCs w:val="14"/>
                 <w:lang w:val="en-US" w:eastAsia="zh-CN" w:bidi="ar"/>
               </w:rPr>
-              <w:t xml:space="preserve"> 21 members.</w:t>
+              <w:t xml:space="preserve"> 10 members.</w:t>
             </w:r>
           </w:p>
           <w:p>
@@ -2597,12 +2667,6 @@
                   <w:insideH w:val="none" w:color="auto" w:sz="0" w:space="0"/>
                   <w:insideV w:val="none" w:color="auto" w:sz="0" w:space="0"/>
                 </w:tblBorders>
-                <w:tblCellMar>
-                  <w:top w:w="0" w:type="dxa"/>
-                  <w:left w:w="108" w:type="dxa"/>
-                  <w:bottom w:w="0" w:type="dxa"/>
-                  <w:right w:w="108" w:type="dxa"/>
-                </w:tblCellMar>
               </w:tblPrEx>
               <w:trPr>
                 <w:trHeight w:val="869" w:hRule="atLeast"/>
@@ -2907,12 +2971,6 @@
             <w:insideH w:val="none" w:color="auto" w:sz="0" w:space="0"/>
             <w:insideV w:val="none" w:color="auto" w:sz="0" w:space="0"/>
           </w:tblBorders>
-          <w:tblCellMar>
-            <w:top w:w="0" w:type="dxa"/>
-            <w:left w:w="108" w:type="dxa"/>
-            <w:bottom w:w="0" w:type="dxa"/>
-            <w:right w:w="108" w:type="dxa"/>
-          </w:tblCellMar>
         </w:tblPrEx>
         <w:trPr>
           <w:trHeight w:val="1279" w:hRule="atLeast"/>
@@ -3283,24 +3341,7 @@
                 <w:vertAlign w:val="baseline"/>
                 <w:lang w:val="en-US"/>
               </w:rPr>
-              <w:t>Message Queue (K</w:t>
-            </w:r>
-            <w:bookmarkStart w:id="0" w:name="_GoBack"/>
-            <w:bookmarkEnd w:id="0"/>
-            <w:r>
-              <w:rPr>
-                <w:rFonts w:hint="default" w:ascii="JetBrainsMono NF" w:hAnsi="JetBrainsMono NF"/>
-                <w:b/>
-                <w:bCs/>
-                <w:i w:val="0"/>
-                <w:iCs w:val="0"/>
-                <w:color w:val="181717" w:themeColor="background2" w:themeShade="1A"/>
-                <w:sz w:val="14"/>
-                <w:szCs w:val="14"/>
-                <w:vertAlign w:val="baseline"/>
-                <w:lang w:val="en-US"/>
-              </w:rPr>
-              <w:t>afka)</w:t>
+              <w:t>Message Queue (Kafka)</w:t>
             </w:r>
             <w:r>
               <w:rPr>
@@ -6869,6 +6910,12 @@
                   <w:insideH w:val="none" w:color="auto" w:sz="0" w:space="0"/>
                   <w:insideV w:val="none" w:color="auto" w:sz="0" w:space="0"/>
                 </w:tblBorders>
+                <w:tblCellMar>
+                  <w:top w:w="0" w:type="dxa"/>
+                  <w:left w:w="108" w:type="dxa"/>
+                  <w:bottom w:w="0" w:type="dxa"/>
+                  <w:right w:w="108" w:type="dxa"/>
+                </w:tblCellMar>
               </w:tblPrEx>
               <w:trPr>
                 <w:trHeight w:val="660" w:hRule="atLeast"/>

</xml_diff>